<commit_message>
Atualização Final do Documento
</commit_message>
<xml_diff>
--- a/doc/DocumentaçãoFinal_ArquiteturaDeSoftware_SisTads.docx
+++ b/doc/DocumentaçãoFinal_ArquiteturaDeSoftware_SisTads.docx
@@ -1717,13 +1717,23 @@
         </w:rPr>
         <w:tab/>
       </w:r>
-      <w:r>
-        <w:rPr>
-          <w:rFonts w:ascii="Arial" w:hAnsi="Arial" w:cs="Arial"/>
-          <w:sz w:val="24"/>
-          <w:szCs w:val="24"/>
-        </w:rPr>
-        <w:t>3.1 Ambiente ALM</w:t>
+      <w:proofErr w:type="gramStart"/>
+      <w:r>
+        <w:rPr>
+          <w:rFonts w:ascii="Arial" w:hAnsi="Arial" w:cs="Arial"/>
+          <w:sz w:val="24"/>
+          <w:szCs w:val="24"/>
+        </w:rPr>
+        <w:t>3.1 Ambiente</w:t>
+      </w:r>
+      <w:proofErr w:type="gramEnd"/>
+      <w:r>
+        <w:rPr>
+          <w:rFonts w:ascii="Arial" w:hAnsi="Arial" w:cs="Arial"/>
+          <w:sz w:val="24"/>
+          <w:szCs w:val="24"/>
+        </w:rPr>
+        <w:t xml:space="preserve"> ALM</w:t>
       </w:r>
       <w:r>
         <w:rPr>
@@ -1964,7 +1974,42 @@
           <w:sz w:val="24"/>
           <w:szCs w:val="24"/>
         </w:rPr>
-        <w:t>3.4 Protó</w:t>
+        <w:t>3.4 Descrição da Arquitetura</w:t>
+      </w:r>
+      <w:r>
+        <w:rPr>
+          <w:rFonts w:ascii="Arial" w:hAnsi="Arial" w:cs="Arial"/>
+          <w:sz w:val="24"/>
+          <w:szCs w:val="24"/>
+        </w:rPr>
+        <w:br/>
+        <w:t xml:space="preserve"> </w:t>
+      </w:r>
+      <w:r>
+        <w:rPr>
+          <w:rFonts w:ascii="Arial" w:hAnsi="Arial" w:cs="Arial"/>
+          <w:sz w:val="24"/>
+          <w:szCs w:val="24"/>
+        </w:rPr>
+        <w:tab/>
+        <w:t>3.4.1 Tecnologias</w:t>
+      </w:r>
+      <w:r>
+        <w:rPr>
+          <w:rFonts w:ascii="Arial" w:hAnsi="Arial" w:cs="Arial"/>
+          <w:sz w:val="24"/>
+          <w:szCs w:val="24"/>
+        </w:rPr>
+        <w:br/>
+        <w:t>3.5</w:t>
+      </w:r>
+      <w:r>
+        <w:rPr>
+          <w:rFonts w:ascii="Arial" w:hAnsi="Arial" w:cs="Arial"/>
+          <w:sz w:val="24"/>
+          <w:szCs w:val="24"/>
+        </w:rPr>
+        <w:t xml:space="preserve"> Protó</w:t>
       </w:r>
       <w:r>
         <w:rPr>
@@ -1974,17 +2019,22 @@
         </w:rPr>
         <w:t>tipos de Telas</w:t>
       </w:r>
-    </w:p>
-    <w:p>
-      <w:pPr>
-        <w:spacing w:line="240" w:lineRule="auto"/>
-        <w:rPr>
-          <w:rFonts w:ascii="Arial" w:hAnsi="Arial" w:cs="Arial"/>
-          <w:b/>
-          <w:sz w:val="24"/>
-          <w:szCs w:val="24"/>
-        </w:rPr>
-      </w:pPr>
+      <w:r>
+        <w:rPr>
+          <w:rFonts w:ascii="Arial" w:hAnsi="Arial" w:cs="Arial"/>
+          <w:sz w:val="24"/>
+          <w:szCs w:val="24"/>
+        </w:rPr>
+        <w:br/>
+      </w:r>
+      <w:r>
+        <w:rPr>
+          <w:rFonts w:ascii="Arial" w:hAnsi="Arial" w:cs="Arial"/>
+          <w:sz w:val="24"/>
+          <w:szCs w:val="24"/>
+        </w:rPr>
+        <w:br/>
+      </w:r>
       <w:r>
         <w:rPr>
           <w:rFonts w:ascii="Arial" w:hAnsi="Arial" w:cs="Arial"/>
@@ -1994,17 +2044,6 @@
         </w:rPr>
         <w:t>4 - Referências</w:t>
       </w:r>
-    </w:p>
-    <w:p>
-      <w:pPr>
-        <w:spacing w:line="360" w:lineRule="auto"/>
-        <w:rPr>
-          <w:rFonts w:ascii="Arial" w:hAnsi="Arial" w:cs="Arial"/>
-          <w:b/>
-          <w:sz w:val="24"/>
-          <w:szCs w:val="24"/>
-        </w:rPr>
-      </w:pPr>
     </w:p>
     <w:p>
       <w:pPr>
@@ -20998,12 +21037,415 @@
         <w:jc w:val="both"/>
         <w:rPr>
           <w:rFonts w:ascii="Arial" w:hAnsi="Arial" w:cs="Arial"/>
+          <w:b/>
           <w:color w:val="000000"/>
           <w:sz w:val="24"/>
           <w:szCs w:val="24"/>
           <w:shd w:val="clear" w:color="auto" w:fill="FFFFFF"/>
         </w:rPr>
       </w:pPr>
+      <w:proofErr w:type="gramStart"/>
+      <w:r>
+        <w:rPr>
+          <w:rFonts w:ascii="Arial" w:hAnsi="Arial" w:cs="Arial"/>
+          <w:b/>
+          <w:color w:val="000000"/>
+          <w:sz w:val="24"/>
+          <w:szCs w:val="24"/>
+          <w:shd w:val="clear" w:color="auto" w:fill="FFFFFF"/>
+        </w:rPr>
+        <w:t>3.4 Descrição</w:t>
+      </w:r>
+      <w:proofErr w:type="gramEnd"/>
+      <w:r>
+        <w:rPr>
+          <w:rFonts w:ascii="Arial" w:hAnsi="Arial" w:cs="Arial"/>
+          <w:b/>
+          <w:color w:val="000000"/>
+          <w:sz w:val="24"/>
+          <w:szCs w:val="24"/>
+          <w:shd w:val="clear" w:color="auto" w:fill="FFFFFF"/>
+        </w:rPr>
+        <w:t xml:space="preserve"> da Arquitetura</w:t>
+      </w:r>
+    </w:p>
+    <w:p>
+      <w:pPr>
+        <w:spacing w:line="360" w:lineRule="auto"/>
+        <w:jc w:val="both"/>
+        <w:rPr>
+          <w:rFonts w:ascii="Arial" w:hAnsi="Arial" w:cs="Arial"/>
+          <w:color w:val="000000" w:themeColor="text1"/>
+          <w:sz w:val="24"/>
+          <w:szCs w:val="24"/>
+        </w:rPr>
+      </w:pPr>
+      <w:r>
+        <w:rPr>
+          <w:rFonts w:ascii="Arial" w:hAnsi="Arial" w:cs="Arial"/>
+          <w:color w:val="000000" w:themeColor="text1"/>
+          <w:sz w:val="24"/>
+          <w:szCs w:val="24"/>
+        </w:rPr>
+        <w:lastRenderedPageBreak/>
+        <w:t xml:space="preserve"> </w:t>
+      </w:r>
+      <w:r>
+        <w:rPr>
+          <w:rFonts w:ascii="Arial" w:hAnsi="Arial" w:cs="Arial"/>
+          <w:color w:val="000000" w:themeColor="text1"/>
+          <w:sz w:val="24"/>
+          <w:szCs w:val="24"/>
+        </w:rPr>
+        <w:tab/>
+      </w:r>
+      <w:r>
+        <w:rPr>
+          <w:rFonts w:ascii="Arial" w:hAnsi="Arial" w:cs="Arial"/>
+          <w:color w:val="000000" w:themeColor="text1"/>
+          <w:sz w:val="24"/>
+          <w:szCs w:val="24"/>
+        </w:rPr>
+        <w:t>Definiu-se construir a arquitetura em três camadas: Controle, Negócio e Modelo. A utilização dessas camada</w:t>
+      </w:r>
+      <w:r>
+        <w:rPr>
+          <w:rFonts w:ascii="Arial" w:hAnsi="Arial" w:cs="Arial"/>
+          <w:color w:val="000000" w:themeColor="text1"/>
+          <w:sz w:val="24"/>
+          <w:szCs w:val="24"/>
+        </w:rPr>
+        <w:t xml:space="preserve">s é uma adaptação do padrão de </w:t>
+      </w:r>
+      <w:r>
+        <w:rPr>
+          <w:rFonts w:ascii="Arial" w:hAnsi="Arial" w:cs="Arial"/>
+          <w:color w:val="000000" w:themeColor="text1"/>
+          <w:sz w:val="24"/>
+          <w:szCs w:val="24"/>
+        </w:rPr>
+        <w:t>projeto MVC (</w:t>
+      </w:r>
+      <w:proofErr w:type="spellStart"/>
+      <w:r>
+        <w:rPr>
+          <w:rFonts w:ascii="Arial" w:hAnsi="Arial" w:cs="Arial"/>
+          <w:color w:val="000000" w:themeColor="text1"/>
+          <w:sz w:val="24"/>
+          <w:szCs w:val="24"/>
+        </w:rPr>
+        <w:t>Model-View-Controller</w:t>
+      </w:r>
+      <w:proofErr w:type="spellEnd"/>
+      <w:r>
+        <w:rPr>
+          <w:rFonts w:ascii="Arial" w:hAnsi="Arial" w:cs="Arial"/>
+          <w:color w:val="000000" w:themeColor="text1"/>
+          <w:sz w:val="24"/>
+          <w:szCs w:val="24"/>
+        </w:rPr>
+        <w:t>) que permite o isolamento de implementação e reduz o impacto de</w:t>
+      </w:r>
+      <w:r>
+        <w:rPr>
+          <w:rFonts w:ascii="Arial" w:hAnsi="Arial" w:cs="Arial"/>
+          <w:color w:val="000000" w:themeColor="text1"/>
+          <w:sz w:val="24"/>
+          <w:szCs w:val="24"/>
+        </w:rPr>
+        <w:t xml:space="preserve"> possíveis mudanças em cada uma</w:t>
+      </w:r>
+      <w:r>
+        <w:rPr>
+          <w:rFonts w:ascii="Arial" w:hAnsi="Arial" w:cs="Arial"/>
+          <w:color w:val="000000" w:themeColor="text1"/>
+          <w:sz w:val="24"/>
+          <w:szCs w:val="24"/>
+        </w:rPr>
+        <w:t xml:space="preserve">. A camada Controle agrupa a lógica necessária para receber a interação do usuário e interagir com a camada Negócio, que possui os métodos implementados para a realização da lógica de negócios em si. A camada Modelo fornece os métodos para a realização das operações CRUD (Criar, Buscar, Atualizar e Remover) nas entidades referenciadas no sistema em questão. A separação das camadas visa isolar possíveis mudanças na arquitetura através de interfaces bem definidas entre elas. </w:t>
+      </w:r>
+    </w:p>
+    <w:p>
+      <w:pPr>
+        <w:shd w:val="clear" w:color="auto" w:fill="FFFFFF"/>
+        <w:spacing w:before="100" w:beforeAutospacing="1" w:after="100" w:afterAutospacing="1" w:line="360" w:lineRule="auto"/>
+        <w:jc w:val="both"/>
+        <w:rPr>
+          <w:rFonts w:ascii="Arial" w:hAnsi="Arial" w:cs="Arial"/>
+          <w:b/>
+          <w:color w:val="000000"/>
+          <w:sz w:val="24"/>
+          <w:szCs w:val="24"/>
+          <w:shd w:val="clear" w:color="auto" w:fill="FFFFFF"/>
+        </w:rPr>
+      </w:pPr>
+      <w:r>
+        <w:rPr>
+          <w:rFonts w:ascii="Arial" w:hAnsi="Arial" w:cs="Arial"/>
+          <w:b/>
+          <w:color w:val="000000"/>
+          <w:sz w:val="24"/>
+          <w:szCs w:val="24"/>
+          <w:shd w:val="clear" w:color="auto" w:fill="FFFFFF"/>
+        </w:rPr>
+        <w:t xml:space="preserve">                                </w:t>
+      </w:r>
+      <w:r>
+        <w:rPr>
+          <w:noProof/>
+          <w:lang w:eastAsia="pt-BR"/>
+        </w:rPr>
+        <w:drawing>
+          <wp:inline distT="0" distB="0" distL="0" distR="0" wp14:anchorId="10E9D687" wp14:editId="75D7B37C">
+            <wp:extent cx="2695575" cy="2281265"/>
+            <wp:effectExtent l="19050" t="0" r="9525" b="0"/>
+            <wp:docPr id="1" name="Imagem 0" descr="mvc.PNG"/>
+            <wp:cNvGraphicFramePr>
+              <a:graphicFrameLocks xmlns:a="http://schemas.openxmlformats.org/drawingml/2006/main" noChangeAspect="1"/>
+            </wp:cNvGraphicFramePr>
+            <a:graphic xmlns:a="http://schemas.openxmlformats.org/drawingml/2006/main">
+              <a:graphicData uri="http://schemas.openxmlformats.org/drawingml/2006/picture">
+                <pic:pic xmlns:pic="http://schemas.openxmlformats.org/drawingml/2006/picture">
+                  <pic:nvPicPr>
+                    <pic:cNvPr id="0" name="mvc.PNG"/>
+                    <pic:cNvPicPr/>
+                  </pic:nvPicPr>
+                  <pic:blipFill>
+                    <a:blip r:embed="rId17" cstate="print"/>
+                    <a:stretch>
+                      <a:fillRect/>
+                    </a:stretch>
+                  </pic:blipFill>
+                  <pic:spPr>
+                    <a:xfrm>
+                      <a:off x="0" y="0"/>
+                      <a:ext cx="2695575" cy="2281265"/>
+                    </a:xfrm>
+                    <a:prstGeom prst="rect">
+                      <a:avLst/>
+                    </a:prstGeom>
+                  </pic:spPr>
+                </pic:pic>
+              </a:graphicData>
+            </a:graphic>
+          </wp:inline>
+        </w:drawing>
+      </w:r>
+    </w:p>
+    <w:p>
+      <w:pPr>
+        <w:shd w:val="clear" w:color="auto" w:fill="FFFFFF"/>
+        <w:spacing w:before="100" w:beforeAutospacing="1" w:after="100" w:afterAutospacing="1" w:line="360" w:lineRule="auto"/>
+        <w:jc w:val="both"/>
+        <w:rPr>
+          <w:rFonts w:ascii="Arial" w:hAnsi="Arial" w:cs="Arial"/>
+          <w:b/>
+          <w:color w:val="000000"/>
+          <w:sz w:val="24"/>
+          <w:szCs w:val="24"/>
+          <w:shd w:val="clear" w:color="auto" w:fill="FFFFFF"/>
+        </w:rPr>
+      </w:pPr>
+      <w:r>
+        <w:rPr>
+          <w:rFonts w:ascii="Arial" w:hAnsi="Arial" w:cs="Arial"/>
+          <w:b/>
+          <w:color w:val="000000"/>
+          <w:sz w:val="24"/>
+          <w:szCs w:val="24"/>
+          <w:shd w:val="clear" w:color="auto" w:fill="FFFFFF"/>
+        </w:rPr>
+        <w:t>3.4.1 Tecnologias</w:t>
+      </w:r>
+    </w:p>
+    <w:p>
+      <w:pPr>
+        <w:shd w:val="clear" w:color="auto" w:fill="FFFFFF"/>
+        <w:spacing w:before="100" w:beforeAutospacing="1" w:after="100" w:afterAutospacing="1" w:line="360" w:lineRule="auto"/>
+        <w:jc w:val="both"/>
+        <w:rPr>
+          <w:rFonts w:ascii="Arial" w:hAnsi="Arial" w:cs="Arial"/>
+          <w:b/>
+          <w:color w:val="000000"/>
+          <w:sz w:val="24"/>
+          <w:szCs w:val="24"/>
+          <w:shd w:val="clear" w:color="auto" w:fill="FFFFFF"/>
+        </w:rPr>
+      </w:pPr>
+      <w:r>
+        <w:t xml:space="preserve">         </w:t>
+      </w:r>
+      <w:r>
+        <w:rPr>
+          <w:rFonts w:ascii="Arial" w:hAnsi="Arial" w:cs="Arial"/>
+          <w:color w:val="000000" w:themeColor="text1"/>
+          <w:sz w:val="24"/>
+          <w:szCs w:val="24"/>
+        </w:rPr>
+        <w:t xml:space="preserve">A camada Negócio da aplicação é implementada com o uso da tecnologia Enterprise Java </w:t>
+      </w:r>
+      <w:proofErr w:type="spellStart"/>
+      <w:r>
+        <w:rPr>
+          <w:rFonts w:ascii="Arial" w:hAnsi="Arial" w:cs="Arial"/>
+          <w:color w:val="000000" w:themeColor="text1"/>
+          <w:sz w:val="24"/>
+          <w:szCs w:val="24"/>
+        </w:rPr>
+        <w:t>Beans</w:t>
+      </w:r>
+      <w:proofErr w:type="spellEnd"/>
+      <w:r>
+        <w:rPr>
+          <w:rFonts w:ascii="Arial" w:hAnsi="Arial" w:cs="Arial"/>
+          <w:color w:val="000000" w:themeColor="text1"/>
+          <w:sz w:val="24"/>
+          <w:szCs w:val="24"/>
+        </w:rPr>
+        <w:t xml:space="preserve"> (EJB). Através dessa tecnologia, é possível distribuir os objetos responsáveis pela lógica de negócio em diferentes servidores, permitindo uma solução escalável e distribuída. Além desses benefícios, conforme a quantidade de aplicações se expande, é possível formar uma Arquitetura Orientada a Serviços (SOA), facilitando a interação com ferramentas atuais construídas com esse foco. A camada da interface gráfica, em contato direto com o usuário final, é desenvolvida através da tecnologia JSP (Java Server </w:t>
+      </w:r>
+      <w:proofErr w:type="spellStart"/>
+      <w:r>
+        <w:rPr>
+          <w:rFonts w:ascii="Arial" w:hAnsi="Arial" w:cs="Arial"/>
+          <w:color w:val="000000" w:themeColor="text1"/>
+          <w:sz w:val="24"/>
+          <w:szCs w:val="24"/>
+        </w:rPr>
+        <w:t>Pages</w:t>
+      </w:r>
+      <w:proofErr w:type="spellEnd"/>
+      <w:r>
+        <w:rPr>
+          <w:rFonts w:ascii="Arial" w:hAnsi="Arial" w:cs="Arial"/>
+          <w:color w:val="000000" w:themeColor="text1"/>
+          <w:sz w:val="24"/>
+          <w:szCs w:val="24"/>
+        </w:rPr>
+        <w:t>), em conjunto com tecnologias como: HTML (</w:t>
+      </w:r>
+      <w:proofErr w:type="spellStart"/>
+      <w:r>
+        <w:rPr>
+          <w:rFonts w:ascii="Arial" w:hAnsi="Arial" w:cs="Arial"/>
+          <w:color w:val="000000" w:themeColor="text1"/>
+          <w:sz w:val="24"/>
+          <w:szCs w:val="24"/>
+        </w:rPr>
+        <w:t>HyperText</w:t>
+      </w:r>
+      <w:proofErr w:type="spellEnd"/>
+      <w:r>
+        <w:rPr>
+          <w:rFonts w:ascii="Arial" w:hAnsi="Arial" w:cs="Arial"/>
+          <w:color w:val="000000" w:themeColor="text1"/>
+          <w:sz w:val="24"/>
+          <w:szCs w:val="24"/>
+        </w:rPr>
+        <w:t xml:space="preserve"> </w:t>
+      </w:r>
+      <w:proofErr w:type="spellStart"/>
+      <w:r>
+        <w:rPr>
+          <w:rFonts w:ascii="Arial" w:hAnsi="Arial" w:cs="Arial"/>
+          <w:color w:val="000000" w:themeColor="text1"/>
+          <w:sz w:val="24"/>
+          <w:szCs w:val="24"/>
+        </w:rPr>
+        <w:t>Markup</w:t>
+      </w:r>
+      <w:proofErr w:type="spellEnd"/>
+      <w:r>
+        <w:rPr>
+          <w:rFonts w:ascii="Arial" w:hAnsi="Arial" w:cs="Arial"/>
+          <w:color w:val="000000" w:themeColor="text1"/>
+          <w:sz w:val="24"/>
+          <w:szCs w:val="24"/>
+        </w:rPr>
+        <w:t xml:space="preserve"> </w:t>
+      </w:r>
+      <w:proofErr w:type="spellStart"/>
+      <w:r>
+        <w:rPr>
+          <w:rFonts w:ascii="Arial" w:hAnsi="Arial" w:cs="Arial"/>
+          <w:color w:val="000000" w:themeColor="text1"/>
+          <w:sz w:val="24"/>
+          <w:szCs w:val="24"/>
+        </w:rPr>
+        <w:t>Language</w:t>
+      </w:r>
+      <w:proofErr w:type="spellEnd"/>
+      <w:r>
+        <w:rPr>
+          <w:rFonts w:ascii="Arial" w:hAnsi="Arial" w:cs="Arial"/>
+          <w:color w:val="000000" w:themeColor="text1"/>
+          <w:sz w:val="24"/>
+          <w:szCs w:val="24"/>
+        </w:rPr>
+        <w:t xml:space="preserve">), </w:t>
+      </w:r>
+      <w:proofErr w:type="spellStart"/>
+      <w:r>
+        <w:rPr>
+          <w:rFonts w:ascii="Arial" w:hAnsi="Arial" w:cs="Arial"/>
+          <w:color w:val="000000" w:themeColor="text1"/>
+          <w:sz w:val="24"/>
+          <w:szCs w:val="24"/>
+        </w:rPr>
+        <w:t>Javascript</w:t>
+      </w:r>
+      <w:proofErr w:type="spellEnd"/>
+      <w:r>
+        <w:rPr>
+          <w:rFonts w:ascii="Arial" w:hAnsi="Arial" w:cs="Arial"/>
+          <w:color w:val="000000" w:themeColor="text1"/>
+          <w:sz w:val="24"/>
+          <w:szCs w:val="24"/>
+        </w:rPr>
+        <w:t>, CSS (</w:t>
+      </w:r>
+      <w:proofErr w:type="spellStart"/>
+      <w:r>
+        <w:rPr>
+          <w:rFonts w:ascii="Arial" w:hAnsi="Arial" w:cs="Arial"/>
+          <w:color w:val="000000" w:themeColor="text1"/>
+          <w:sz w:val="24"/>
+          <w:szCs w:val="24"/>
+        </w:rPr>
+        <w:t>Cascading</w:t>
+      </w:r>
+      <w:proofErr w:type="spellEnd"/>
+      <w:r>
+        <w:rPr>
+          <w:rFonts w:ascii="Arial" w:hAnsi="Arial" w:cs="Arial"/>
+          <w:color w:val="000000" w:themeColor="text1"/>
+          <w:sz w:val="24"/>
+          <w:szCs w:val="24"/>
+        </w:rPr>
+        <w:t xml:space="preserve"> </w:t>
+      </w:r>
+      <w:proofErr w:type="spellStart"/>
+      <w:r>
+        <w:rPr>
+          <w:rFonts w:ascii="Arial" w:hAnsi="Arial" w:cs="Arial"/>
+          <w:color w:val="000000" w:themeColor="text1"/>
+          <w:sz w:val="24"/>
+          <w:szCs w:val="24"/>
+        </w:rPr>
+        <w:t>StyleSheet</w:t>
+      </w:r>
+      <w:proofErr w:type="spellEnd"/>
+      <w:r>
+        <w:rPr>
+          <w:rFonts w:ascii="Arial" w:hAnsi="Arial" w:cs="Arial"/>
+          <w:color w:val="000000" w:themeColor="text1"/>
+          <w:sz w:val="24"/>
+          <w:szCs w:val="24"/>
+        </w:rPr>
+        <w:t>), Ajax.</w:t>
+      </w:r>
+      <w:bookmarkStart w:id="1" w:name="_GoBack"/>
+      <w:bookmarkEnd w:id="1"/>
     </w:p>
     <w:p>
       <w:pPr>
@@ -21025,7 +21467,16 @@
           <w:szCs w:val="24"/>
         </w:rPr>
         <w:lastRenderedPageBreak/>
-        <w:t>3.4 Protótipos de Telas</w:t>
+        <w:t>3.5</w:t>
+      </w:r>
+      <w:r>
+        <w:rPr>
+          <w:rFonts w:ascii="Arial" w:hAnsi="Arial" w:cs="Arial"/>
+          <w:b/>
+          <w:sz w:val="24"/>
+          <w:szCs w:val="24"/>
+        </w:rPr>
+        <w:t xml:space="preserve"> Protótipos de Telas</w:t>
       </w:r>
     </w:p>
     <w:p>
@@ -21107,7 +21558,7 @@
                     </pic:cNvPicPr>
                   </pic:nvPicPr>
                   <pic:blipFill>
-                    <a:blip r:embed="rId17"/>
+                    <a:blip r:embed="rId18"/>
                     <a:srcRect l="13837" t="9842" r="13837" b="9842"/>
                     <a:stretch>
                       <a:fillRect/>
@@ -21208,7 +21659,7 @@
                     </pic:cNvPicPr>
                   </pic:nvPicPr>
                   <pic:blipFill>
-                    <a:blip r:embed="rId18"/>
+                    <a:blip r:embed="rId19"/>
                     <a:srcRect l="13837" t="9842" r="13837"/>
                     <a:stretch>
                       <a:fillRect/>
@@ -21303,7 +21754,7 @@
                     </pic:cNvPicPr>
                   </pic:nvPicPr>
                   <pic:blipFill>
-                    <a:blip r:embed="rId19"/>
+                    <a:blip r:embed="rId20"/>
                     <a:srcRect l="13837" t="9842" r="13837"/>
                     <a:stretch>
                       <a:fillRect/>
@@ -21417,7 +21868,7 @@
                     </pic:cNvPicPr>
                   </pic:nvPicPr>
                   <pic:blipFill>
-                    <a:blip r:embed="rId20"/>
+                    <a:blip r:embed="rId21"/>
                     <a:srcRect l="13837" t="9842" r="13837"/>
                     <a:stretch>
                       <a:fillRect/>
@@ -21545,7 +21996,7 @@
                     </pic:cNvPicPr>
                   </pic:nvPicPr>
                   <pic:blipFill>
-                    <a:blip r:embed="rId21"/>
+                    <a:blip r:embed="rId22"/>
                     <a:srcRect l="13837" t="9842" r="13837"/>
                     <a:stretch>
                       <a:fillRect/>
@@ -21813,8 +22264,6 @@
           <w:szCs w:val="24"/>
         </w:rPr>
       </w:pPr>
-      <w:bookmarkStart w:id="1" w:name="_GoBack"/>
-      <w:bookmarkEnd w:id="1"/>
       <w:r>
         <w:rPr>
           <w:rFonts w:ascii="Arial" w:hAnsi="Arial" w:cs="Arial"/>
@@ -21980,7 +22429,7 @@
         </w:rPr>
         <w:t xml:space="preserve"> Disponível em: &lt;</w:t>
       </w:r>
-      <w:hyperlink r:id="rId22" w:history="1">
+      <w:hyperlink r:id="rId23" w:history="1">
         <w:r>
           <w:rPr>
             <w:rStyle w:val="Hyperlink"/>
@@ -22166,7 +22615,7 @@
         </w:rPr>
         <w:t xml:space="preserve"> Disponível em: &lt;</w:t>
       </w:r>
-      <w:hyperlink r:id="rId23" w:history="1">
+      <w:hyperlink r:id="rId24" w:history="1">
         <w:r>
           <w:rPr>
             <w:rStyle w:val="Hyperlink"/>
@@ -22255,7 +22704,7 @@
         </w:rPr>
         <w:t xml:space="preserve"> Disponível em: &lt;</w:t>
       </w:r>
-      <w:hyperlink r:id="rId24" w:history="1">
+      <w:hyperlink r:id="rId25" w:history="1">
         <w:r>
           <w:rPr>
             <w:rStyle w:val="Hyperlink"/>
@@ -22351,7 +22800,7 @@
         </w:rPr>
         <w:t>. Disponível em: &lt;</w:t>
       </w:r>
-      <w:hyperlink r:id="rId25" w:history="1">
+      <w:hyperlink r:id="rId26" w:history="1">
         <w:r>
           <w:rPr>
             <w:rStyle w:val="Hyperlink"/>
@@ -22431,7 +22880,7 @@
         </w:rPr>
         <w:t>. Disponível em: &lt;</w:t>
       </w:r>
-      <w:hyperlink r:id="rId26" w:history="1">
+      <w:hyperlink r:id="rId27" w:history="1">
         <w:r>
           <w:rPr>
             <w:rStyle w:val="Hyperlink"/>
@@ -22549,7 +22998,7 @@
         </w:rPr>
         <w:t>. Disponível em: &lt;</w:t>
       </w:r>
-      <w:hyperlink r:id="rId27" w:history="1">
+      <w:hyperlink r:id="rId28" w:history="1">
         <w:r>
           <w:rPr>
             <w:rStyle w:val="Hyperlink"/>
@@ -22605,7 +23054,7 @@
         </w:rPr>
         <w:t>. Disponível em: &lt;</w:t>
       </w:r>
-      <w:hyperlink r:id="rId28" w:history="1">
+      <w:hyperlink r:id="rId29" w:history="1">
         <w:r>
           <w:rPr>
             <w:rStyle w:val="Hyperlink"/>
@@ -22691,7 +23140,7 @@
         </w:rPr>
         <w:t>Disponível em: &lt;</w:t>
       </w:r>
-      <w:hyperlink r:id="rId29" w:history="1">
+      <w:hyperlink r:id="rId30" w:history="1">
         <w:r>
           <w:rPr>
             <w:rStyle w:val="Hyperlink"/>
@@ -22750,7 +23199,7 @@
         </w:rPr>
         <w:t>. Disponível em: &lt;</w:t>
       </w:r>
-      <w:hyperlink r:id="rId30" w:history="1">
+      <w:hyperlink r:id="rId31" w:history="1">
         <w:r>
           <w:rPr>
             <w:rStyle w:val="Hyperlink"/>
@@ -22869,7 +23318,7 @@
         </w:rPr>
         <w:t xml:space="preserve">. Disponível em:&lt; </w:t>
       </w:r>
-      <w:hyperlink r:id="rId31" w:history="1">
+      <w:hyperlink r:id="rId32" w:history="1">
         <w:r>
           <w:rPr>
             <w:rStyle w:val="Hyperlink"/>
@@ -22935,7 +23384,7 @@
         </w:rPr>
         <w:t>. Disponível em: &lt;</w:t>
       </w:r>
-      <w:hyperlink r:id="rId32" w:anchor="7-2-caracteristicas-do-jsf" w:history="1">
+      <w:hyperlink r:id="rId33" w:anchor="7-2-caracteristicas-do-jsf" w:history="1">
         <w:r>
           <w:rPr>
             <w:rStyle w:val="Hyperlink"/>
@@ -22990,7 +23439,7 @@
         </w:rPr>
         <w:t>. Disponível em: &lt;</w:t>
       </w:r>
-      <w:hyperlink r:id="rId33" w:history="1">
+      <w:hyperlink r:id="rId34" w:history="1">
         <w:r>
           <w:rPr>
             <w:rStyle w:val="Hyperlink"/>

</xml_diff>

<commit_message>
Correções do documento final.
</commit_message>
<xml_diff>
--- a/doc/DocumentaçãoFinal_ArquiteturaDeSoftware_SisTads.docx
+++ b/doc/DocumentaçãoFinal_ArquiteturaDeSoftware_SisTads.docx
@@ -2184,58 +2184,134 @@
     </w:p>
     <w:p>
       <w:pPr>
+        <w:pStyle w:val="Standard"/>
         <w:spacing w:line="360" w:lineRule="auto"/>
-        <w:rPr>
-          <w:rFonts w:ascii="Arial" w:hAnsi="Arial" w:cs="Arial"/>
-          <w:b/>
-          <w:sz w:val="24"/>
-          <w:szCs w:val="24"/>
-        </w:rPr>
-      </w:pPr>
-    </w:p>
-    <w:p>
-      <w:pPr>
-        <w:spacing w:line="360" w:lineRule="auto"/>
-        <w:rPr>
-          <w:rFonts w:ascii="Arial" w:hAnsi="Arial" w:cs="Arial"/>
-          <w:b/>
-          <w:sz w:val="24"/>
-          <w:szCs w:val="24"/>
-        </w:rPr>
-      </w:pPr>
-    </w:p>
-    <w:p>
-      <w:pPr>
-        <w:spacing w:line="360" w:lineRule="auto"/>
-        <w:rPr>
-          <w:rFonts w:ascii="Arial" w:hAnsi="Arial" w:cs="Arial"/>
-          <w:b/>
-          <w:sz w:val="24"/>
-          <w:szCs w:val="24"/>
-        </w:rPr>
-      </w:pPr>
-    </w:p>
-    <w:p>
-      <w:pPr>
-        <w:spacing w:line="360" w:lineRule="auto"/>
-        <w:rPr>
-          <w:rFonts w:ascii="Arial" w:hAnsi="Arial" w:cs="Arial"/>
-          <w:b/>
-          <w:sz w:val="24"/>
-          <w:szCs w:val="24"/>
-        </w:rPr>
-      </w:pPr>
-    </w:p>
-    <w:p>
-      <w:pPr>
-        <w:spacing w:line="360" w:lineRule="auto"/>
-        <w:rPr>
-          <w:rFonts w:ascii="Arial" w:hAnsi="Arial" w:cs="Arial"/>
-          <w:b/>
-          <w:sz w:val="24"/>
-          <w:szCs w:val="24"/>
-        </w:rPr>
-      </w:pPr>
+        <w:ind w:firstLine="708"/>
+        <w:jc w:val="both"/>
+        <w:rPr>
+          <w:rFonts w:ascii="Arial" w:hAnsi="Arial" w:cs="Arial"/>
+          <w:lang w:val="pt-BR"/>
+        </w:rPr>
+      </w:pPr>
+      <w:r>
+        <w:rPr>
+          <w:rFonts w:ascii="Arial" w:eastAsia="Arial" w:hAnsi="Arial" w:cs="Arial"/>
+          <w:lang w:val="pt-BR"/>
+        </w:rPr>
+        <w:t xml:space="preserve">Um importante desafio </w:t>
+      </w:r>
+      <w:r>
+        <w:rPr>
+          <w:rFonts w:ascii="Arial" w:eastAsia="Arial" w:hAnsi="Arial" w:cs="Arial"/>
+          <w:lang w:val="pt-BR"/>
+        </w:rPr>
+        <w:t xml:space="preserve">do curso de Tecnologia em Análise e Desenvolvimento de Sistemas (TADS) </w:t>
+      </w:r>
+      <w:r>
+        <w:rPr>
+          <w:rFonts w:ascii="Arial" w:eastAsia="Arial" w:hAnsi="Arial" w:cs="Arial"/>
+          <w:lang w:val="pt-BR"/>
+        </w:rPr>
+        <w:t xml:space="preserve">é </w:t>
+      </w:r>
+      <w:r>
+        <w:rPr>
+          <w:rFonts w:ascii="Arial" w:eastAsia="Arial" w:hAnsi="Arial" w:cs="Arial"/>
+          <w:lang w:val="pt-BR"/>
+        </w:rPr>
+        <w:t>gerenciar</w:t>
+      </w:r>
+      <w:r>
+        <w:rPr>
+          <w:rFonts w:ascii="Arial" w:eastAsia="Arial" w:hAnsi="Arial" w:cs="Arial"/>
+          <w:lang w:val="pt-BR"/>
+        </w:rPr>
+        <w:t xml:space="preserve"> de forma eficaz e </w:t>
+      </w:r>
+      <w:r>
+        <w:rPr>
+          <w:rFonts w:ascii="Arial" w:eastAsia="Arial" w:hAnsi="Arial" w:cs="Arial"/>
+          <w:lang w:val="pt-BR"/>
+        </w:rPr>
+        <w:t>transparente, todas as informações e dados dos alunos e professores vinculados</w:t>
+      </w:r>
+      <w:r>
+        <w:rPr>
+          <w:rFonts w:ascii="Arial" w:eastAsia="Arial" w:hAnsi="Arial" w:cs="Arial"/>
+          <w:lang w:val="pt-BR"/>
+        </w:rPr>
+        <w:t xml:space="preserve">, </w:t>
+      </w:r>
+      <w:r>
+        <w:rPr>
+          <w:rFonts w:ascii="Arial" w:eastAsia="Arial" w:hAnsi="Arial" w:cs="Arial"/>
+          <w:lang w:val="pt-BR"/>
+        </w:rPr>
+        <w:t>de modo a gerar conforto e segurança</w:t>
+      </w:r>
+      <w:r>
+        <w:rPr>
+          <w:rFonts w:ascii="Arial" w:eastAsia="Arial" w:hAnsi="Arial" w:cs="Arial"/>
+          <w:lang w:val="pt-BR"/>
+        </w:rPr>
+        <w:t>.</w:t>
+      </w:r>
+      <w:r>
+        <w:rPr>
+          <w:rFonts w:ascii="Arial" w:hAnsi="Arial" w:cs="Arial"/>
+          <w:lang w:val="pt-BR"/>
+        </w:rPr>
+        <w:t xml:space="preserve"> </w:t>
+      </w:r>
+      <w:r>
+        <w:rPr>
+          <w:rFonts w:ascii="Arial" w:hAnsi="Arial" w:cs="Arial"/>
+          <w:lang w:val="pt-BR"/>
+        </w:rPr>
+        <w:t xml:space="preserve">Isso é </w:t>
+      </w:r>
+      <w:r>
+        <w:rPr>
+          <w:rFonts w:ascii="Arial" w:eastAsia="Arial" w:hAnsi="Arial" w:cs="Arial"/>
+          <w:lang w:val="pt-BR"/>
+        </w:rPr>
+        <w:t xml:space="preserve">um trabalho imprescindível para que se chegue a resultados satisfatórios. Nesse </w:t>
+      </w:r>
+      <w:r>
+        <w:rPr>
+          <w:rFonts w:ascii="Arial" w:eastAsia="Arial" w:hAnsi="Arial" w:cs="Arial"/>
+          <w:lang w:val="pt-BR"/>
+        </w:rPr>
+        <w:t>sentido</w:t>
+      </w:r>
+      <w:r>
+        <w:rPr>
+          <w:rFonts w:ascii="Arial" w:eastAsia="Arial" w:hAnsi="Arial" w:cs="Arial"/>
+          <w:lang w:val="pt-BR"/>
+        </w:rPr>
+        <w:t xml:space="preserve">, tem-se como objetivo desenvolver um sistema </w:t>
+      </w:r>
+      <w:r>
+        <w:rPr>
+          <w:rFonts w:ascii="Arial" w:eastAsia="Arial" w:hAnsi="Arial" w:cs="Arial"/>
+          <w:lang w:val="pt-BR"/>
+        </w:rPr>
+        <w:t>online</w:t>
+      </w:r>
+      <w:r>
+        <w:rPr>
+          <w:rFonts w:ascii="Arial" w:eastAsia="Arial" w:hAnsi="Arial" w:cs="Arial"/>
+          <w:lang w:val="pt-BR"/>
+        </w:rPr>
+        <w:t xml:space="preserve">, para </w:t>
+      </w:r>
+      <w:r>
+        <w:rPr>
+          <w:rFonts w:ascii="Arial" w:hAnsi="Arial" w:cs="Arial"/>
+          <w:color w:val="000000" w:themeColor="text1"/>
+        </w:rPr>
+        <w:t xml:space="preserve">controlar e gerenciar atividades, além de publicar informações importantes. </w:t>
+      </w:r>
     </w:p>
     <w:p>
       <w:pPr>
@@ -2897,7 +2973,18 @@
           <w:sz w:val="24"/>
           <w:szCs w:val="24"/>
         </w:rPr>
-        <w:t xml:space="preserve">seus tipos de produções (artigo, TCC) e horas de AACC, ao longe de todo o curso. Realizações de viagens </w:t>
+        <w:t xml:space="preserve">seus tipos de produções (artigo, TCC) e horas de AACC, ao longe de todo o curso. Realizações </w:t>
+      </w:r>
+      <w:bookmarkStart w:id="0" w:name="_GoBack"/>
+      <w:bookmarkEnd w:id="0"/>
+      <w:r>
+        <w:rPr>
+          <w:rFonts w:ascii="Arial" w:hAnsi="Arial" w:cs="Arial"/>
+          <w:color w:val="000000" w:themeColor="text1"/>
+          <w:sz w:val="24"/>
+          <w:szCs w:val="24"/>
+        </w:rPr>
+        <w:t xml:space="preserve">de viagens </w:t>
       </w:r>
       <w:r>
         <w:rPr>
@@ -3102,7 +3189,7 @@
         <w:tc>
           <w:tcPr>
             <w:tcW w:w="4778" w:type="dxa"/>
-            <w:shd w:val="clear" w:color="auto" w:fill="D0CECE" w:themeFill="background2" w:themeFillShade="E6"/>
+            <w:shd w:val="clear" w:color="auto" w:fill="A6A6A6" w:themeFill="background1" w:themeFillShade="A6"/>
           </w:tcPr>
           <w:p>
             <w:pPr>
@@ -3128,7 +3215,7 @@
         <w:tc>
           <w:tcPr>
             <w:tcW w:w="4778" w:type="dxa"/>
-            <w:shd w:val="clear" w:color="auto" w:fill="D0CECE" w:themeFill="background2" w:themeFillShade="E6"/>
+            <w:shd w:val="clear" w:color="auto" w:fill="A6A6A6" w:themeFill="background1" w:themeFillShade="A6"/>
           </w:tcPr>
           <w:p>
             <w:pPr>
@@ -3435,13 +3522,17 @@
           <w:tcPr>
             <w:tcW w:w="9572" w:type="dxa"/>
             <w:gridSpan w:val="5"/>
-            <w:shd w:val="clear" w:color="auto" w:fill="D0CECE" w:themeFill="background2" w:themeFillShade="E6"/>
+            <w:shd w:val="clear" w:color="auto" w:fill="A6A6A6" w:themeFill="background1" w:themeFillShade="A6"/>
             <w:tcMar>
               <w:left w:w="108" w:type="dxa"/>
             </w:tcMar>
           </w:tcPr>
           <w:p>
             <w:pPr>
+              <w:tabs>
+                <w:tab w:val="left" w:pos="4815"/>
+                <w:tab w:val="left" w:pos="7245"/>
+              </w:tabs>
               <w:rPr>
                 <w:rFonts w:ascii="Arial" w:hAnsi="Arial" w:cs="Arial"/>
                 <w:b/>
@@ -3466,6 +3557,24 @@
                 <w:szCs w:val="24"/>
               </w:rPr>
               <w:t xml:space="preserve"> – Controle de Acesso</w:t>
+            </w:r>
+            <w:r>
+              <w:rPr>
+                <w:rFonts w:ascii="Arial" w:hAnsi="Arial" w:cs="Arial"/>
+                <w:b/>
+                <w:sz w:val="24"/>
+                <w:szCs w:val="24"/>
+              </w:rPr>
+              <w:tab/>
+            </w:r>
+            <w:r>
+              <w:rPr>
+                <w:rFonts w:ascii="Arial" w:hAnsi="Arial" w:cs="Arial"/>
+                <w:b/>
+                <w:sz w:val="24"/>
+                <w:szCs w:val="24"/>
+              </w:rPr>
+              <w:tab/>
             </w:r>
           </w:p>
         </w:tc>
@@ -3537,13 +3646,16 @@
           <w:tcPr>
             <w:tcW w:w="9572" w:type="dxa"/>
             <w:gridSpan w:val="5"/>
-            <w:shd w:val="clear" w:color="auto" w:fill="D0CECE" w:themeFill="background2" w:themeFillShade="E6"/>
+            <w:shd w:val="clear" w:color="auto" w:fill="A6A6A6" w:themeFill="background1" w:themeFillShade="A6"/>
             <w:tcMar>
               <w:left w:w="108" w:type="dxa"/>
             </w:tcMar>
           </w:tcPr>
           <w:p>
             <w:pPr>
+              <w:tabs>
+                <w:tab w:val="left" w:pos="3765"/>
+              </w:tabs>
               <w:rPr>
                 <w:rFonts w:ascii="Arial" w:hAnsi="Arial" w:cs="Arial"/>
                 <w:b/>
@@ -3559,6 +3671,15 @@
                 <w:szCs w:val="24"/>
               </w:rPr>
               <w:t xml:space="preserve">Requisitos Não Funcionais </w:t>
+            </w:r>
+            <w:r>
+              <w:rPr>
+                <w:rFonts w:ascii="Arial" w:hAnsi="Arial" w:cs="Arial"/>
+                <w:b/>
+                <w:sz w:val="24"/>
+                <w:szCs w:val="24"/>
+              </w:rPr>
+              <w:tab/>
             </w:r>
           </w:p>
         </w:tc>
@@ -3570,7 +3691,7 @@
         <w:tc>
           <w:tcPr>
             <w:tcW w:w="1949" w:type="dxa"/>
-            <w:shd w:val="clear" w:color="auto" w:fill="D0CECE" w:themeFill="background2" w:themeFillShade="E6"/>
+            <w:shd w:val="clear" w:color="auto" w:fill="A6A6A6" w:themeFill="background1" w:themeFillShade="A6"/>
             <w:tcMar>
               <w:left w:w="108" w:type="dxa"/>
             </w:tcMar>
@@ -3579,13 +3700,15 @@
             <w:pPr>
               <w:rPr>
                 <w:rFonts w:ascii="Arial" w:hAnsi="Arial" w:cs="Arial"/>
-                <w:sz w:val="24"/>
-                <w:szCs w:val="24"/>
-              </w:rPr>
-            </w:pPr>
-            <w:r>
-              <w:rPr>
-                <w:rFonts w:ascii="Arial" w:hAnsi="Arial" w:cs="Arial"/>
+                <w:b/>
+                <w:sz w:val="24"/>
+                <w:szCs w:val="24"/>
+              </w:rPr>
+            </w:pPr>
+            <w:r>
+              <w:rPr>
+                <w:rFonts w:ascii="Arial" w:hAnsi="Arial" w:cs="Arial"/>
+                <w:b/>
                 <w:sz w:val="24"/>
                 <w:szCs w:val="24"/>
               </w:rPr>
@@ -3596,7 +3719,7 @@
         <w:tc>
           <w:tcPr>
             <w:tcW w:w="2120" w:type="dxa"/>
-            <w:shd w:val="clear" w:color="auto" w:fill="D0CECE" w:themeFill="background2" w:themeFillShade="E6"/>
+            <w:shd w:val="clear" w:color="auto" w:fill="A6A6A6" w:themeFill="background1" w:themeFillShade="A6"/>
             <w:tcMar>
               <w:left w:w="108" w:type="dxa"/>
             </w:tcMar>
@@ -3605,13 +3728,15 @@
             <w:pPr>
               <w:rPr>
                 <w:rFonts w:ascii="Arial" w:hAnsi="Arial" w:cs="Arial"/>
-                <w:sz w:val="24"/>
-                <w:szCs w:val="24"/>
-              </w:rPr>
-            </w:pPr>
-            <w:r>
-              <w:rPr>
-                <w:rFonts w:ascii="Arial" w:hAnsi="Arial" w:cs="Arial"/>
+                <w:b/>
+                <w:sz w:val="24"/>
+                <w:szCs w:val="24"/>
+              </w:rPr>
+            </w:pPr>
+            <w:r>
+              <w:rPr>
+                <w:rFonts w:ascii="Arial" w:hAnsi="Arial" w:cs="Arial"/>
+                <w:b/>
                 <w:sz w:val="24"/>
                 <w:szCs w:val="24"/>
               </w:rPr>
@@ -3622,7 +3747,7 @@
         <w:tc>
           <w:tcPr>
             <w:tcW w:w="2136" w:type="dxa"/>
-            <w:shd w:val="clear" w:color="auto" w:fill="D0CECE" w:themeFill="background2" w:themeFillShade="E6"/>
+            <w:shd w:val="clear" w:color="auto" w:fill="A6A6A6" w:themeFill="background1" w:themeFillShade="A6"/>
             <w:tcMar>
               <w:left w:w="108" w:type="dxa"/>
             </w:tcMar>
@@ -3631,13 +3756,15 @@
             <w:pPr>
               <w:rPr>
                 <w:rFonts w:ascii="Arial" w:hAnsi="Arial" w:cs="Arial"/>
-                <w:sz w:val="24"/>
-                <w:szCs w:val="24"/>
-              </w:rPr>
-            </w:pPr>
-            <w:r>
-              <w:rPr>
-                <w:rFonts w:ascii="Arial" w:hAnsi="Arial" w:cs="Arial"/>
+                <w:b/>
+                <w:sz w:val="24"/>
+                <w:szCs w:val="24"/>
+              </w:rPr>
+            </w:pPr>
+            <w:r>
+              <w:rPr>
+                <w:rFonts w:ascii="Arial" w:hAnsi="Arial" w:cs="Arial"/>
+                <w:b/>
                 <w:sz w:val="24"/>
                 <w:szCs w:val="24"/>
               </w:rPr>
@@ -3648,7 +3775,7 @@
         <w:tc>
           <w:tcPr>
             <w:tcW w:w="1647" w:type="dxa"/>
-            <w:shd w:val="clear" w:color="auto" w:fill="D0CECE" w:themeFill="background2" w:themeFillShade="E6"/>
+            <w:shd w:val="clear" w:color="auto" w:fill="A6A6A6" w:themeFill="background1" w:themeFillShade="A6"/>
             <w:tcMar>
               <w:left w:w="108" w:type="dxa"/>
             </w:tcMar>
@@ -3657,13 +3784,15 @@
             <w:pPr>
               <w:rPr>
                 <w:rFonts w:ascii="Arial" w:hAnsi="Arial" w:cs="Arial"/>
-                <w:sz w:val="24"/>
-                <w:szCs w:val="24"/>
-              </w:rPr>
-            </w:pPr>
-            <w:r>
-              <w:rPr>
-                <w:rFonts w:ascii="Arial" w:hAnsi="Arial" w:cs="Arial"/>
+                <w:b/>
+                <w:sz w:val="24"/>
+                <w:szCs w:val="24"/>
+              </w:rPr>
+            </w:pPr>
+            <w:r>
+              <w:rPr>
+                <w:rFonts w:ascii="Arial" w:hAnsi="Arial" w:cs="Arial"/>
+                <w:b/>
                 <w:sz w:val="24"/>
                 <w:szCs w:val="24"/>
               </w:rPr>
@@ -3674,7 +3803,7 @@
         <w:tc>
           <w:tcPr>
             <w:tcW w:w="1717" w:type="dxa"/>
-            <w:shd w:val="clear" w:color="auto" w:fill="D0CECE" w:themeFill="background2" w:themeFillShade="E6"/>
+            <w:shd w:val="clear" w:color="auto" w:fill="A6A6A6" w:themeFill="background1" w:themeFillShade="A6"/>
             <w:tcMar>
               <w:left w:w="108" w:type="dxa"/>
             </w:tcMar>
@@ -3683,13 +3812,15 @@
             <w:pPr>
               <w:rPr>
                 <w:rFonts w:ascii="Arial" w:hAnsi="Arial" w:cs="Arial"/>
-                <w:sz w:val="24"/>
-                <w:szCs w:val="24"/>
-              </w:rPr>
-            </w:pPr>
-            <w:r>
-              <w:rPr>
-                <w:rFonts w:ascii="Arial" w:hAnsi="Arial" w:cs="Arial"/>
+                <w:b/>
+                <w:sz w:val="24"/>
+                <w:szCs w:val="24"/>
+              </w:rPr>
+            </w:pPr>
+            <w:r>
+              <w:rPr>
+                <w:rFonts w:ascii="Arial" w:hAnsi="Arial" w:cs="Arial"/>
+                <w:b/>
                 <w:sz w:val="24"/>
                 <w:szCs w:val="24"/>
               </w:rPr>
@@ -4226,13 +4357,16 @@
           <w:tcPr>
             <w:tcW w:w="9616" w:type="dxa"/>
             <w:gridSpan w:val="5"/>
-            <w:shd w:val="clear" w:color="auto" w:fill="D0CECE" w:themeFill="background2" w:themeFillShade="E6"/>
+            <w:shd w:val="clear" w:color="auto" w:fill="A6A6A6" w:themeFill="background1" w:themeFillShade="A6"/>
             <w:tcMar>
               <w:left w:w="108" w:type="dxa"/>
             </w:tcMar>
           </w:tcPr>
           <w:p>
             <w:pPr>
+              <w:tabs>
+                <w:tab w:val="left" w:pos="8145"/>
+              </w:tabs>
               <w:rPr>
                 <w:rFonts w:ascii="Arial" w:hAnsi="Arial" w:cs="Arial"/>
                 <w:b/>
@@ -4248,6 +4382,15 @@
                 <w:szCs w:val="24"/>
               </w:rPr>
               <w:t>F2 – Cadastro de Turma</w:t>
+            </w:r>
+            <w:r>
+              <w:rPr>
+                <w:rFonts w:ascii="Arial" w:hAnsi="Arial" w:cs="Arial"/>
+                <w:b/>
+                <w:sz w:val="24"/>
+                <w:szCs w:val="24"/>
+              </w:rPr>
+              <w:tab/>
             </w:r>
           </w:p>
         </w:tc>
@@ -4301,7 +4444,7 @@
           <w:tcPr>
             <w:tcW w:w="9616" w:type="dxa"/>
             <w:gridSpan w:val="5"/>
-            <w:shd w:val="clear" w:color="auto" w:fill="D0CECE" w:themeFill="background2" w:themeFillShade="E6"/>
+            <w:shd w:val="clear" w:color="auto" w:fill="A6A6A6" w:themeFill="background1" w:themeFillShade="A6"/>
             <w:tcMar>
               <w:left w:w="108" w:type="dxa"/>
             </w:tcMar>
@@ -4334,7 +4477,7 @@
         <w:tc>
           <w:tcPr>
             <w:tcW w:w="1975" w:type="dxa"/>
-            <w:shd w:val="clear" w:color="auto" w:fill="D0CECE" w:themeFill="background2" w:themeFillShade="E6"/>
+            <w:shd w:val="clear" w:color="auto" w:fill="A6A6A6" w:themeFill="background1" w:themeFillShade="A6"/>
             <w:tcMar>
               <w:left w:w="108" w:type="dxa"/>
             </w:tcMar>
@@ -4343,13 +4486,15 @@
             <w:pPr>
               <w:rPr>
                 <w:rFonts w:ascii="Arial" w:hAnsi="Arial" w:cs="Arial"/>
-                <w:sz w:val="24"/>
-                <w:szCs w:val="24"/>
-              </w:rPr>
-            </w:pPr>
-            <w:r>
-              <w:rPr>
-                <w:rFonts w:ascii="Arial" w:hAnsi="Arial" w:cs="Arial"/>
+                <w:b/>
+                <w:sz w:val="24"/>
+                <w:szCs w:val="24"/>
+              </w:rPr>
+            </w:pPr>
+            <w:r>
+              <w:rPr>
+                <w:rFonts w:ascii="Arial" w:hAnsi="Arial" w:cs="Arial"/>
+                <w:b/>
                 <w:sz w:val="24"/>
                 <w:szCs w:val="24"/>
               </w:rPr>
@@ -4360,7 +4505,7 @@
         <w:tc>
           <w:tcPr>
             <w:tcW w:w="2147" w:type="dxa"/>
-            <w:shd w:val="clear" w:color="auto" w:fill="D0CECE" w:themeFill="background2" w:themeFillShade="E6"/>
+            <w:shd w:val="clear" w:color="auto" w:fill="A6A6A6" w:themeFill="background1" w:themeFillShade="A6"/>
             <w:tcMar>
               <w:left w:w="108" w:type="dxa"/>
             </w:tcMar>
@@ -4369,13 +4514,15 @@
             <w:pPr>
               <w:rPr>
                 <w:rFonts w:ascii="Arial" w:hAnsi="Arial" w:cs="Arial"/>
-                <w:sz w:val="24"/>
-                <w:szCs w:val="24"/>
-              </w:rPr>
-            </w:pPr>
-            <w:r>
-              <w:rPr>
-                <w:rFonts w:ascii="Arial" w:hAnsi="Arial" w:cs="Arial"/>
+                <w:b/>
+                <w:sz w:val="24"/>
+                <w:szCs w:val="24"/>
+              </w:rPr>
+            </w:pPr>
+            <w:r>
+              <w:rPr>
+                <w:rFonts w:ascii="Arial" w:hAnsi="Arial" w:cs="Arial"/>
+                <w:b/>
                 <w:sz w:val="24"/>
                 <w:szCs w:val="24"/>
               </w:rPr>
@@ -4386,7 +4533,7 @@
         <w:tc>
           <w:tcPr>
             <w:tcW w:w="2162" w:type="dxa"/>
-            <w:shd w:val="clear" w:color="auto" w:fill="D0CECE" w:themeFill="background2" w:themeFillShade="E6"/>
+            <w:shd w:val="clear" w:color="auto" w:fill="A6A6A6" w:themeFill="background1" w:themeFillShade="A6"/>
             <w:tcMar>
               <w:left w:w="108" w:type="dxa"/>
             </w:tcMar>
@@ -4395,13 +4542,15 @@
             <w:pPr>
               <w:rPr>
                 <w:rFonts w:ascii="Arial" w:hAnsi="Arial" w:cs="Arial"/>
-                <w:sz w:val="24"/>
-                <w:szCs w:val="24"/>
-              </w:rPr>
-            </w:pPr>
-            <w:r>
-              <w:rPr>
-                <w:rFonts w:ascii="Arial" w:hAnsi="Arial" w:cs="Arial"/>
+                <w:b/>
+                <w:sz w:val="24"/>
+                <w:szCs w:val="24"/>
+              </w:rPr>
+            </w:pPr>
+            <w:r>
+              <w:rPr>
+                <w:rFonts w:ascii="Arial" w:hAnsi="Arial" w:cs="Arial"/>
+                <w:b/>
                 <w:sz w:val="24"/>
                 <w:szCs w:val="24"/>
               </w:rPr>
@@ -4412,7 +4561,7 @@
         <w:tc>
           <w:tcPr>
             <w:tcW w:w="1660" w:type="dxa"/>
-            <w:shd w:val="clear" w:color="auto" w:fill="D0CECE" w:themeFill="background2" w:themeFillShade="E6"/>
+            <w:shd w:val="clear" w:color="auto" w:fill="A6A6A6" w:themeFill="background1" w:themeFillShade="A6"/>
             <w:tcMar>
               <w:left w:w="108" w:type="dxa"/>
             </w:tcMar>
@@ -4421,13 +4570,15 @@
             <w:pPr>
               <w:rPr>
                 <w:rFonts w:ascii="Arial" w:hAnsi="Arial" w:cs="Arial"/>
-                <w:sz w:val="24"/>
-                <w:szCs w:val="24"/>
-              </w:rPr>
-            </w:pPr>
-            <w:r>
-              <w:rPr>
-                <w:rFonts w:ascii="Arial" w:hAnsi="Arial" w:cs="Arial"/>
+                <w:b/>
+                <w:sz w:val="24"/>
+                <w:szCs w:val="24"/>
+              </w:rPr>
+            </w:pPr>
+            <w:r>
+              <w:rPr>
+                <w:rFonts w:ascii="Arial" w:hAnsi="Arial" w:cs="Arial"/>
+                <w:b/>
                 <w:sz w:val="24"/>
                 <w:szCs w:val="24"/>
               </w:rPr>
@@ -4438,7 +4589,7 @@
         <w:tc>
           <w:tcPr>
             <w:tcW w:w="1670" w:type="dxa"/>
-            <w:shd w:val="clear" w:color="auto" w:fill="D0CECE" w:themeFill="background2" w:themeFillShade="E6"/>
+            <w:shd w:val="clear" w:color="auto" w:fill="A6A6A6" w:themeFill="background1" w:themeFillShade="A6"/>
             <w:tcMar>
               <w:left w:w="108" w:type="dxa"/>
             </w:tcMar>
@@ -4447,13 +4598,15 @@
             <w:pPr>
               <w:rPr>
                 <w:rFonts w:ascii="Arial" w:hAnsi="Arial" w:cs="Arial"/>
-                <w:sz w:val="24"/>
-                <w:szCs w:val="24"/>
-              </w:rPr>
-            </w:pPr>
-            <w:r>
-              <w:rPr>
-                <w:rFonts w:ascii="Arial" w:hAnsi="Arial" w:cs="Arial"/>
+                <w:b/>
+                <w:sz w:val="24"/>
+                <w:szCs w:val="24"/>
+              </w:rPr>
+            </w:pPr>
+            <w:r>
+              <w:rPr>
+                <w:rFonts w:ascii="Arial" w:hAnsi="Arial" w:cs="Arial"/>
+                <w:b/>
                 <w:sz w:val="24"/>
                 <w:szCs w:val="24"/>
               </w:rPr>
@@ -4948,10 +5101,10 @@
       </w:tblPr>
       <w:tblGrid>
         <w:gridCol w:w="1190"/>
-        <w:gridCol w:w="4405"/>
-        <w:gridCol w:w="1257"/>
-        <w:gridCol w:w="1270"/>
-        <w:gridCol w:w="1524"/>
+        <w:gridCol w:w="4219"/>
+        <w:gridCol w:w="1323"/>
+        <w:gridCol w:w="1324"/>
+        <w:gridCol w:w="1590"/>
       </w:tblGrid>
       <w:tr>
         <w:trPr>
@@ -4961,13 +5114,16 @@
           <w:tcPr>
             <w:tcW w:w="9646" w:type="dxa"/>
             <w:gridSpan w:val="5"/>
-            <w:shd w:val="clear" w:color="auto" w:fill="D0CECE" w:themeFill="background2" w:themeFillShade="E6"/>
+            <w:shd w:val="clear" w:color="auto" w:fill="A6A6A6" w:themeFill="background1" w:themeFillShade="A6"/>
             <w:tcMar>
               <w:left w:w="108" w:type="dxa"/>
             </w:tcMar>
           </w:tcPr>
           <w:p>
             <w:pPr>
+              <w:tabs>
+                <w:tab w:val="left" w:pos="6525"/>
+              </w:tabs>
               <w:rPr>
                 <w:rFonts w:ascii="Arial" w:hAnsi="Arial" w:cs="Arial"/>
                 <w:b/>
@@ -4983,6 +5139,15 @@
                 <w:szCs w:val="24"/>
               </w:rPr>
               <w:t>F3 – Cadastro de Professor</w:t>
+            </w:r>
+            <w:r>
+              <w:rPr>
+                <w:rFonts w:ascii="Arial" w:hAnsi="Arial" w:cs="Arial"/>
+                <w:b/>
+                <w:sz w:val="24"/>
+                <w:szCs w:val="24"/>
+              </w:rPr>
+              <w:tab/>
             </w:r>
           </w:p>
         </w:tc>
@@ -5036,13 +5201,16 @@
           <w:tcPr>
             <w:tcW w:w="9646" w:type="dxa"/>
             <w:gridSpan w:val="5"/>
-            <w:shd w:val="clear" w:color="auto" w:fill="D0CECE" w:themeFill="background2" w:themeFillShade="E6"/>
+            <w:shd w:val="clear" w:color="auto" w:fill="A6A6A6" w:themeFill="background1" w:themeFillShade="A6"/>
             <w:tcMar>
               <w:left w:w="108" w:type="dxa"/>
             </w:tcMar>
           </w:tcPr>
           <w:p>
             <w:pPr>
+              <w:tabs>
+                <w:tab w:val="center" w:pos="4715"/>
+              </w:tabs>
               <w:rPr>
                 <w:rFonts w:ascii="Arial" w:hAnsi="Arial" w:cs="Arial"/>
                 <w:b/>
@@ -5058,6 +5226,15 @@
                 <w:szCs w:val="24"/>
               </w:rPr>
               <w:t xml:space="preserve">Requisitos Não Funcionais </w:t>
+            </w:r>
+            <w:r>
+              <w:rPr>
+                <w:rFonts w:ascii="Arial" w:hAnsi="Arial" w:cs="Arial"/>
+                <w:b/>
+                <w:sz w:val="24"/>
+                <w:szCs w:val="24"/>
+              </w:rPr>
+              <w:tab/>
             </w:r>
           </w:p>
         </w:tc>
@@ -5069,7 +5246,7 @@
         <w:tc>
           <w:tcPr>
             <w:tcW w:w="1167" w:type="dxa"/>
-            <w:shd w:val="clear" w:color="auto" w:fill="D0CECE" w:themeFill="background2" w:themeFillShade="E6"/>
+            <w:shd w:val="clear" w:color="auto" w:fill="A6A6A6" w:themeFill="background1" w:themeFillShade="A6"/>
             <w:tcMar>
               <w:left w:w="108" w:type="dxa"/>
             </w:tcMar>
@@ -5078,13 +5255,15 @@
             <w:pPr>
               <w:rPr>
                 <w:rFonts w:ascii="Arial" w:hAnsi="Arial" w:cs="Arial"/>
-                <w:sz w:val="24"/>
-                <w:szCs w:val="24"/>
-              </w:rPr>
-            </w:pPr>
-            <w:r>
-              <w:rPr>
-                <w:rFonts w:ascii="Arial" w:hAnsi="Arial" w:cs="Arial"/>
+                <w:b/>
+                <w:sz w:val="24"/>
+                <w:szCs w:val="24"/>
+              </w:rPr>
+            </w:pPr>
+            <w:r>
+              <w:rPr>
+                <w:rFonts w:ascii="Arial" w:hAnsi="Arial" w:cs="Arial"/>
+                <w:b/>
                 <w:sz w:val="24"/>
                 <w:szCs w:val="24"/>
               </w:rPr>
@@ -5095,7 +5274,7 @@
         <w:tc>
           <w:tcPr>
             <w:tcW w:w="4538" w:type="dxa"/>
-            <w:shd w:val="clear" w:color="auto" w:fill="D0CECE" w:themeFill="background2" w:themeFillShade="E6"/>
+            <w:shd w:val="clear" w:color="auto" w:fill="A6A6A6" w:themeFill="background1" w:themeFillShade="A6"/>
             <w:tcMar>
               <w:left w:w="108" w:type="dxa"/>
             </w:tcMar>
@@ -5104,13 +5283,15 @@
             <w:pPr>
               <w:rPr>
                 <w:rFonts w:ascii="Arial" w:hAnsi="Arial" w:cs="Arial"/>
-                <w:sz w:val="24"/>
-                <w:szCs w:val="24"/>
-              </w:rPr>
-            </w:pPr>
-            <w:r>
-              <w:rPr>
-                <w:rFonts w:ascii="Arial" w:hAnsi="Arial" w:cs="Arial"/>
+                <w:b/>
+                <w:sz w:val="24"/>
+                <w:szCs w:val="24"/>
+              </w:rPr>
+            </w:pPr>
+            <w:r>
+              <w:rPr>
+                <w:rFonts w:ascii="Arial" w:hAnsi="Arial" w:cs="Arial"/>
+                <w:b/>
                 <w:sz w:val="24"/>
                 <w:szCs w:val="24"/>
               </w:rPr>
@@ -5121,7 +5302,7 @@
         <w:tc>
           <w:tcPr>
             <w:tcW w:w="1219" w:type="dxa"/>
-            <w:shd w:val="clear" w:color="auto" w:fill="D0CECE" w:themeFill="background2" w:themeFillShade="E6"/>
+            <w:shd w:val="clear" w:color="auto" w:fill="A6A6A6" w:themeFill="background1" w:themeFillShade="A6"/>
             <w:tcMar>
               <w:left w:w="108" w:type="dxa"/>
             </w:tcMar>
@@ -5130,13 +5311,15 @@
             <w:pPr>
               <w:rPr>
                 <w:rFonts w:ascii="Arial" w:hAnsi="Arial" w:cs="Arial"/>
-                <w:sz w:val="24"/>
-                <w:szCs w:val="24"/>
-              </w:rPr>
-            </w:pPr>
-            <w:r>
-              <w:rPr>
-                <w:rFonts w:ascii="Arial" w:hAnsi="Arial" w:cs="Arial"/>
+                <w:b/>
+                <w:sz w:val="24"/>
+                <w:szCs w:val="24"/>
+              </w:rPr>
+            </w:pPr>
+            <w:r>
+              <w:rPr>
+                <w:rFonts w:ascii="Arial" w:hAnsi="Arial" w:cs="Arial"/>
+                <w:b/>
                 <w:sz w:val="24"/>
                 <w:szCs w:val="24"/>
               </w:rPr>
@@ -5147,7 +5330,7 @@
         <w:tc>
           <w:tcPr>
             <w:tcW w:w="1219" w:type="dxa"/>
-            <w:shd w:val="clear" w:color="auto" w:fill="D0CECE" w:themeFill="background2" w:themeFillShade="E6"/>
+            <w:shd w:val="clear" w:color="auto" w:fill="A6A6A6" w:themeFill="background1" w:themeFillShade="A6"/>
             <w:tcMar>
               <w:left w:w="108" w:type="dxa"/>
             </w:tcMar>
@@ -5156,13 +5339,15 @@
             <w:pPr>
               <w:rPr>
                 <w:rFonts w:ascii="Arial" w:hAnsi="Arial" w:cs="Arial"/>
-                <w:sz w:val="24"/>
-                <w:szCs w:val="24"/>
-              </w:rPr>
-            </w:pPr>
-            <w:r>
-              <w:rPr>
-                <w:rFonts w:ascii="Arial" w:hAnsi="Arial" w:cs="Arial"/>
+                <w:b/>
+                <w:sz w:val="24"/>
+                <w:szCs w:val="24"/>
+              </w:rPr>
+            </w:pPr>
+            <w:r>
+              <w:rPr>
+                <w:rFonts w:ascii="Arial" w:hAnsi="Arial" w:cs="Arial"/>
+                <w:b/>
                 <w:sz w:val="24"/>
                 <w:szCs w:val="24"/>
               </w:rPr>
@@ -5173,7 +5358,7 @@
         <w:tc>
           <w:tcPr>
             <w:tcW w:w="1501" w:type="dxa"/>
-            <w:shd w:val="clear" w:color="auto" w:fill="D0CECE" w:themeFill="background2" w:themeFillShade="E6"/>
+            <w:shd w:val="clear" w:color="auto" w:fill="A6A6A6" w:themeFill="background1" w:themeFillShade="A6"/>
             <w:tcMar>
               <w:left w:w="108" w:type="dxa"/>
             </w:tcMar>
@@ -5182,13 +5367,15 @@
             <w:pPr>
               <w:rPr>
                 <w:rFonts w:ascii="Arial" w:hAnsi="Arial" w:cs="Arial"/>
-                <w:sz w:val="24"/>
-                <w:szCs w:val="24"/>
-              </w:rPr>
-            </w:pPr>
-            <w:r>
-              <w:rPr>
-                <w:rFonts w:ascii="Arial" w:hAnsi="Arial" w:cs="Arial"/>
+                <w:b/>
+                <w:sz w:val="24"/>
+                <w:szCs w:val="24"/>
+              </w:rPr>
+            </w:pPr>
+            <w:r>
+              <w:rPr>
+                <w:rFonts w:ascii="Arial" w:hAnsi="Arial" w:cs="Arial"/>
+                <w:b/>
                 <w:sz w:val="24"/>
                 <w:szCs w:val="24"/>
               </w:rPr>
@@ -6445,7 +6632,7 @@
           <w:tcPr>
             <w:tcW w:w="9661" w:type="dxa"/>
             <w:gridSpan w:val="5"/>
-            <w:shd w:val="clear" w:color="auto" w:fill="D0CECE" w:themeFill="background2" w:themeFillShade="E6"/>
+            <w:shd w:val="clear" w:color="auto" w:fill="A6A6A6" w:themeFill="background1" w:themeFillShade="A6"/>
             <w:tcMar>
               <w:left w:w="108" w:type="dxa"/>
             </w:tcMar>
@@ -6520,7 +6707,7 @@
           <w:tcPr>
             <w:tcW w:w="9661" w:type="dxa"/>
             <w:gridSpan w:val="5"/>
-            <w:shd w:val="clear" w:color="auto" w:fill="D0CECE" w:themeFill="background2" w:themeFillShade="E6"/>
+            <w:shd w:val="clear" w:color="auto" w:fill="A6A6A6" w:themeFill="background1" w:themeFillShade="A6"/>
             <w:tcMar>
               <w:left w:w="108" w:type="dxa"/>
             </w:tcMar>
@@ -6553,7 +6740,7 @@
         <w:tc>
           <w:tcPr>
             <w:tcW w:w="1985" w:type="dxa"/>
-            <w:shd w:val="clear" w:color="auto" w:fill="D0CECE" w:themeFill="background2" w:themeFillShade="E6"/>
+            <w:shd w:val="clear" w:color="auto" w:fill="A6A6A6" w:themeFill="background1" w:themeFillShade="A6"/>
             <w:tcMar>
               <w:left w:w="108" w:type="dxa"/>
             </w:tcMar>
@@ -6562,13 +6749,15 @@
             <w:pPr>
               <w:rPr>
                 <w:rFonts w:ascii="Arial" w:hAnsi="Arial" w:cs="Arial"/>
-                <w:sz w:val="24"/>
-                <w:szCs w:val="24"/>
-              </w:rPr>
-            </w:pPr>
-            <w:r>
-              <w:rPr>
-                <w:rFonts w:ascii="Arial" w:hAnsi="Arial" w:cs="Arial"/>
+                <w:b/>
+                <w:sz w:val="24"/>
+                <w:szCs w:val="24"/>
+              </w:rPr>
+            </w:pPr>
+            <w:r>
+              <w:rPr>
+                <w:rFonts w:ascii="Arial" w:hAnsi="Arial" w:cs="Arial"/>
+                <w:b/>
                 <w:sz w:val="24"/>
                 <w:szCs w:val="24"/>
               </w:rPr>
@@ -6579,7 +6768,7 @@
         <w:tc>
           <w:tcPr>
             <w:tcW w:w="2158" w:type="dxa"/>
-            <w:shd w:val="clear" w:color="auto" w:fill="D0CECE" w:themeFill="background2" w:themeFillShade="E6"/>
+            <w:shd w:val="clear" w:color="auto" w:fill="A6A6A6" w:themeFill="background1" w:themeFillShade="A6"/>
             <w:tcMar>
               <w:left w:w="108" w:type="dxa"/>
             </w:tcMar>
@@ -6588,13 +6777,15 @@
             <w:pPr>
               <w:rPr>
                 <w:rFonts w:ascii="Arial" w:hAnsi="Arial" w:cs="Arial"/>
-                <w:sz w:val="24"/>
-                <w:szCs w:val="24"/>
-              </w:rPr>
-            </w:pPr>
-            <w:r>
-              <w:rPr>
-                <w:rFonts w:ascii="Arial" w:hAnsi="Arial" w:cs="Arial"/>
+                <w:b/>
+                <w:sz w:val="24"/>
+                <w:szCs w:val="24"/>
+              </w:rPr>
+            </w:pPr>
+            <w:r>
+              <w:rPr>
+                <w:rFonts w:ascii="Arial" w:hAnsi="Arial" w:cs="Arial"/>
+                <w:b/>
                 <w:sz w:val="24"/>
                 <w:szCs w:val="24"/>
               </w:rPr>
@@ -6605,7 +6796,7 @@
         <w:tc>
           <w:tcPr>
             <w:tcW w:w="2173" w:type="dxa"/>
-            <w:shd w:val="clear" w:color="auto" w:fill="D0CECE" w:themeFill="background2" w:themeFillShade="E6"/>
+            <w:shd w:val="clear" w:color="auto" w:fill="A6A6A6" w:themeFill="background1" w:themeFillShade="A6"/>
             <w:tcMar>
               <w:left w:w="108" w:type="dxa"/>
             </w:tcMar>
@@ -6614,13 +6805,15 @@
             <w:pPr>
               <w:rPr>
                 <w:rFonts w:ascii="Arial" w:hAnsi="Arial" w:cs="Arial"/>
-                <w:sz w:val="24"/>
-                <w:szCs w:val="24"/>
-              </w:rPr>
-            </w:pPr>
-            <w:r>
-              <w:rPr>
-                <w:rFonts w:ascii="Arial" w:hAnsi="Arial" w:cs="Arial"/>
+                <w:b/>
+                <w:sz w:val="24"/>
+                <w:szCs w:val="24"/>
+              </w:rPr>
+            </w:pPr>
+            <w:r>
+              <w:rPr>
+                <w:rFonts w:ascii="Arial" w:hAnsi="Arial" w:cs="Arial"/>
+                <w:b/>
                 <w:sz w:val="24"/>
                 <w:szCs w:val="24"/>
               </w:rPr>
@@ -6631,7 +6824,7 @@
         <w:tc>
           <w:tcPr>
             <w:tcW w:w="1667" w:type="dxa"/>
-            <w:shd w:val="clear" w:color="auto" w:fill="D0CECE" w:themeFill="background2" w:themeFillShade="E6"/>
+            <w:shd w:val="clear" w:color="auto" w:fill="A6A6A6" w:themeFill="background1" w:themeFillShade="A6"/>
             <w:tcMar>
               <w:left w:w="108" w:type="dxa"/>
             </w:tcMar>
@@ -6640,13 +6833,15 @@
             <w:pPr>
               <w:rPr>
                 <w:rFonts w:ascii="Arial" w:hAnsi="Arial" w:cs="Arial"/>
-                <w:sz w:val="24"/>
-                <w:szCs w:val="24"/>
-              </w:rPr>
-            </w:pPr>
-            <w:r>
-              <w:rPr>
-                <w:rFonts w:ascii="Arial" w:hAnsi="Arial" w:cs="Arial"/>
+                <w:b/>
+                <w:sz w:val="24"/>
+                <w:szCs w:val="24"/>
+              </w:rPr>
+            </w:pPr>
+            <w:r>
+              <w:rPr>
+                <w:rFonts w:ascii="Arial" w:hAnsi="Arial" w:cs="Arial"/>
+                <w:b/>
                 <w:sz w:val="24"/>
                 <w:szCs w:val="24"/>
               </w:rPr>
@@ -6657,7 +6852,7 @@
         <w:tc>
           <w:tcPr>
             <w:tcW w:w="1676" w:type="dxa"/>
-            <w:shd w:val="clear" w:color="auto" w:fill="D0CECE" w:themeFill="background2" w:themeFillShade="E6"/>
+            <w:shd w:val="clear" w:color="auto" w:fill="A6A6A6" w:themeFill="background1" w:themeFillShade="A6"/>
             <w:tcMar>
               <w:left w:w="108" w:type="dxa"/>
             </w:tcMar>
@@ -6666,13 +6861,15 @@
             <w:pPr>
               <w:rPr>
                 <w:rFonts w:ascii="Arial" w:hAnsi="Arial" w:cs="Arial"/>
-                <w:sz w:val="24"/>
-                <w:szCs w:val="24"/>
-              </w:rPr>
-            </w:pPr>
-            <w:r>
-              <w:rPr>
-                <w:rFonts w:ascii="Arial" w:hAnsi="Arial" w:cs="Arial"/>
+                <w:b/>
+                <w:sz w:val="24"/>
+                <w:szCs w:val="24"/>
+              </w:rPr>
+            </w:pPr>
+            <w:r>
+              <w:rPr>
+                <w:rFonts w:ascii="Arial" w:hAnsi="Arial" w:cs="Arial"/>
+                <w:b/>
                 <w:sz w:val="24"/>
                 <w:szCs w:val="24"/>
               </w:rPr>
@@ -7008,7 +7205,7 @@
           <w:tcPr>
             <w:tcW w:w="9692" w:type="dxa"/>
             <w:gridSpan w:val="5"/>
-            <w:shd w:val="clear" w:color="auto" w:fill="D0CECE" w:themeFill="background2" w:themeFillShade="E6"/>
+            <w:shd w:val="clear" w:color="auto" w:fill="A6A6A6" w:themeFill="background1" w:themeFillShade="A6"/>
             <w:tcMar>
               <w:left w:w="108" w:type="dxa"/>
             </w:tcMar>
@@ -7083,7 +7280,7 @@
           <w:tcPr>
             <w:tcW w:w="9692" w:type="dxa"/>
             <w:gridSpan w:val="5"/>
-            <w:shd w:val="clear" w:color="auto" w:fill="D0CECE" w:themeFill="background2" w:themeFillShade="E6"/>
+            <w:shd w:val="clear" w:color="auto" w:fill="A6A6A6" w:themeFill="background1" w:themeFillShade="A6"/>
             <w:tcMar>
               <w:left w:w="108" w:type="dxa"/>
             </w:tcMar>
@@ -7116,7 +7313,7 @@
         <w:tc>
           <w:tcPr>
             <w:tcW w:w="1993" w:type="dxa"/>
-            <w:shd w:val="clear" w:color="auto" w:fill="D0CECE" w:themeFill="background2" w:themeFillShade="E6"/>
+            <w:shd w:val="clear" w:color="auto" w:fill="A6A6A6" w:themeFill="background1" w:themeFillShade="A6"/>
             <w:tcMar>
               <w:left w:w="108" w:type="dxa"/>
             </w:tcMar>
@@ -7125,13 +7322,15 @@
             <w:pPr>
               <w:rPr>
                 <w:rFonts w:ascii="Arial" w:hAnsi="Arial" w:cs="Arial"/>
-                <w:sz w:val="24"/>
-                <w:szCs w:val="24"/>
-              </w:rPr>
-            </w:pPr>
-            <w:r>
-              <w:rPr>
-                <w:rFonts w:ascii="Arial" w:hAnsi="Arial" w:cs="Arial"/>
+                <w:b/>
+                <w:sz w:val="24"/>
+                <w:szCs w:val="24"/>
+              </w:rPr>
+            </w:pPr>
+            <w:r>
+              <w:rPr>
+                <w:rFonts w:ascii="Arial" w:hAnsi="Arial" w:cs="Arial"/>
+                <w:b/>
                 <w:sz w:val="24"/>
                 <w:szCs w:val="24"/>
               </w:rPr>
@@ -7142,7 +7341,7 @@
         <w:tc>
           <w:tcPr>
             <w:tcW w:w="2165" w:type="dxa"/>
-            <w:shd w:val="clear" w:color="auto" w:fill="D0CECE" w:themeFill="background2" w:themeFillShade="E6"/>
+            <w:shd w:val="clear" w:color="auto" w:fill="A6A6A6" w:themeFill="background1" w:themeFillShade="A6"/>
             <w:tcMar>
               <w:left w:w="108" w:type="dxa"/>
             </w:tcMar>
@@ -7151,13 +7350,15 @@
             <w:pPr>
               <w:rPr>
                 <w:rFonts w:ascii="Arial" w:hAnsi="Arial" w:cs="Arial"/>
-                <w:sz w:val="24"/>
-                <w:szCs w:val="24"/>
-              </w:rPr>
-            </w:pPr>
-            <w:r>
-              <w:rPr>
-                <w:rFonts w:ascii="Arial" w:hAnsi="Arial" w:cs="Arial"/>
+                <w:b/>
+                <w:sz w:val="24"/>
+                <w:szCs w:val="24"/>
+              </w:rPr>
+            </w:pPr>
+            <w:r>
+              <w:rPr>
+                <w:rFonts w:ascii="Arial" w:hAnsi="Arial" w:cs="Arial"/>
+                <w:b/>
                 <w:sz w:val="24"/>
                 <w:szCs w:val="24"/>
               </w:rPr>
@@ -7168,7 +7369,7 @@
         <w:tc>
           <w:tcPr>
             <w:tcW w:w="2180" w:type="dxa"/>
-            <w:shd w:val="clear" w:color="auto" w:fill="D0CECE" w:themeFill="background2" w:themeFillShade="E6"/>
+            <w:shd w:val="clear" w:color="auto" w:fill="A6A6A6" w:themeFill="background1" w:themeFillShade="A6"/>
             <w:tcMar>
               <w:left w:w="108" w:type="dxa"/>
             </w:tcMar>
@@ -7177,13 +7378,15 @@
             <w:pPr>
               <w:rPr>
                 <w:rFonts w:ascii="Arial" w:hAnsi="Arial" w:cs="Arial"/>
-                <w:sz w:val="24"/>
-                <w:szCs w:val="24"/>
-              </w:rPr>
-            </w:pPr>
-            <w:r>
-              <w:rPr>
-                <w:rFonts w:ascii="Arial" w:hAnsi="Arial" w:cs="Arial"/>
+                <w:b/>
+                <w:sz w:val="24"/>
+                <w:szCs w:val="24"/>
+              </w:rPr>
+            </w:pPr>
+            <w:r>
+              <w:rPr>
+                <w:rFonts w:ascii="Arial" w:hAnsi="Arial" w:cs="Arial"/>
+                <w:b/>
                 <w:sz w:val="24"/>
                 <w:szCs w:val="24"/>
               </w:rPr>
@@ -7194,7 +7397,7 @@
         <w:tc>
           <w:tcPr>
             <w:tcW w:w="1673" w:type="dxa"/>
-            <w:shd w:val="clear" w:color="auto" w:fill="D0CECE" w:themeFill="background2" w:themeFillShade="E6"/>
+            <w:shd w:val="clear" w:color="auto" w:fill="A6A6A6" w:themeFill="background1" w:themeFillShade="A6"/>
             <w:tcMar>
               <w:left w:w="108" w:type="dxa"/>
             </w:tcMar>
@@ -7203,13 +7406,15 @@
             <w:pPr>
               <w:rPr>
                 <w:rFonts w:ascii="Arial" w:hAnsi="Arial" w:cs="Arial"/>
-                <w:sz w:val="24"/>
-                <w:szCs w:val="24"/>
-              </w:rPr>
-            </w:pPr>
-            <w:r>
-              <w:rPr>
-                <w:rFonts w:ascii="Arial" w:hAnsi="Arial" w:cs="Arial"/>
+                <w:b/>
+                <w:sz w:val="24"/>
+                <w:szCs w:val="24"/>
+              </w:rPr>
+            </w:pPr>
+            <w:r>
+              <w:rPr>
+                <w:rFonts w:ascii="Arial" w:hAnsi="Arial" w:cs="Arial"/>
+                <w:b/>
                 <w:sz w:val="24"/>
                 <w:szCs w:val="24"/>
               </w:rPr>
@@ -7220,7 +7425,7 @@
         <w:tc>
           <w:tcPr>
             <w:tcW w:w="1679" w:type="dxa"/>
-            <w:shd w:val="clear" w:color="auto" w:fill="D0CECE" w:themeFill="background2" w:themeFillShade="E6"/>
+            <w:shd w:val="clear" w:color="auto" w:fill="A6A6A6" w:themeFill="background1" w:themeFillShade="A6"/>
             <w:tcMar>
               <w:left w:w="108" w:type="dxa"/>
             </w:tcMar>
@@ -7229,13 +7434,15 @@
             <w:pPr>
               <w:rPr>
                 <w:rFonts w:ascii="Arial" w:hAnsi="Arial" w:cs="Arial"/>
-                <w:sz w:val="24"/>
-                <w:szCs w:val="24"/>
-              </w:rPr>
-            </w:pPr>
-            <w:r>
-              <w:rPr>
-                <w:rFonts w:ascii="Arial" w:hAnsi="Arial" w:cs="Arial"/>
+                <w:b/>
+                <w:sz w:val="24"/>
+                <w:szCs w:val="24"/>
+              </w:rPr>
+            </w:pPr>
+            <w:r>
+              <w:rPr>
+                <w:rFonts w:ascii="Arial" w:hAnsi="Arial" w:cs="Arial"/>
+                <w:b/>
                 <w:sz w:val="24"/>
                 <w:szCs w:val="24"/>
               </w:rPr>
@@ -7580,7 +7787,7 @@
           <w:tcPr>
             <w:tcW w:w="9707" w:type="dxa"/>
             <w:gridSpan w:val="5"/>
-            <w:shd w:val="clear" w:color="auto" w:fill="D0CECE" w:themeFill="background2" w:themeFillShade="E6"/>
+            <w:shd w:val="clear" w:color="auto" w:fill="A6A6A6" w:themeFill="background1" w:themeFillShade="A6"/>
             <w:tcMar>
               <w:left w:w="108" w:type="dxa"/>
             </w:tcMar>
@@ -7655,7 +7862,7 @@
           <w:tcPr>
             <w:tcW w:w="9707" w:type="dxa"/>
             <w:gridSpan w:val="5"/>
-            <w:shd w:val="clear" w:color="auto" w:fill="D0CECE" w:themeFill="background2" w:themeFillShade="E6"/>
+            <w:shd w:val="clear" w:color="auto" w:fill="A6A6A6" w:themeFill="background1" w:themeFillShade="A6"/>
             <w:tcMar>
               <w:left w:w="108" w:type="dxa"/>
             </w:tcMar>
@@ -7700,7 +7907,7 @@
         <w:tc>
           <w:tcPr>
             <w:tcW w:w="1974" w:type="dxa"/>
-            <w:shd w:val="clear" w:color="auto" w:fill="D0CECE" w:themeFill="background2" w:themeFillShade="E6"/>
+            <w:shd w:val="clear" w:color="auto" w:fill="A6A6A6" w:themeFill="background1" w:themeFillShade="A6"/>
             <w:tcMar>
               <w:left w:w="108" w:type="dxa"/>
             </w:tcMar>
@@ -7709,13 +7916,15 @@
             <w:pPr>
               <w:rPr>
                 <w:rFonts w:ascii="Arial" w:hAnsi="Arial" w:cs="Arial"/>
-                <w:sz w:val="24"/>
-                <w:szCs w:val="24"/>
-              </w:rPr>
-            </w:pPr>
-            <w:r>
-              <w:rPr>
-                <w:rFonts w:ascii="Arial" w:hAnsi="Arial" w:cs="Arial"/>
+                <w:b/>
+                <w:sz w:val="24"/>
+                <w:szCs w:val="24"/>
+              </w:rPr>
+            </w:pPr>
+            <w:r>
+              <w:rPr>
+                <w:rFonts w:ascii="Arial" w:hAnsi="Arial" w:cs="Arial"/>
+                <w:b/>
                 <w:sz w:val="24"/>
                 <w:szCs w:val="24"/>
               </w:rPr>
@@ -7726,7 +7935,7 @@
         <w:tc>
           <w:tcPr>
             <w:tcW w:w="2154" w:type="dxa"/>
-            <w:shd w:val="clear" w:color="auto" w:fill="D0CECE" w:themeFill="background2" w:themeFillShade="E6"/>
+            <w:shd w:val="clear" w:color="auto" w:fill="A6A6A6" w:themeFill="background1" w:themeFillShade="A6"/>
             <w:tcMar>
               <w:left w:w="108" w:type="dxa"/>
             </w:tcMar>
@@ -7735,13 +7944,15 @@
             <w:pPr>
               <w:rPr>
                 <w:rFonts w:ascii="Arial" w:hAnsi="Arial" w:cs="Arial"/>
-                <w:sz w:val="24"/>
-                <w:szCs w:val="24"/>
-              </w:rPr>
-            </w:pPr>
-            <w:r>
-              <w:rPr>
-                <w:rFonts w:ascii="Arial" w:hAnsi="Arial" w:cs="Arial"/>
+                <w:b/>
+                <w:sz w:val="24"/>
+                <w:szCs w:val="24"/>
+              </w:rPr>
+            </w:pPr>
+            <w:r>
+              <w:rPr>
+                <w:rFonts w:ascii="Arial" w:hAnsi="Arial" w:cs="Arial"/>
+                <w:b/>
                 <w:sz w:val="24"/>
                 <w:szCs w:val="24"/>
               </w:rPr>
@@ -7752,7 +7963,7 @@
         <w:tc>
           <w:tcPr>
             <w:tcW w:w="2165" w:type="dxa"/>
-            <w:shd w:val="clear" w:color="auto" w:fill="D0CECE" w:themeFill="background2" w:themeFillShade="E6"/>
+            <w:shd w:val="clear" w:color="auto" w:fill="A6A6A6" w:themeFill="background1" w:themeFillShade="A6"/>
             <w:tcMar>
               <w:left w:w="108" w:type="dxa"/>
             </w:tcMar>
@@ -7761,13 +7972,15 @@
             <w:pPr>
               <w:rPr>
                 <w:rFonts w:ascii="Arial" w:hAnsi="Arial" w:cs="Arial"/>
-                <w:sz w:val="24"/>
-                <w:szCs w:val="24"/>
-              </w:rPr>
-            </w:pPr>
-            <w:r>
-              <w:rPr>
-                <w:rFonts w:ascii="Arial" w:hAnsi="Arial" w:cs="Arial"/>
+                <w:b/>
+                <w:sz w:val="24"/>
+                <w:szCs w:val="24"/>
+              </w:rPr>
+            </w:pPr>
+            <w:r>
+              <w:rPr>
+                <w:rFonts w:ascii="Arial" w:hAnsi="Arial" w:cs="Arial"/>
+                <w:b/>
                 <w:sz w:val="24"/>
                 <w:szCs w:val="24"/>
               </w:rPr>
@@ -7778,7 +7991,7 @@
         <w:tc>
           <w:tcPr>
             <w:tcW w:w="1670" w:type="dxa"/>
-            <w:shd w:val="clear" w:color="auto" w:fill="D0CECE" w:themeFill="background2" w:themeFillShade="E6"/>
+            <w:shd w:val="clear" w:color="auto" w:fill="A6A6A6" w:themeFill="background1" w:themeFillShade="A6"/>
             <w:tcMar>
               <w:left w:w="108" w:type="dxa"/>
             </w:tcMar>
@@ -7787,13 +8000,15 @@
             <w:pPr>
               <w:rPr>
                 <w:rFonts w:ascii="Arial" w:hAnsi="Arial" w:cs="Arial"/>
-                <w:sz w:val="24"/>
-                <w:szCs w:val="24"/>
-              </w:rPr>
-            </w:pPr>
-            <w:r>
-              <w:rPr>
-                <w:rFonts w:ascii="Arial" w:hAnsi="Arial" w:cs="Arial"/>
+                <w:b/>
+                <w:sz w:val="24"/>
+                <w:szCs w:val="24"/>
+              </w:rPr>
+            </w:pPr>
+            <w:r>
+              <w:rPr>
+                <w:rFonts w:ascii="Arial" w:hAnsi="Arial" w:cs="Arial"/>
+                <w:b/>
                 <w:sz w:val="24"/>
                 <w:szCs w:val="24"/>
               </w:rPr>
@@ -7804,7 +8019,7 @@
         <w:tc>
           <w:tcPr>
             <w:tcW w:w="1741" w:type="dxa"/>
-            <w:shd w:val="clear" w:color="auto" w:fill="D0CECE" w:themeFill="background2" w:themeFillShade="E6"/>
+            <w:shd w:val="clear" w:color="auto" w:fill="A6A6A6" w:themeFill="background1" w:themeFillShade="A6"/>
             <w:tcMar>
               <w:left w:w="108" w:type="dxa"/>
             </w:tcMar>
@@ -7813,13 +8028,15 @@
             <w:pPr>
               <w:rPr>
                 <w:rFonts w:ascii="Arial" w:hAnsi="Arial" w:cs="Arial"/>
-                <w:sz w:val="24"/>
-                <w:szCs w:val="24"/>
-              </w:rPr>
-            </w:pPr>
-            <w:r>
-              <w:rPr>
-                <w:rFonts w:ascii="Arial" w:hAnsi="Arial" w:cs="Arial"/>
+                <w:b/>
+                <w:sz w:val="24"/>
+                <w:szCs w:val="24"/>
+              </w:rPr>
+            </w:pPr>
+            <w:r>
+              <w:rPr>
+                <w:rFonts w:ascii="Arial" w:hAnsi="Arial" w:cs="Arial"/>
+                <w:b/>
                 <w:sz w:val="24"/>
                 <w:szCs w:val="24"/>
               </w:rPr>
@@ -8008,7 +8225,7 @@
           <w:tcPr>
             <w:tcW w:w="9737" w:type="dxa"/>
             <w:gridSpan w:val="5"/>
-            <w:shd w:val="clear" w:color="auto" w:fill="D0CECE" w:themeFill="background2" w:themeFillShade="E6"/>
+            <w:shd w:val="clear" w:color="auto" w:fill="A6A6A6" w:themeFill="background1" w:themeFillShade="A6"/>
             <w:tcMar>
               <w:left w:w="108" w:type="dxa"/>
             </w:tcMar>
@@ -8083,7 +8300,7 @@
           <w:tcPr>
             <w:tcW w:w="9737" w:type="dxa"/>
             <w:gridSpan w:val="5"/>
-            <w:shd w:val="clear" w:color="auto" w:fill="D0CECE" w:themeFill="background2" w:themeFillShade="E6"/>
+            <w:shd w:val="clear" w:color="auto" w:fill="A6A6A6" w:themeFill="background1" w:themeFillShade="A6"/>
             <w:tcMar>
               <w:left w:w="108" w:type="dxa"/>
             </w:tcMar>
@@ -8116,7 +8333,7 @@
         <w:tc>
           <w:tcPr>
             <w:tcW w:w="1980" w:type="dxa"/>
-            <w:shd w:val="clear" w:color="auto" w:fill="D0CECE" w:themeFill="background2" w:themeFillShade="E6"/>
+            <w:shd w:val="clear" w:color="auto" w:fill="A6A6A6" w:themeFill="background1" w:themeFillShade="A6"/>
             <w:tcMar>
               <w:left w:w="108" w:type="dxa"/>
             </w:tcMar>
@@ -8125,13 +8342,15 @@
             <w:pPr>
               <w:rPr>
                 <w:rFonts w:ascii="Arial" w:hAnsi="Arial" w:cs="Arial"/>
-                <w:sz w:val="24"/>
-                <w:szCs w:val="24"/>
-              </w:rPr>
-            </w:pPr>
-            <w:r>
-              <w:rPr>
-                <w:rFonts w:ascii="Arial" w:hAnsi="Arial" w:cs="Arial"/>
+                <w:b/>
+                <w:sz w:val="24"/>
+                <w:szCs w:val="24"/>
+              </w:rPr>
+            </w:pPr>
+            <w:r>
+              <w:rPr>
+                <w:rFonts w:ascii="Arial" w:hAnsi="Arial" w:cs="Arial"/>
+                <w:b/>
                 <w:sz w:val="24"/>
                 <w:szCs w:val="24"/>
               </w:rPr>
@@ -8142,7 +8361,7 @@
         <w:tc>
           <w:tcPr>
             <w:tcW w:w="2160" w:type="dxa"/>
-            <w:shd w:val="clear" w:color="auto" w:fill="D0CECE" w:themeFill="background2" w:themeFillShade="E6"/>
+            <w:shd w:val="clear" w:color="auto" w:fill="A6A6A6" w:themeFill="background1" w:themeFillShade="A6"/>
             <w:tcMar>
               <w:left w:w="108" w:type="dxa"/>
             </w:tcMar>
@@ -8151,13 +8370,15 @@
             <w:pPr>
               <w:rPr>
                 <w:rFonts w:ascii="Arial" w:hAnsi="Arial" w:cs="Arial"/>
-                <w:sz w:val="24"/>
-                <w:szCs w:val="24"/>
-              </w:rPr>
-            </w:pPr>
-            <w:r>
-              <w:rPr>
-                <w:rFonts w:ascii="Arial" w:hAnsi="Arial" w:cs="Arial"/>
+                <w:b/>
+                <w:sz w:val="24"/>
+                <w:szCs w:val="24"/>
+              </w:rPr>
+            </w:pPr>
+            <w:r>
+              <w:rPr>
+                <w:rFonts w:ascii="Arial" w:hAnsi="Arial" w:cs="Arial"/>
+                <w:b/>
                 <w:sz w:val="24"/>
                 <w:szCs w:val="24"/>
               </w:rPr>
@@ -8168,7 +8389,7 @@
         <w:tc>
           <w:tcPr>
             <w:tcW w:w="2172" w:type="dxa"/>
-            <w:shd w:val="clear" w:color="auto" w:fill="D0CECE" w:themeFill="background2" w:themeFillShade="E6"/>
+            <w:shd w:val="clear" w:color="auto" w:fill="A6A6A6" w:themeFill="background1" w:themeFillShade="A6"/>
             <w:tcMar>
               <w:left w:w="108" w:type="dxa"/>
             </w:tcMar>
@@ -8177,13 +8398,15 @@
             <w:pPr>
               <w:rPr>
                 <w:rFonts w:ascii="Arial" w:hAnsi="Arial" w:cs="Arial"/>
-                <w:sz w:val="24"/>
-                <w:szCs w:val="24"/>
-              </w:rPr>
-            </w:pPr>
-            <w:r>
-              <w:rPr>
-                <w:rFonts w:ascii="Arial" w:hAnsi="Arial" w:cs="Arial"/>
+                <w:b/>
+                <w:sz w:val="24"/>
+                <w:szCs w:val="24"/>
+              </w:rPr>
+            </w:pPr>
+            <w:r>
+              <w:rPr>
+                <w:rFonts w:ascii="Arial" w:hAnsi="Arial" w:cs="Arial"/>
+                <w:b/>
                 <w:sz w:val="24"/>
                 <w:szCs w:val="24"/>
               </w:rPr>
@@ -8194,7 +8417,7 @@
         <w:tc>
           <w:tcPr>
             <w:tcW w:w="1675" w:type="dxa"/>
-            <w:shd w:val="clear" w:color="auto" w:fill="D0CECE" w:themeFill="background2" w:themeFillShade="E6"/>
+            <w:shd w:val="clear" w:color="auto" w:fill="A6A6A6" w:themeFill="background1" w:themeFillShade="A6"/>
             <w:tcMar>
               <w:left w:w="108" w:type="dxa"/>
             </w:tcMar>
@@ -8203,13 +8426,15 @@
             <w:pPr>
               <w:rPr>
                 <w:rFonts w:ascii="Arial" w:hAnsi="Arial" w:cs="Arial"/>
-                <w:sz w:val="24"/>
-                <w:szCs w:val="24"/>
-              </w:rPr>
-            </w:pPr>
-            <w:r>
-              <w:rPr>
-                <w:rFonts w:ascii="Arial" w:hAnsi="Arial" w:cs="Arial"/>
+                <w:b/>
+                <w:sz w:val="24"/>
+                <w:szCs w:val="24"/>
+              </w:rPr>
+            </w:pPr>
+            <w:r>
+              <w:rPr>
+                <w:rFonts w:ascii="Arial" w:hAnsi="Arial" w:cs="Arial"/>
+                <w:b/>
                 <w:sz w:val="24"/>
                 <w:szCs w:val="24"/>
               </w:rPr>
@@ -8220,7 +8445,7 @@
         <w:tc>
           <w:tcPr>
             <w:tcW w:w="1747" w:type="dxa"/>
-            <w:shd w:val="clear" w:color="auto" w:fill="D0CECE" w:themeFill="background2" w:themeFillShade="E6"/>
+            <w:shd w:val="clear" w:color="auto" w:fill="A6A6A6" w:themeFill="background1" w:themeFillShade="A6"/>
             <w:tcMar>
               <w:left w:w="108" w:type="dxa"/>
             </w:tcMar>
@@ -8229,13 +8454,15 @@
             <w:pPr>
               <w:rPr>
                 <w:rFonts w:ascii="Arial" w:hAnsi="Arial" w:cs="Arial"/>
-                <w:sz w:val="24"/>
-                <w:szCs w:val="24"/>
-              </w:rPr>
-            </w:pPr>
-            <w:r>
-              <w:rPr>
-                <w:rFonts w:ascii="Arial" w:hAnsi="Arial" w:cs="Arial"/>
+                <w:b/>
+                <w:sz w:val="24"/>
+                <w:szCs w:val="24"/>
+              </w:rPr>
+            </w:pPr>
+            <w:r>
+              <w:rPr>
+                <w:rFonts w:ascii="Arial" w:hAnsi="Arial" w:cs="Arial"/>
+                <w:b/>
                 <w:sz w:val="24"/>
                 <w:szCs w:val="24"/>
               </w:rPr>
@@ -8571,7 +8798,7 @@
           <w:tcPr>
             <w:tcW w:w="9782" w:type="dxa"/>
             <w:gridSpan w:val="5"/>
-            <w:shd w:val="clear" w:color="auto" w:fill="D0CECE" w:themeFill="background2" w:themeFillShade="E6"/>
+            <w:shd w:val="clear" w:color="auto" w:fill="A6A6A6" w:themeFill="background1" w:themeFillShade="A6"/>
             <w:tcMar>
               <w:left w:w="108" w:type="dxa"/>
             </w:tcMar>
@@ -8658,7 +8885,7 @@
           <w:tcPr>
             <w:tcW w:w="9782" w:type="dxa"/>
             <w:gridSpan w:val="5"/>
-            <w:shd w:val="clear" w:color="auto" w:fill="D0CECE" w:themeFill="background2" w:themeFillShade="E6"/>
+            <w:shd w:val="clear" w:color="auto" w:fill="A6A6A6" w:themeFill="background1" w:themeFillShade="A6"/>
             <w:tcMar>
               <w:left w:w="108" w:type="dxa"/>
             </w:tcMar>
@@ -8691,7 +8918,7 @@
         <w:tc>
           <w:tcPr>
             <w:tcW w:w="2011" w:type="dxa"/>
-            <w:shd w:val="clear" w:color="auto" w:fill="D0CECE" w:themeFill="background2" w:themeFillShade="E6"/>
+            <w:shd w:val="clear" w:color="auto" w:fill="A6A6A6" w:themeFill="background1" w:themeFillShade="A6"/>
             <w:tcMar>
               <w:left w:w="108" w:type="dxa"/>
             </w:tcMar>
@@ -8700,13 +8927,15 @@
             <w:pPr>
               <w:rPr>
                 <w:rFonts w:ascii="Arial" w:hAnsi="Arial" w:cs="Arial"/>
-                <w:sz w:val="24"/>
-                <w:szCs w:val="24"/>
-              </w:rPr>
-            </w:pPr>
-            <w:r>
-              <w:rPr>
-                <w:rFonts w:ascii="Arial" w:hAnsi="Arial" w:cs="Arial"/>
+                <w:b/>
+                <w:sz w:val="24"/>
+                <w:szCs w:val="24"/>
+              </w:rPr>
+            </w:pPr>
+            <w:r>
+              <w:rPr>
+                <w:rFonts w:ascii="Arial" w:hAnsi="Arial" w:cs="Arial"/>
+                <w:b/>
                 <w:sz w:val="24"/>
                 <w:szCs w:val="24"/>
               </w:rPr>
@@ -8718,7 +8947,7 @@
         <w:tc>
           <w:tcPr>
             <w:tcW w:w="2185" w:type="dxa"/>
-            <w:shd w:val="clear" w:color="auto" w:fill="D0CECE" w:themeFill="background2" w:themeFillShade="E6"/>
+            <w:shd w:val="clear" w:color="auto" w:fill="A6A6A6" w:themeFill="background1" w:themeFillShade="A6"/>
             <w:tcMar>
               <w:left w:w="108" w:type="dxa"/>
             </w:tcMar>
@@ -8727,13 +8956,15 @@
             <w:pPr>
               <w:rPr>
                 <w:rFonts w:ascii="Arial" w:hAnsi="Arial" w:cs="Arial"/>
-                <w:sz w:val="24"/>
-                <w:szCs w:val="24"/>
-              </w:rPr>
-            </w:pPr>
-            <w:r>
-              <w:rPr>
-                <w:rFonts w:ascii="Arial" w:hAnsi="Arial" w:cs="Arial"/>
+                <w:b/>
+                <w:sz w:val="24"/>
+                <w:szCs w:val="24"/>
+              </w:rPr>
+            </w:pPr>
+            <w:r>
+              <w:rPr>
+                <w:rFonts w:ascii="Arial" w:hAnsi="Arial" w:cs="Arial"/>
+                <w:b/>
                 <w:sz w:val="24"/>
                 <w:szCs w:val="24"/>
               </w:rPr>
@@ -8744,7 +8975,7 @@
         <w:tc>
           <w:tcPr>
             <w:tcW w:w="2201" w:type="dxa"/>
-            <w:shd w:val="clear" w:color="auto" w:fill="D0CECE" w:themeFill="background2" w:themeFillShade="E6"/>
+            <w:shd w:val="clear" w:color="auto" w:fill="A6A6A6" w:themeFill="background1" w:themeFillShade="A6"/>
             <w:tcMar>
               <w:left w:w="108" w:type="dxa"/>
             </w:tcMar>
@@ -8753,13 +8984,15 @@
             <w:pPr>
               <w:rPr>
                 <w:rFonts w:ascii="Arial" w:hAnsi="Arial" w:cs="Arial"/>
-                <w:sz w:val="24"/>
-                <w:szCs w:val="24"/>
-              </w:rPr>
-            </w:pPr>
-            <w:r>
-              <w:rPr>
-                <w:rFonts w:ascii="Arial" w:hAnsi="Arial" w:cs="Arial"/>
+                <w:b/>
+                <w:sz w:val="24"/>
+                <w:szCs w:val="24"/>
+              </w:rPr>
+            </w:pPr>
+            <w:r>
+              <w:rPr>
+                <w:rFonts w:ascii="Arial" w:hAnsi="Arial" w:cs="Arial"/>
+                <w:b/>
                 <w:sz w:val="24"/>
                 <w:szCs w:val="24"/>
               </w:rPr>
@@ -8770,7 +9003,7 @@
         <w:tc>
           <w:tcPr>
             <w:tcW w:w="1689" w:type="dxa"/>
-            <w:shd w:val="clear" w:color="auto" w:fill="D0CECE" w:themeFill="background2" w:themeFillShade="E6"/>
+            <w:shd w:val="clear" w:color="auto" w:fill="A6A6A6" w:themeFill="background1" w:themeFillShade="A6"/>
             <w:tcMar>
               <w:left w:w="108" w:type="dxa"/>
             </w:tcMar>
@@ -8779,13 +9012,15 @@
             <w:pPr>
               <w:rPr>
                 <w:rFonts w:ascii="Arial" w:hAnsi="Arial" w:cs="Arial"/>
-                <w:sz w:val="24"/>
-                <w:szCs w:val="24"/>
-              </w:rPr>
-            </w:pPr>
-            <w:r>
-              <w:rPr>
-                <w:rFonts w:ascii="Arial" w:hAnsi="Arial" w:cs="Arial"/>
+                <w:b/>
+                <w:sz w:val="24"/>
+                <w:szCs w:val="24"/>
+              </w:rPr>
+            </w:pPr>
+            <w:r>
+              <w:rPr>
+                <w:rFonts w:ascii="Arial" w:hAnsi="Arial" w:cs="Arial"/>
+                <w:b/>
                 <w:sz w:val="24"/>
                 <w:szCs w:val="24"/>
               </w:rPr>
@@ -8796,7 +9031,7 @@
         <w:tc>
           <w:tcPr>
             <w:tcW w:w="1692" w:type="dxa"/>
-            <w:shd w:val="clear" w:color="auto" w:fill="D0CECE" w:themeFill="background2" w:themeFillShade="E6"/>
+            <w:shd w:val="clear" w:color="auto" w:fill="A6A6A6" w:themeFill="background1" w:themeFillShade="A6"/>
             <w:tcMar>
               <w:left w:w="108" w:type="dxa"/>
             </w:tcMar>
@@ -8805,13 +9040,15 @@
             <w:pPr>
               <w:rPr>
                 <w:rFonts w:ascii="Arial" w:hAnsi="Arial" w:cs="Arial"/>
-                <w:sz w:val="24"/>
-                <w:szCs w:val="24"/>
-              </w:rPr>
-            </w:pPr>
-            <w:r>
-              <w:rPr>
-                <w:rFonts w:ascii="Arial" w:hAnsi="Arial" w:cs="Arial"/>
+                <w:b/>
+                <w:sz w:val="24"/>
+                <w:szCs w:val="24"/>
+              </w:rPr>
+            </w:pPr>
+            <w:r>
+              <w:rPr>
+                <w:rFonts w:ascii="Arial" w:hAnsi="Arial" w:cs="Arial"/>
+                <w:b/>
                 <w:sz w:val="24"/>
                 <w:szCs w:val="24"/>
               </w:rPr>
@@ -9000,7 +9237,7 @@
           <w:tcPr>
             <w:tcW w:w="9796" w:type="dxa"/>
             <w:gridSpan w:val="5"/>
-            <w:shd w:val="clear" w:color="auto" w:fill="D0CECE" w:themeFill="background2" w:themeFillShade="E6"/>
+            <w:shd w:val="clear" w:color="auto" w:fill="A6A6A6" w:themeFill="background1" w:themeFillShade="A6"/>
             <w:tcMar>
               <w:left w:w="108" w:type="dxa"/>
             </w:tcMar>
@@ -9075,7 +9312,7 @@
           <w:tcPr>
             <w:tcW w:w="9796" w:type="dxa"/>
             <w:gridSpan w:val="5"/>
-            <w:shd w:val="clear" w:color="auto" w:fill="D0CECE" w:themeFill="background2" w:themeFillShade="E6"/>
+            <w:shd w:val="clear" w:color="auto" w:fill="A6A6A6" w:themeFill="background1" w:themeFillShade="A6"/>
             <w:tcMar>
               <w:left w:w="108" w:type="dxa"/>
             </w:tcMar>
@@ -9108,7 +9345,7 @@
         <w:tc>
           <w:tcPr>
             <w:tcW w:w="1828" w:type="dxa"/>
-            <w:shd w:val="clear" w:color="auto" w:fill="D0CECE" w:themeFill="background2" w:themeFillShade="E6"/>
+            <w:shd w:val="clear" w:color="auto" w:fill="A6A6A6" w:themeFill="background1" w:themeFillShade="A6"/>
             <w:tcMar>
               <w:left w:w="108" w:type="dxa"/>
             </w:tcMar>
@@ -9117,13 +9354,15 @@
             <w:pPr>
               <w:rPr>
                 <w:rFonts w:ascii="Arial" w:hAnsi="Arial" w:cs="Arial"/>
-                <w:sz w:val="24"/>
-                <w:szCs w:val="24"/>
-              </w:rPr>
-            </w:pPr>
-            <w:r>
-              <w:rPr>
-                <w:rFonts w:ascii="Arial" w:hAnsi="Arial" w:cs="Arial"/>
+                <w:b/>
+                <w:sz w:val="24"/>
+                <w:szCs w:val="24"/>
+              </w:rPr>
+            </w:pPr>
+            <w:r>
+              <w:rPr>
+                <w:rFonts w:ascii="Arial" w:hAnsi="Arial" w:cs="Arial"/>
+                <w:b/>
                 <w:sz w:val="24"/>
                 <w:szCs w:val="24"/>
               </w:rPr>
@@ -9134,7 +9373,7 @@
         <w:tc>
           <w:tcPr>
             <w:tcW w:w="2817" w:type="dxa"/>
-            <w:shd w:val="clear" w:color="auto" w:fill="D0CECE" w:themeFill="background2" w:themeFillShade="E6"/>
+            <w:shd w:val="clear" w:color="auto" w:fill="A6A6A6" w:themeFill="background1" w:themeFillShade="A6"/>
             <w:tcMar>
               <w:left w:w="108" w:type="dxa"/>
             </w:tcMar>
@@ -9143,13 +9382,15 @@
             <w:pPr>
               <w:rPr>
                 <w:rFonts w:ascii="Arial" w:hAnsi="Arial" w:cs="Arial"/>
-                <w:sz w:val="24"/>
-                <w:szCs w:val="24"/>
-              </w:rPr>
-            </w:pPr>
-            <w:r>
-              <w:rPr>
-                <w:rFonts w:ascii="Arial" w:hAnsi="Arial" w:cs="Arial"/>
+                <w:b/>
+                <w:sz w:val="24"/>
+                <w:szCs w:val="24"/>
+              </w:rPr>
+            </w:pPr>
+            <w:r>
+              <w:rPr>
+                <w:rFonts w:ascii="Arial" w:hAnsi="Arial" w:cs="Arial"/>
+                <w:b/>
                 <w:sz w:val="24"/>
                 <w:szCs w:val="24"/>
               </w:rPr>
@@ -9160,7 +9401,7 @@
         <w:tc>
           <w:tcPr>
             <w:tcW w:w="1854" w:type="dxa"/>
-            <w:shd w:val="clear" w:color="auto" w:fill="D0CECE" w:themeFill="background2" w:themeFillShade="E6"/>
+            <w:shd w:val="clear" w:color="auto" w:fill="A6A6A6" w:themeFill="background1" w:themeFillShade="A6"/>
             <w:tcMar>
               <w:left w:w="108" w:type="dxa"/>
             </w:tcMar>
@@ -9169,13 +9410,15 @@
             <w:pPr>
               <w:rPr>
                 <w:rFonts w:ascii="Arial" w:hAnsi="Arial" w:cs="Arial"/>
-                <w:sz w:val="24"/>
-                <w:szCs w:val="24"/>
-              </w:rPr>
-            </w:pPr>
-            <w:r>
-              <w:rPr>
-                <w:rFonts w:ascii="Arial" w:hAnsi="Arial" w:cs="Arial"/>
+                <w:b/>
+                <w:sz w:val="24"/>
+                <w:szCs w:val="24"/>
+              </w:rPr>
+            </w:pPr>
+            <w:r>
+              <w:rPr>
+                <w:rFonts w:ascii="Arial" w:hAnsi="Arial" w:cs="Arial"/>
+                <w:b/>
                 <w:sz w:val="24"/>
                 <w:szCs w:val="24"/>
               </w:rPr>
@@ -9186,7 +9429,7 @@
         <w:tc>
           <w:tcPr>
             <w:tcW w:w="1535" w:type="dxa"/>
-            <w:shd w:val="clear" w:color="auto" w:fill="D0CECE" w:themeFill="background2" w:themeFillShade="E6"/>
+            <w:shd w:val="clear" w:color="auto" w:fill="A6A6A6" w:themeFill="background1" w:themeFillShade="A6"/>
             <w:tcMar>
               <w:left w:w="108" w:type="dxa"/>
             </w:tcMar>
@@ -9195,13 +9438,15 @@
             <w:pPr>
               <w:rPr>
                 <w:rFonts w:ascii="Arial" w:hAnsi="Arial" w:cs="Arial"/>
-                <w:sz w:val="24"/>
-                <w:szCs w:val="24"/>
-              </w:rPr>
-            </w:pPr>
-            <w:r>
-              <w:rPr>
-                <w:rFonts w:ascii="Arial" w:hAnsi="Arial" w:cs="Arial"/>
+                <w:b/>
+                <w:sz w:val="24"/>
+                <w:szCs w:val="24"/>
+              </w:rPr>
+            </w:pPr>
+            <w:r>
+              <w:rPr>
+                <w:rFonts w:ascii="Arial" w:hAnsi="Arial" w:cs="Arial"/>
+                <w:b/>
                 <w:sz w:val="24"/>
                 <w:szCs w:val="24"/>
               </w:rPr>
@@ -9212,7 +9457,7 @@
         <w:tc>
           <w:tcPr>
             <w:tcW w:w="1760" w:type="dxa"/>
-            <w:shd w:val="clear" w:color="auto" w:fill="D0CECE" w:themeFill="background2" w:themeFillShade="E6"/>
+            <w:shd w:val="clear" w:color="auto" w:fill="A6A6A6" w:themeFill="background1" w:themeFillShade="A6"/>
             <w:tcMar>
               <w:left w:w="108" w:type="dxa"/>
             </w:tcMar>
@@ -9221,13 +9466,15 @@
             <w:pPr>
               <w:rPr>
                 <w:rFonts w:ascii="Arial" w:hAnsi="Arial" w:cs="Arial"/>
-                <w:sz w:val="24"/>
-                <w:szCs w:val="24"/>
-              </w:rPr>
-            </w:pPr>
-            <w:r>
-              <w:rPr>
-                <w:rFonts w:ascii="Arial" w:hAnsi="Arial" w:cs="Arial"/>
+                <w:b/>
+                <w:sz w:val="24"/>
+                <w:szCs w:val="24"/>
+              </w:rPr>
+            </w:pPr>
+            <w:r>
+              <w:rPr>
+                <w:rFonts w:ascii="Arial" w:hAnsi="Arial" w:cs="Arial"/>
+                <w:b/>
                 <w:sz w:val="24"/>
                 <w:szCs w:val="24"/>
               </w:rPr>
@@ -11106,7 +11353,7 @@
           <w:tcPr>
             <w:tcW w:w="9782" w:type="dxa"/>
             <w:gridSpan w:val="5"/>
-            <w:shd w:val="clear" w:color="auto" w:fill="D0CECE" w:themeFill="background2" w:themeFillShade="E6"/>
+            <w:shd w:val="clear" w:color="auto" w:fill="A6A6A6" w:themeFill="background1" w:themeFillShade="A6"/>
             <w:tcMar>
               <w:left w:w="108" w:type="dxa"/>
             </w:tcMar>
@@ -11181,7 +11428,7 @@
           <w:tcPr>
             <w:tcW w:w="9782" w:type="dxa"/>
             <w:gridSpan w:val="5"/>
-            <w:shd w:val="clear" w:color="auto" w:fill="D0CECE" w:themeFill="background2" w:themeFillShade="E6"/>
+            <w:shd w:val="clear" w:color="auto" w:fill="A6A6A6" w:themeFill="background1" w:themeFillShade="A6"/>
             <w:tcMar>
               <w:left w:w="108" w:type="dxa"/>
             </w:tcMar>
@@ -11214,7 +11461,7 @@
         <w:tc>
           <w:tcPr>
             <w:tcW w:w="2011" w:type="dxa"/>
-            <w:shd w:val="clear" w:color="auto" w:fill="D0CECE" w:themeFill="background2" w:themeFillShade="E6"/>
+            <w:shd w:val="clear" w:color="auto" w:fill="A6A6A6" w:themeFill="background1" w:themeFillShade="A6"/>
             <w:tcMar>
               <w:left w:w="108" w:type="dxa"/>
             </w:tcMar>
@@ -11223,13 +11470,15 @@
             <w:pPr>
               <w:rPr>
                 <w:rFonts w:ascii="Arial" w:hAnsi="Arial" w:cs="Arial"/>
-                <w:sz w:val="24"/>
-                <w:szCs w:val="24"/>
-              </w:rPr>
-            </w:pPr>
-            <w:r>
-              <w:rPr>
-                <w:rFonts w:ascii="Arial" w:hAnsi="Arial" w:cs="Arial"/>
+                <w:b/>
+                <w:sz w:val="24"/>
+                <w:szCs w:val="24"/>
+              </w:rPr>
+            </w:pPr>
+            <w:r>
+              <w:rPr>
+                <w:rFonts w:ascii="Arial" w:hAnsi="Arial" w:cs="Arial"/>
+                <w:b/>
                 <w:sz w:val="24"/>
                 <w:szCs w:val="24"/>
               </w:rPr>
@@ -11240,7 +11489,7 @@
         <w:tc>
           <w:tcPr>
             <w:tcW w:w="2185" w:type="dxa"/>
-            <w:shd w:val="clear" w:color="auto" w:fill="D0CECE" w:themeFill="background2" w:themeFillShade="E6"/>
+            <w:shd w:val="clear" w:color="auto" w:fill="A6A6A6" w:themeFill="background1" w:themeFillShade="A6"/>
             <w:tcMar>
               <w:left w:w="108" w:type="dxa"/>
             </w:tcMar>
@@ -11249,13 +11498,15 @@
             <w:pPr>
               <w:rPr>
                 <w:rFonts w:ascii="Arial" w:hAnsi="Arial" w:cs="Arial"/>
-                <w:sz w:val="24"/>
-                <w:szCs w:val="24"/>
-              </w:rPr>
-            </w:pPr>
-            <w:r>
-              <w:rPr>
-                <w:rFonts w:ascii="Arial" w:hAnsi="Arial" w:cs="Arial"/>
+                <w:b/>
+                <w:sz w:val="24"/>
+                <w:szCs w:val="24"/>
+              </w:rPr>
+            </w:pPr>
+            <w:r>
+              <w:rPr>
+                <w:rFonts w:ascii="Arial" w:hAnsi="Arial" w:cs="Arial"/>
+                <w:b/>
                 <w:sz w:val="24"/>
                 <w:szCs w:val="24"/>
               </w:rPr>
@@ -11266,7 +11517,7 @@
         <w:tc>
           <w:tcPr>
             <w:tcW w:w="2201" w:type="dxa"/>
-            <w:shd w:val="clear" w:color="auto" w:fill="D0CECE" w:themeFill="background2" w:themeFillShade="E6"/>
+            <w:shd w:val="clear" w:color="auto" w:fill="A6A6A6" w:themeFill="background1" w:themeFillShade="A6"/>
             <w:tcMar>
               <w:left w:w="108" w:type="dxa"/>
             </w:tcMar>
@@ -11275,13 +11526,15 @@
             <w:pPr>
               <w:rPr>
                 <w:rFonts w:ascii="Arial" w:hAnsi="Arial" w:cs="Arial"/>
-                <w:sz w:val="24"/>
-                <w:szCs w:val="24"/>
-              </w:rPr>
-            </w:pPr>
-            <w:r>
-              <w:rPr>
-                <w:rFonts w:ascii="Arial" w:hAnsi="Arial" w:cs="Arial"/>
+                <w:b/>
+                <w:sz w:val="24"/>
+                <w:szCs w:val="24"/>
+              </w:rPr>
+            </w:pPr>
+            <w:r>
+              <w:rPr>
+                <w:rFonts w:ascii="Arial" w:hAnsi="Arial" w:cs="Arial"/>
+                <w:b/>
                 <w:sz w:val="24"/>
                 <w:szCs w:val="24"/>
               </w:rPr>
@@ -11292,7 +11545,7 @@
         <w:tc>
           <w:tcPr>
             <w:tcW w:w="1689" w:type="dxa"/>
-            <w:shd w:val="clear" w:color="auto" w:fill="D0CECE" w:themeFill="background2" w:themeFillShade="E6"/>
+            <w:shd w:val="clear" w:color="auto" w:fill="A6A6A6" w:themeFill="background1" w:themeFillShade="A6"/>
             <w:tcMar>
               <w:left w:w="108" w:type="dxa"/>
             </w:tcMar>
@@ -11301,13 +11554,15 @@
             <w:pPr>
               <w:rPr>
                 <w:rFonts w:ascii="Arial" w:hAnsi="Arial" w:cs="Arial"/>
-                <w:sz w:val="24"/>
-                <w:szCs w:val="24"/>
-              </w:rPr>
-            </w:pPr>
-            <w:r>
-              <w:rPr>
-                <w:rFonts w:ascii="Arial" w:hAnsi="Arial" w:cs="Arial"/>
+                <w:b/>
+                <w:sz w:val="24"/>
+                <w:szCs w:val="24"/>
+              </w:rPr>
+            </w:pPr>
+            <w:r>
+              <w:rPr>
+                <w:rFonts w:ascii="Arial" w:hAnsi="Arial" w:cs="Arial"/>
+                <w:b/>
                 <w:sz w:val="24"/>
                 <w:szCs w:val="24"/>
               </w:rPr>
@@ -11318,7 +11573,7 @@
         <w:tc>
           <w:tcPr>
             <w:tcW w:w="1692" w:type="dxa"/>
-            <w:shd w:val="clear" w:color="auto" w:fill="D0CECE" w:themeFill="background2" w:themeFillShade="E6"/>
+            <w:shd w:val="clear" w:color="auto" w:fill="A6A6A6" w:themeFill="background1" w:themeFillShade="A6"/>
             <w:tcMar>
               <w:left w:w="108" w:type="dxa"/>
             </w:tcMar>
@@ -11327,13 +11582,15 @@
             <w:pPr>
               <w:rPr>
                 <w:rFonts w:ascii="Arial" w:hAnsi="Arial" w:cs="Arial"/>
-                <w:sz w:val="24"/>
-                <w:szCs w:val="24"/>
-              </w:rPr>
-            </w:pPr>
-            <w:r>
-              <w:rPr>
-                <w:rFonts w:ascii="Arial" w:hAnsi="Arial" w:cs="Arial"/>
+                <w:b/>
+                <w:sz w:val="24"/>
+                <w:szCs w:val="24"/>
+              </w:rPr>
+            </w:pPr>
+            <w:r>
+              <w:rPr>
+                <w:rFonts w:ascii="Arial" w:hAnsi="Arial" w:cs="Arial"/>
+                <w:b/>
                 <w:sz w:val="24"/>
                 <w:szCs w:val="24"/>
               </w:rPr>
@@ -12040,7 +12297,7 @@
           <w:tcPr>
             <w:tcW w:w="9842" w:type="dxa"/>
             <w:gridSpan w:val="4"/>
-            <w:shd w:val="clear" w:color="auto" w:fill="D0CECE" w:themeFill="background2" w:themeFillShade="E6"/>
+            <w:shd w:val="clear" w:color="auto" w:fill="A6A6A6" w:themeFill="background1" w:themeFillShade="A6"/>
           </w:tcPr>
           <w:p>
             <w:pPr>
@@ -12066,12 +12323,12 @@
       </w:tr>
       <w:tr>
         <w:trPr>
-          <w:trHeight w:val="269"/>
+          <w:trHeight w:val="385"/>
         </w:trPr>
         <w:tc>
           <w:tcPr>
             <w:tcW w:w="5335" w:type="dxa"/>
-            <w:shd w:val="clear" w:color="auto" w:fill="D0CECE" w:themeFill="background2" w:themeFillShade="E6"/>
+            <w:shd w:val="clear" w:color="auto" w:fill="A6A6A6" w:themeFill="background1" w:themeFillShade="A6"/>
           </w:tcPr>
           <w:p>
             <w:pPr>
@@ -12079,13 +12336,15 @@
               <w:jc w:val="center"/>
               <w:rPr>
                 <w:rFonts w:ascii="Arial" w:hAnsi="Arial" w:cs="Arial"/>
-                <w:sz w:val="24"/>
-                <w:szCs w:val="24"/>
-              </w:rPr>
-            </w:pPr>
-            <w:r>
-              <w:rPr>
-                <w:rFonts w:ascii="Arial" w:hAnsi="Arial" w:cs="Arial"/>
+                <w:b/>
+                <w:sz w:val="24"/>
+                <w:szCs w:val="24"/>
+              </w:rPr>
+            </w:pPr>
+            <w:r>
+              <w:rPr>
+                <w:rFonts w:ascii="Arial" w:hAnsi="Arial" w:cs="Arial"/>
+                <w:b/>
                 <w:sz w:val="24"/>
                 <w:szCs w:val="24"/>
               </w:rPr>
@@ -12096,7 +12355,7 @@
         <w:tc>
           <w:tcPr>
             <w:tcW w:w="1464" w:type="dxa"/>
-            <w:shd w:val="clear" w:color="auto" w:fill="D0CECE" w:themeFill="background2" w:themeFillShade="E6"/>
+            <w:shd w:val="clear" w:color="auto" w:fill="A6A6A6" w:themeFill="background1" w:themeFillShade="A6"/>
           </w:tcPr>
           <w:p>
             <w:pPr>
@@ -12104,13 +12363,15 @@
               <w:jc w:val="center"/>
               <w:rPr>
                 <w:rFonts w:ascii="Arial" w:hAnsi="Arial" w:cs="Arial"/>
-                <w:sz w:val="24"/>
-                <w:szCs w:val="24"/>
-              </w:rPr>
-            </w:pPr>
-            <w:r>
-              <w:rPr>
-                <w:rFonts w:ascii="Arial" w:hAnsi="Arial" w:cs="Arial"/>
+                <w:b/>
+                <w:sz w:val="24"/>
+                <w:szCs w:val="24"/>
+              </w:rPr>
+            </w:pPr>
+            <w:r>
+              <w:rPr>
+                <w:rFonts w:ascii="Arial" w:hAnsi="Arial" w:cs="Arial"/>
+                <w:b/>
                 <w:sz w:val="24"/>
                 <w:szCs w:val="24"/>
               </w:rPr>
@@ -12121,7 +12382,7 @@
         <w:tc>
           <w:tcPr>
             <w:tcW w:w="1418" w:type="dxa"/>
-            <w:shd w:val="clear" w:color="auto" w:fill="D0CECE" w:themeFill="background2" w:themeFillShade="E6"/>
+            <w:shd w:val="clear" w:color="auto" w:fill="A6A6A6" w:themeFill="background1" w:themeFillShade="A6"/>
           </w:tcPr>
           <w:p>
             <w:pPr>
@@ -12129,13 +12390,15 @@
               <w:jc w:val="center"/>
               <w:rPr>
                 <w:rFonts w:ascii="Arial" w:hAnsi="Arial" w:cs="Arial"/>
-                <w:sz w:val="24"/>
-                <w:szCs w:val="24"/>
-              </w:rPr>
-            </w:pPr>
-            <w:r>
-              <w:rPr>
-                <w:rFonts w:ascii="Arial" w:hAnsi="Arial" w:cs="Arial"/>
+                <w:b/>
+                <w:sz w:val="24"/>
+                <w:szCs w:val="24"/>
+              </w:rPr>
+            </w:pPr>
+            <w:r>
+              <w:rPr>
+                <w:rFonts w:ascii="Arial" w:hAnsi="Arial" w:cs="Arial"/>
+                <w:b/>
                 <w:sz w:val="24"/>
                 <w:szCs w:val="24"/>
               </w:rPr>
@@ -12146,7 +12409,7 @@
         <w:tc>
           <w:tcPr>
             <w:tcW w:w="1625" w:type="dxa"/>
-            <w:shd w:val="clear" w:color="auto" w:fill="D0CECE" w:themeFill="background2" w:themeFillShade="E6"/>
+            <w:shd w:val="clear" w:color="auto" w:fill="A6A6A6" w:themeFill="background1" w:themeFillShade="A6"/>
           </w:tcPr>
           <w:p>
             <w:pPr>
@@ -12154,13 +12417,15 @@
               <w:jc w:val="center"/>
               <w:rPr>
                 <w:rFonts w:ascii="Arial" w:hAnsi="Arial" w:cs="Arial"/>
-                <w:sz w:val="24"/>
-                <w:szCs w:val="24"/>
-              </w:rPr>
-            </w:pPr>
-            <w:r>
-              <w:rPr>
-                <w:rFonts w:ascii="Arial" w:hAnsi="Arial" w:cs="Arial"/>
+                <w:b/>
+                <w:sz w:val="24"/>
+                <w:szCs w:val="24"/>
+              </w:rPr>
+            </w:pPr>
+            <w:r>
+              <w:rPr>
+                <w:rFonts w:ascii="Arial" w:hAnsi="Arial" w:cs="Arial"/>
+                <w:b/>
                 <w:sz w:val="24"/>
                 <w:szCs w:val="24"/>
               </w:rPr>
@@ -12344,7 +12609,7 @@
           <w:tcPr>
             <w:tcW w:w="9842" w:type="dxa"/>
             <w:gridSpan w:val="4"/>
-            <w:shd w:val="clear" w:color="auto" w:fill="D0CECE" w:themeFill="background2" w:themeFillShade="E6"/>
+            <w:shd w:val="clear" w:color="auto" w:fill="A6A6A6" w:themeFill="background1" w:themeFillShade="A6"/>
           </w:tcPr>
           <w:p>
             <w:pPr>
@@ -12375,7 +12640,7 @@
         <w:tc>
           <w:tcPr>
             <w:tcW w:w="5335" w:type="dxa"/>
-            <w:shd w:val="clear" w:color="auto" w:fill="D0CECE" w:themeFill="background2" w:themeFillShade="E6"/>
+            <w:shd w:val="clear" w:color="auto" w:fill="A6A6A6" w:themeFill="background1" w:themeFillShade="A6"/>
           </w:tcPr>
           <w:p>
             <w:pPr>
@@ -12383,13 +12648,15 @@
               <w:jc w:val="center"/>
               <w:rPr>
                 <w:rFonts w:ascii="Arial" w:hAnsi="Arial" w:cs="Arial"/>
-                <w:sz w:val="24"/>
-                <w:szCs w:val="24"/>
-              </w:rPr>
-            </w:pPr>
-            <w:r>
-              <w:rPr>
-                <w:rFonts w:ascii="Arial" w:hAnsi="Arial" w:cs="Arial"/>
+                <w:b/>
+                <w:sz w:val="24"/>
+                <w:szCs w:val="24"/>
+              </w:rPr>
+            </w:pPr>
+            <w:r>
+              <w:rPr>
+                <w:rFonts w:ascii="Arial" w:hAnsi="Arial" w:cs="Arial"/>
+                <w:b/>
                 <w:sz w:val="24"/>
                 <w:szCs w:val="24"/>
               </w:rPr>
@@ -12400,7 +12667,7 @@
         <w:tc>
           <w:tcPr>
             <w:tcW w:w="1464" w:type="dxa"/>
-            <w:shd w:val="clear" w:color="auto" w:fill="D0CECE" w:themeFill="background2" w:themeFillShade="E6"/>
+            <w:shd w:val="clear" w:color="auto" w:fill="A6A6A6" w:themeFill="background1" w:themeFillShade="A6"/>
           </w:tcPr>
           <w:p>
             <w:pPr>
@@ -12408,13 +12675,15 @@
               <w:jc w:val="center"/>
               <w:rPr>
                 <w:rFonts w:ascii="Arial" w:hAnsi="Arial" w:cs="Arial"/>
-                <w:sz w:val="24"/>
-                <w:szCs w:val="24"/>
-              </w:rPr>
-            </w:pPr>
-            <w:r>
-              <w:rPr>
-                <w:rFonts w:ascii="Arial" w:hAnsi="Arial" w:cs="Arial"/>
+                <w:b/>
+                <w:sz w:val="24"/>
+                <w:szCs w:val="24"/>
+              </w:rPr>
+            </w:pPr>
+            <w:r>
+              <w:rPr>
+                <w:rFonts w:ascii="Arial" w:hAnsi="Arial" w:cs="Arial"/>
+                <w:b/>
                 <w:sz w:val="24"/>
                 <w:szCs w:val="24"/>
               </w:rPr>
@@ -12425,7 +12694,7 @@
         <w:tc>
           <w:tcPr>
             <w:tcW w:w="1418" w:type="dxa"/>
-            <w:shd w:val="clear" w:color="auto" w:fill="D0CECE" w:themeFill="background2" w:themeFillShade="E6"/>
+            <w:shd w:val="clear" w:color="auto" w:fill="A6A6A6" w:themeFill="background1" w:themeFillShade="A6"/>
           </w:tcPr>
           <w:p>
             <w:pPr>
@@ -12433,13 +12702,15 @@
               <w:jc w:val="center"/>
               <w:rPr>
                 <w:rFonts w:ascii="Arial" w:hAnsi="Arial" w:cs="Arial"/>
-                <w:sz w:val="24"/>
-                <w:szCs w:val="24"/>
-              </w:rPr>
-            </w:pPr>
-            <w:r>
-              <w:rPr>
-                <w:rFonts w:ascii="Arial" w:hAnsi="Arial" w:cs="Arial"/>
+                <w:b/>
+                <w:sz w:val="24"/>
+                <w:szCs w:val="24"/>
+              </w:rPr>
+            </w:pPr>
+            <w:r>
+              <w:rPr>
+                <w:rFonts w:ascii="Arial" w:hAnsi="Arial" w:cs="Arial"/>
+                <w:b/>
                 <w:sz w:val="24"/>
                 <w:szCs w:val="24"/>
               </w:rPr>
@@ -12450,7 +12721,7 @@
         <w:tc>
           <w:tcPr>
             <w:tcW w:w="1625" w:type="dxa"/>
-            <w:shd w:val="clear" w:color="auto" w:fill="D0CECE" w:themeFill="background2" w:themeFillShade="E6"/>
+            <w:shd w:val="clear" w:color="auto" w:fill="A6A6A6" w:themeFill="background1" w:themeFillShade="A6"/>
           </w:tcPr>
           <w:p>
             <w:pPr>
@@ -12458,13 +12729,15 @@
               <w:jc w:val="center"/>
               <w:rPr>
                 <w:rFonts w:ascii="Arial" w:hAnsi="Arial" w:cs="Arial"/>
-                <w:sz w:val="24"/>
-                <w:szCs w:val="24"/>
-              </w:rPr>
-            </w:pPr>
-            <w:r>
-              <w:rPr>
-                <w:rFonts w:ascii="Arial" w:hAnsi="Arial" w:cs="Arial"/>
+                <w:b/>
+                <w:sz w:val="24"/>
+                <w:szCs w:val="24"/>
+              </w:rPr>
+            </w:pPr>
+            <w:r>
+              <w:rPr>
+                <w:rFonts w:ascii="Arial" w:hAnsi="Arial" w:cs="Arial"/>
+                <w:b/>
                 <w:sz w:val="24"/>
                 <w:szCs w:val="24"/>
               </w:rPr>
@@ -12672,7 +12945,7 @@
           <w:tcPr>
             <w:tcW w:w="9842" w:type="dxa"/>
             <w:gridSpan w:val="4"/>
-            <w:shd w:val="clear" w:color="auto" w:fill="D0CECE" w:themeFill="background2" w:themeFillShade="E6"/>
+            <w:shd w:val="clear" w:color="auto" w:fill="A6A6A6" w:themeFill="background1" w:themeFillShade="A6"/>
           </w:tcPr>
           <w:p>
             <w:pPr>
@@ -12703,7 +12976,7 @@
         <w:tc>
           <w:tcPr>
             <w:tcW w:w="5335" w:type="dxa"/>
-            <w:shd w:val="clear" w:color="auto" w:fill="D0CECE" w:themeFill="background2" w:themeFillShade="E6"/>
+            <w:shd w:val="clear" w:color="auto" w:fill="A6A6A6" w:themeFill="background1" w:themeFillShade="A6"/>
           </w:tcPr>
           <w:p>
             <w:pPr>
@@ -12711,13 +12984,15 @@
               <w:jc w:val="center"/>
               <w:rPr>
                 <w:rFonts w:ascii="Arial" w:hAnsi="Arial" w:cs="Arial"/>
-                <w:sz w:val="24"/>
-                <w:szCs w:val="24"/>
-              </w:rPr>
-            </w:pPr>
-            <w:r>
-              <w:rPr>
-                <w:rFonts w:ascii="Arial" w:hAnsi="Arial" w:cs="Arial"/>
+                <w:b/>
+                <w:sz w:val="24"/>
+                <w:szCs w:val="24"/>
+              </w:rPr>
+            </w:pPr>
+            <w:r>
+              <w:rPr>
+                <w:rFonts w:ascii="Arial" w:hAnsi="Arial" w:cs="Arial"/>
+                <w:b/>
                 <w:sz w:val="24"/>
                 <w:szCs w:val="24"/>
               </w:rPr>
@@ -12728,7 +13003,7 @@
         <w:tc>
           <w:tcPr>
             <w:tcW w:w="1464" w:type="dxa"/>
-            <w:shd w:val="clear" w:color="auto" w:fill="D0CECE" w:themeFill="background2" w:themeFillShade="E6"/>
+            <w:shd w:val="clear" w:color="auto" w:fill="A6A6A6" w:themeFill="background1" w:themeFillShade="A6"/>
           </w:tcPr>
           <w:p>
             <w:pPr>
@@ -12736,13 +13011,15 @@
               <w:jc w:val="center"/>
               <w:rPr>
                 <w:rFonts w:ascii="Arial" w:hAnsi="Arial" w:cs="Arial"/>
-                <w:sz w:val="24"/>
-                <w:szCs w:val="24"/>
-              </w:rPr>
-            </w:pPr>
-            <w:r>
-              <w:rPr>
-                <w:rFonts w:ascii="Arial" w:hAnsi="Arial" w:cs="Arial"/>
+                <w:b/>
+                <w:sz w:val="24"/>
+                <w:szCs w:val="24"/>
+              </w:rPr>
+            </w:pPr>
+            <w:r>
+              <w:rPr>
+                <w:rFonts w:ascii="Arial" w:hAnsi="Arial" w:cs="Arial"/>
+                <w:b/>
                 <w:sz w:val="24"/>
                 <w:szCs w:val="24"/>
               </w:rPr>
@@ -12753,7 +13030,7 @@
         <w:tc>
           <w:tcPr>
             <w:tcW w:w="1418" w:type="dxa"/>
-            <w:shd w:val="clear" w:color="auto" w:fill="D0CECE" w:themeFill="background2" w:themeFillShade="E6"/>
+            <w:shd w:val="clear" w:color="auto" w:fill="A6A6A6" w:themeFill="background1" w:themeFillShade="A6"/>
           </w:tcPr>
           <w:p>
             <w:pPr>
@@ -12761,13 +13038,15 @@
               <w:jc w:val="center"/>
               <w:rPr>
                 <w:rFonts w:ascii="Arial" w:hAnsi="Arial" w:cs="Arial"/>
-                <w:sz w:val="24"/>
-                <w:szCs w:val="24"/>
-              </w:rPr>
-            </w:pPr>
-            <w:r>
-              <w:rPr>
-                <w:rFonts w:ascii="Arial" w:hAnsi="Arial" w:cs="Arial"/>
+                <w:b/>
+                <w:sz w:val="24"/>
+                <w:szCs w:val="24"/>
+              </w:rPr>
+            </w:pPr>
+            <w:r>
+              <w:rPr>
+                <w:rFonts w:ascii="Arial" w:hAnsi="Arial" w:cs="Arial"/>
+                <w:b/>
                 <w:sz w:val="24"/>
                 <w:szCs w:val="24"/>
               </w:rPr>
@@ -12778,7 +13057,7 @@
         <w:tc>
           <w:tcPr>
             <w:tcW w:w="1625" w:type="dxa"/>
-            <w:shd w:val="clear" w:color="auto" w:fill="D0CECE" w:themeFill="background2" w:themeFillShade="E6"/>
+            <w:shd w:val="clear" w:color="auto" w:fill="A6A6A6" w:themeFill="background1" w:themeFillShade="A6"/>
           </w:tcPr>
           <w:p>
             <w:pPr>
@@ -12786,13 +13065,15 @@
               <w:jc w:val="center"/>
               <w:rPr>
                 <w:rFonts w:ascii="Arial" w:hAnsi="Arial" w:cs="Arial"/>
-                <w:sz w:val="24"/>
-                <w:szCs w:val="24"/>
-              </w:rPr>
-            </w:pPr>
-            <w:r>
-              <w:rPr>
-                <w:rFonts w:ascii="Arial" w:hAnsi="Arial" w:cs="Arial"/>
+                <w:b/>
+                <w:sz w:val="24"/>
+                <w:szCs w:val="24"/>
+              </w:rPr>
+            </w:pPr>
+            <w:r>
+              <w:rPr>
+                <w:rFonts w:ascii="Arial" w:hAnsi="Arial" w:cs="Arial"/>
+                <w:b/>
                 <w:sz w:val="24"/>
                 <w:szCs w:val="24"/>
               </w:rPr>
@@ -13062,21 +13343,53 @@
     <w:p>
       <w:pPr>
         <w:spacing w:line="360" w:lineRule="auto"/>
-        <w:rPr>
-          <w:rFonts w:ascii="Arial" w:hAnsi="Arial" w:cs="Arial"/>
-          <w:b/>
-          <w:sz w:val="24"/>
-          <w:szCs w:val="24"/>
-        </w:rPr>
-      </w:pPr>
-      <w:r>
-        <w:rPr>
-          <w:rFonts w:ascii="Arial" w:hAnsi="Arial" w:cs="Arial"/>
-          <w:b/>
-          <w:sz w:val="24"/>
-          <w:szCs w:val="24"/>
-        </w:rPr>
-        <w:t>1.4.2 Objetivos Específicos</w:t>
+        <w:ind w:firstLine="708"/>
+        <w:jc w:val="both"/>
+        <w:rPr>
+          <w:rFonts w:ascii="Arial" w:hAnsi="Arial" w:cs="Arial"/>
+          <w:sz w:val="24"/>
+          <w:szCs w:val="24"/>
+        </w:rPr>
+      </w:pPr>
+      <w:r>
+        <w:rPr>
+          <w:rFonts w:ascii="Arial" w:hAnsi="Arial" w:cs="Arial"/>
+          <w:sz w:val="24"/>
+          <w:szCs w:val="24"/>
+        </w:rPr>
+        <w:t>Desenvolver e implantar um sistema online de</w:t>
+      </w:r>
+      <w:r>
+        <w:rPr>
+          <w:rFonts w:ascii="Arial" w:hAnsi="Arial" w:cs="Arial"/>
+          <w:sz w:val="24"/>
+          <w:szCs w:val="24"/>
+        </w:rPr>
+        <w:t xml:space="preserve"> gerenciamento </w:t>
+      </w:r>
+      <w:r>
+        <w:rPr>
+          <w:rFonts w:ascii="Arial" w:hAnsi="Arial" w:cs="Arial"/>
+          <w:sz w:val="24"/>
+          <w:szCs w:val="24"/>
+        </w:rPr>
+        <w:t xml:space="preserve">das atividades, eventos e produções para </w:t>
+      </w:r>
+      <w:r>
+        <w:rPr>
+          <w:rFonts w:ascii="Arial" w:hAnsi="Arial" w:cs="Arial"/>
+          <w:sz w:val="24"/>
+          <w:szCs w:val="24"/>
+        </w:rPr>
+        <w:t>o curso de Tecnologia em Análise e Desenvolvimento de Sistemas (TADS)</w:t>
+      </w:r>
+      <w:r>
+        <w:rPr>
+          <w:rFonts w:ascii="Arial" w:hAnsi="Arial" w:cs="Arial"/>
+          <w:sz w:val="24"/>
+          <w:szCs w:val="24"/>
+        </w:rPr>
+        <w:t>.</w:t>
       </w:r>
     </w:p>
     <w:p>
@@ -13089,9 +13402,23 @@
           <w:szCs w:val="24"/>
         </w:rPr>
       </w:pPr>
+      <w:r>
+        <w:rPr>
+          <w:rFonts w:ascii="Arial" w:hAnsi="Arial" w:cs="Arial"/>
+          <w:b/>
+          <w:sz w:val="24"/>
+          <w:szCs w:val="24"/>
+        </w:rPr>
+        <w:t>1.4.2 Objetivos Específicos</w:t>
+      </w:r>
     </w:p>
     <w:p>
       <w:pPr>
+        <w:pStyle w:val="PargrafodaLista"/>
+        <w:numPr>
+          <w:ilvl w:val="0"/>
+          <w:numId w:val="18"/>
+        </w:numPr>
         <w:spacing w:line="360" w:lineRule="auto"/>
         <w:rPr>
           <w:rFonts w:ascii="Arial" w:hAnsi="Arial" w:cs="Arial"/>
@@ -13100,9 +13427,54 @@
           <w:szCs w:val="24"/>
         </w:rPr>
       </w:pPr>
+      <w:r>
+        <w:rPr>
+          <w:rFonts w:ascii="Arial" w:hAnsi="Arial" w:cs="Arial"/>
+          <w:sz w:val="24"/>
+          <w:szCs w:val="24"/>
+        </w:rPr>
+        <w:t xml:space="preserve">Controlar os </w:t>
+      </w:r>
+      <w:r>
+        <w:rPr>
+          <w:rFonts w:ascii="Arial" w:hAnsi="Arial" w:cs="Arial"/>
+          <w:sz w:val="24"/>
+          <w:szCs w:val="24"/>
+        </w:rPr>
+        <w:t xml:space="preserve">dados de </w:t>
+      </w:r>
+      <w:r>
+        <w:rPr>
+          <w:rFonts w:ascii="Arial" w:hAnsi="Arial" w:cs="Arial"/>
+          <w:sz w:val="24"/>
+          <w:szCs w:val="24"/>
+        </w:rPr>
+        <w:t xml:space="preserve">eventos e </w:t>
+      </w:r>
+      <w:r>
+        <w:rPr>
+          <w:rFonts w:ascii="Arial" w:hAnsi="Arial" w:cs="Arial"/>
+          <w:sz w:val="24"/>
+          <w:szCs w:val="24"/>
+        </w:rPr>
+        <w:t xml:space="preserve">tipos de </w:t>
+      </w:r>
+      <w:r>
+        <w:rPr>
+          <w:rFonts w:ascii="Arial" w:hAnsi="Arial" w:cs="Arial"/>
+          <w:sz w:val="24"/>
+          <w:szCs w:val="24"/>
+        </w:rPr>
+        <w:t>produções;</w:t>
+      </w:r>
     </w:p>
     <w:p>
       <w:pPr>
+        <w:pStyle w:val="PargrafodaLista"/>
+        <w:numPr>
+          <w:ilvl w:val="0"/>
+          <w:numId w:val="18"/>
+        </w:numPr>
         <w:spacing w:line="360" w:lineRule="auto"/>
         <w:rPr>
           <w:rFonts w:ascii="Arial" w:hAnsi="Arial" w:cs="Arial"/>
@@ -13111,9 +13483,38 @@
           <w:szCs w:val="24"/>
         </w:rPr>
       </w:pPr>
+      <w:r>
+        <w:rPr>
+          <w:rFonts w:ascii="Arial" w:hAnsi="Arial" w:cs="Arial"/>
+          <w:sz w:val="24"/>
+          <w:szCs w:val="24"/>
+        </w:rPr>
+        <w:t xml:space="preserve">Controlar o cadastro de </w:t>
+      </w:r>
+      <w:r>
+        <w:rPr>
+          <w:rFonts w:ascii="Arial" w:hAnsi="Arial" w:cs="Arial"/>
+          <w:sz w:val="24"/>
+          <w:szCs w:val="24"/>
+        </w:rPr>
+        <w:t>alunos</w:t>
+      </w:r>
+      <w:r>
+        <w:rPr>
+          <w:rFonts w:ascii="Arial" w:hAnsi="Arial" w:cs="Arial"/>
+          <w:sz w:val="24"/>
+          <w:szCs w:val="24"/>
+        </w:rPr>
+        <w:t xml:space="preserve"> e professores;</w:t>
+      </w:r>
     </w:p>
     <w:p>
       <w:pPr>
+        <w:pStyle w:val="PargrafodaLista"/>
+        <w:numPr>
+          <w:ilvl w:val="0"/>
+          <w:numId w:val="18"/>
+        </w:numPr>
         <w:spacing w:line="360" w:lineRule="auto"/>
         <w:rPr>
           <w:rFonts w:ascii="Arial" w:hAnsi="Arial" w:cs="Arial"/>
@@ -13122,6 +13523,38 @@
           <w:szCs w:val="24"/>
         </w:rPr>
       </w:pPr>
+      <w:r>
+        <w:rPr>
+          <w:rFonts w:ascii="Arial" w:hAnsi="Arial" w:cs="Arial"/>
+          <w:sz w:val="24"/>
+          <w:szCs w:val="24"/>
+        </w:rPr>
+        <w:t xml:space="preserve">Gerar </w:t>
+      </w:r>
+      <w:r>
+        <w:rPr>
+          <w:rFonts w:ascii="Arial" w:hAnsi="Arial" w:cs="Arial"/>
+          <w:sz w:val="24"/>
+          <w:szCs w:val="24"/>
+        </w:rPr>
+        <w:t>certificado de p</w:t>
+      </w:r>
+      <w:r>
+        <w:rPr>
+          <w:rFonts w:ascii="Arial" w:hAnsi="Arial" w:cs="Arial"/>
+          <w:sz w:val="24"/>
+          <w:szCs w:val="24"/>
+        </w:rPr>
+        <w:t xml:space="preserve">articipação em </w:t>
+      </w:r>
+      <w:r>
+        <w:rPr>
+          <w:rFonts w:ascii="Arial" w:hAnsi="Arial" w:cs="Arial"/>
+          <w:sz w:val="24"/>
+          <w:szCs w:val="24"/>
+        </w:rPr>
+        <w:t>Evento.</w:t>
+      </w:r>
     </w:p>
     <w:p>
       <w:pPr>
@@ -13309,15 +13742,6 @@
           <w:szCs w:val="24"/>
         </w:rPr>
       </w:pPr>
-      <w:r>
-        <w:rPr>
-          <w:rFonts w:ascii="Arial" w:hAnsi="Arial" w:cs="Arial"/>
-          <w:b/>
-          <w:sz w:val="24"/>
-          <w:szCs w:val="24"/>
-        </w:rPr>
-        <w:br/>
-      </w:r>
     </w:p>
     <w:p>
       <w:pPr>
@@ -13336,7 +13760,6 @@
           <w:sz w:val="24"/>
           <w:szCs w:val="24"/>
         </w:rPr>
-        <w:lastRenderedPageBreak/>
         <w:t>2</w:t>
       </w:r>
       <w:r>
@@ -13364,32 +13787,30 @@
         <w:rPr>
           <w:rFonts w:ascii="Arial" w:hAnsi="Arial" w:cs="Arial"/>
           <w:b/>
+          <w:sz w:val="24"/>
+          <w:szCs w:val="24"/>
+        </w:rPr>
+      </w:pPr>
+      <w:r>
+        <w:rPr>
+          <w:rFonts w:ascii="Arial" w:hAnsi="Arial" w:cs="Arial"/>
+          <w:b/>
           <w:noProof/>
           <w:sz w:val="24"/>
           <w:szCs w:val="24"/>
           <w:lang w:eastAsia="pt-BR"/>
         </w:rPr>
-      </w:pPr>
-      <w:r>
-        <w:rPr>
-          <w:rFonts w:ascii="Arial" w:hAnsi="Arial" w:cs="Arial"/>
-          <w:b/>
-          <w:noProof/>
-          <w:sz w:val="24"/>
-          <w:szCs w:val="24"/>
-          <w:lang w:eastAsia="pt-BR"/>
-        </w:rPr>
         <w:drawing>
-          <wp:anchor distT="0" distB="0" distL="114300" distR="114300" simplePos="0" relativeHeight="251664384" behindDoc="0" locked="0" layoutInCell="1" allowOverlap="1" wp14:anchorId="6A15BD3C" wp14:editId="5F098953">
+          <wp:anchor distT="0" distB="0" distL="114300" distR="114300" simplePos="0" relativeHeight="251664384" behindDoc="0" locked="0" layoutInCell="1" allowOverlap="1" wp14:anchorId="3E9224D8" wp14:editId="079C372F">
             <wp:simplePos x="0" y="0"/>
             <wp:positionH relativeFrom="margin">
               <wp:align>center</wp:align>
             </wp:positionH>
             <wp:positionV relativeFrom="paragraph">
-              <wp:posOffset>335280</wp:posOffset>
+              <wp:posOffset>764540</wp:posOffset>
             </wp:positionV>
-            <wp:extent cx="7394575" cy="3752850"/>
-            <wp:effectExtent l="0" t="0" r="0" b="0"/>
+            <wp:extent cx="7442835" cy="4362450"/>
+            <wp:effectExtent l="0" t="0" r="5715" b="0"/>
             <wp:wrapSquare wrapText="bothSides"/>
             <wp:docPr id="24" name="Imagem 24"/>
             <wp:cNvGraphicFramePr>
@@ -13417,7 +13838,7 @@
                   <pic:spPr>
                     <a:xfrm>
                       <a:off x="0" y="0"/>
-                      <a:ext cx="7394603" cy="3752864"/>
+                      <a:ext cx="7442835" cy="4362450"/>
                     </a:xfrm>
                     <a:prstGeom prst="rect">
                       <a:avLst/>
@@ -13444,6 +13865,15 @@
         </w:rPr>
         <w:t>2.1 Diagrama Conceitual</w:t>
       </w:r>
+      <w:r>
+        <w:rPr>
+          <w:rFonts w:ascii="Arial" w:hAnsi="Arial" w:cs="Arial"/>
+          <w:b/>
+          <w:sz w:val="24"/>
+          <w:szCs w:val="24"/>
+        </w:rPr>
+        <w:br/>
+      </w:r>
     </w:p>
     <w:p>
       <w:pPr>
@@ -13451,8 +13881,10 @@
         <w:rPr>
           <w:rFonts w:ascii="Arial" w:hAnsi="Arial" w:cs="Arial"/>
           <w:b/>
-          <w:sz w:val="24"/>
-          <w:szCs w:val="24"/>
+          <w:noProof/>
+          <w:sz w:val="24"/>
+          <w:szCs w:val="24"/>
+          <w:lang w:eastAsia="pt-BR"/>
         </w:rPr>
       </w:pPr>
     </w:p>
@@ -13462,29 +13894,139 @@
         <w:rPr>
           <w:rFonts w:ascii="Arial" w:hAnsi="Arial" w:cs="Arial"/>
           <w:b/>
-          <w:sz w:val="24"/>
-          <w:szCs w:val="24"/>
-        </w:rPr>
-      </w:pPr>
-      <w:r>
-        <w:rPr>
-          <w:rFonts w:ascii="Arial" w:hAnsi="Arial" w:cs="Arial"/>
-          <w:b/>
           <w:noProof/>
           <w:sz w:val="24"/>
           <w:szCs w:val="24"/>
           <w:lang w:eastAsia="pt-BR"/>
         </w:rPr>
+      </w:pPr>
+    </w:p>
+    <w:p>
+      <w:pPr>
+        <w:spacing w:line="360" w:lineRule="auto"/>
+        <w:rPr>
+          <w:rFonts w:ascii="Arial" w:hAnsi="Arial" w:cs="Arial"/>
+          <w:b/>
+          <w:noProof/>
+          <w:sz w:val="24"/>
+          <w:szCs w:val="24"/>
+          <w:lang w:eastAsia="pt-BR"/>
+        </w:rPr>
+      </w:pPr>
+    </w:p>
+    <w:p>
+      <w:pPr>
+        <w:spacing w:line="360" w:lineRule="auto"/>
+        <w:rPr>
+          <w:rFonts w:ascii="Arial" w:hAnsi="Arial" w:cs="Arial"/>
+          <w:b/>
+          <w:noProof/>
+          <w:sz w:val="24"/>
+          <w:szCs w:val="24"/>
+          <w:lang w:eastAsia="pt-BR"/>
+        </w:rPr>
+      </w:pPr>
+    </w:p>
+    <w:p>
+      <w:pPr>
+        <w:spacing w:line="360" w:lineRule="auto"/>
+        <w:rPr>
+          <w:rFonts w:ascii="Arial" w:hAnsi="Arial" w:cs="Arial"/>
+          <w:b/>
+          <w:noProof/>
+          <w:sz w:val="24"/>
+          <w:szCs w:val="24"/>
+          <w:lang w:eastAsia="pt-BR"/>
+        </w:rPr>
+      </w:pPr>
+    </w:p>
+    <w:p>
+      <w:pPr>
+        <w:spacing w:line="360" w:lineRule="auto"/>
+        <w:rPr>
+          <w:rFonts w:ascii="Arial" w:hAnsi="Arial" w:cs="Arial"/>
+          <w:b/>
+          <w:noProof/>
+          <w:sz w:val="24"/>
+          <w:szCs w:val="24"/>
+          <w:lang w:eastAsia="pt-BR"/>
+        </w:rPr>
+      </w:pPr>
+    </w:p>
+    <w:p>
+      <w:pPr>
+        <w:spacing w:line="360" w:lineRule="auto"/>
+        <w:rPr>
+          <w:rFonts w:ascii="Arial" w:hAnsi="Arial" w:cs="Arial"/>
+          <w:b/>
+          <w:noProof/>
+          <w:sz w:val="24"/>
+          <w:szCs w:val="24"/>
+          <w:lang w:eastAsia="pt-BR"/>
+        </w:rPr>
+      </w:pPr>
+    </w:p>
+    <w:p>
+      <w:pPr>
+        <w:spacing w:line="360" w:lineRule="auto"/>
+        <w:rPr>
+          <w:rFonts w:ascii="Arial" w:hAnsi="Arial" w:cs="Arial"/>
+          <w:b/>
+          <w:sz w:val="24"/>
+          <w:szCs w:val="24"/>
+        </w:rPr>
+      </w:pPr>
+    </w:p>
+    <w:p>
+      <w:pPr>
+        <w:spacing w:line="360" w:lineRule="auto"/>
+        <w:rPr>
+          <w:rFonts w:ascii="Arial" w:hAnsi="Arial" w:cs="Arial"/>
+          <w:b/>
+          <w:sz w:val="24"/>
+          <w:szCs w:val="24"/>
+        </w:rPr>
+      </w:pPr>
+      <w:r>
+        <w:rPr>
+          <w:rFonts w:ascii="Arial" w:hAnsi="Arial" w:cs="Arial"/>
+          <w:b/>
+          <w:sz w:val="24"/>
+          <w:szCs w:val="24"/>
+        </w:rPr>
+        <w:lastRenderedPageBreak/>
+        <w:t>2.2 Diagrama Lógico do Banco de Dados</w:t>
+      </w:r>
+    </w:p>
+    <w:p>
+      <w:pPr>
+        <w:spacing w:line="360" w:lineRule="auto"/>
+        <w:rPr>
+          <w:rFonts w:ascii="Arial" w:hAnsi="Arial" w:cs="Arial"/>
+          <w:b/>
+          <w:sz w:val="24"/>
+          <w:szCs w:val="24"/>
+        </w:rPr>
+      </w:pPr>
+      <w:r>
+        <w:rPr>
+          <w:rFonts w:ascii="Arial" w:hAnsi="Arial" w:cs="Arial"/>
+          <w:b/>
+          <w:noProof/>
+          <w:sz w:val="24"/>
+          <w:szCs w:val="24"/>
+          <w:lang w:eastAsia="pt-BR"/>
+        </w:rPr>
         <w:drawing>
-          <wp:anchor distT="0" distB="0" distL="114300" distR="114300" simplePos="0" relativeHeight="251665408" behindDoc="0" locked="0" layoutInCell="1" allowOverlap="1" wp14:anchorId="4012BE27" wp14:editId="2A15AFEB">
+          <wp:anchor distT="0" distB="0" distL="114300" distR="114300" simplePos="0" relativeHeight="251665408" behindDoc="0" locked="0" layoutInCell="1" allowOverlap="1" wp14:anchorId="316B54B5" wp14:editId="7D9D64B7">
             <wp:simplePos x="0" y="0"/>
             <wp:positionH relativeFrom="margin">
-              <wp:posOffset>-956310</wp:posOffset>
+              <wp:align>center</wp:align>
             </wp:positionH>
             <wp:positionV relativeFrom="paragraph">
-              <wp:posOffset>319405</wp:posOffset>
+              <wp:posOffset>316865</wp:posOffset>
             </wp:positionV>
-            <wp:extent cx="7390765" cy="3743325"/>
+            <wp:extent cx="7390765" cy="3990975"/>
             <wp:effectExtent l="0" t="0" r="635" b="9525"/>
             <wp:wrapSquare wrapText="bothSides"/>
             <wp:docPr id="25" name="Imagem 25"/>
@@ -13513,7 +14055,7 @@
                   <pic:spPr>
                     <a:xfrm>
                       <a:off x="0" y="0"/>
-                      <a:ext cx="7390765" cy="3743325"/>
+                      <a:ext cx="7390765" cy="3990975"/>
                     </a:xfrm>
                     <a:prstGeom prst="rect">
                       <a:avLst/>
@@ -13531,15 +14073,6 @@
           </wp:anchor>
         </w:drawing>
       </w:r>
-      <w:r>
-        <w:rPr>
-          <w:rFonts w:ascii="Arial" w:hAnsi="Arial" w:cs="Arial"/>
-          <w:b/>
-          <w:sz w:val="24"/>
-          <w:szCs w:val="24"/>
-        </w:rPr>
-        <w:t>2.2 Diagrama Lógico do Banco de Dados</w:t>
-      </w:r>
     </w:p>
     <w:p>
       <w:pPr>
@@ -13551,6 +14084,138 @@
           <w:szCs w:val="24"/>
         </w:rPr>
       </w:pPr>
+    </w:p>
+    <w:p>
+      <w:pPr>
+        <w:spacing w:line="360" w:lineRule="auto"/>
+        <w:rPr>
+          <w:rFonts w:ascii="Arial" w:hAnsi="Arial" w:cs="Arial"/>
+          <w:b/>
+          <w:sz w:val="24"/>
+          <w:szCs w:val="24"/>
+        </w:rPr>
+      </w:pPr>
+    </w:p>
+    <w:p>
+      <w:pPr>
+        <w:spacing w:line="360" w:lineRule="auto"/>
+        <w:rPr>
+          <w:rFonts w:ascii="Arial" w:hAnsi="Arial" w:cs="Arial"/>
+          <w:b/>
+          <w:sz w:val="24"/>
+          <w:szCs w:val="24"/>
+        </w:rPr>
+      </w:pPr>
+    </w:p>
+    <w:p>
+      <w:pPr>
+        <w:spacing w:line="360" w:lineRule="auto"/>
+        <w:rPr>
+          <w:rFonts w:ascii="Arial" w:hAnsi="Arial" w:cs="Arial"/>
+          <w:b/>
+          <w:sz w:val="24"/>
+          <w:szCs w:val="24"/>
+        </w:rPr>
+      </w:pPr>
+    </w:p>
+    <w:p>
+      <w:pPr>
+        <w:spacing w:line="360" w:lineRule="auto"/>
+        <w:rPr>
+          <w:rFonts w:ascii="Arial" w:hAnsi="Arial" w:cs="Arial"/>
+          <w:b/>
+          <w:sz w:val="24"/>
+          <w:szCs w:val="24"/>
+        </w:rPr>
+      </w:pPr>
+    </w:p>
+    <w:p>
+      <w:pPr>
+        <w:spacing w:line="360" w:lineRule="auto"/>
+        <w:rPr>
+          <w:rFonts w:ascii="Arial" w:hAnsi="Arial" w:cs="Arial"/>
+          <w:b/>
+          <w:sz w:val="24"/>
+          <w:szCs w:val="24"/>
+        </w:rPr>
+      </w:pPr>
+    </w:p>
+    <w:p>
+      <w:pPr>
+        <w:spacing w:line="360" w:lineRule="auto"/>
+        <w:rPr>
+          <w:rFonts w:ascii="Arial" w:hAnsi="Arial" w:cs="Arial"/>
+          <w:b/>
+          <w:sz w:val="24"/>
+          <w:szCs w:val="24"/>
+        </w:rPr>
+      </w:pPr>
+    </w:p>
+    <w:p>
+      <w:pPr>
+        <w:spacing w:line="360" w:lineRule="auto"/>
+        <w:rPr>
+          <w:rFonts w:ascii="Arial" w:hAnsi="Arial" w:cs="Arial"/>
+          <w:b/>
+          <w:sz w:val="24"/>
+          <w:szCs w:val="24"/>
+        </w:rPr>
+      </w:pPr>
+    </w:p>
+    <w:p>
+      <w:pPr>
+        <w:spacing w:line="360" w:lineRule="auto"/>
+        <w:rPr>
+          <w:rFonts w:ascii="Arial" w:hAnsi="Arial" w:cs="Arial"/>
+          <w:b/>
+          <w:sz w:val="24"/>
+          <w:szCs w:val="24"/>
+        </w:rPr>
+      </w:pPr>
+    </w:p>
+    <w:p>
+      <w:pPr>
+        <w:spacing w:line="360" w:lineRule="auto"/>
+        <w:rPr>
+          <w:rFonts w:ascii="Arial" w:hAnsi="Arial" w:cs="Arial"/>
+          <w:b/>
+          <w:sz w:val="24"/>
+          <w:szCs w:val="24"/>
+        </w:rPr>
+      </w:pPr>
+    </w:p>
+    <w:p>
+      <w:pPr>
+        <w:spacing w:line="360" w:lineRule="auto"/>
+        <w:rPr>
+          <w:rFonts w:ascii="Arial" w:hAnsi="Arial" w:cs="Arial"/>
+          <w:b/>
+          <w:sz w:val="24"/>
+          <w:szCs w:val="24"/>
+        </w:rPr>
+      </w:pPr>
+    </w:p>
+    <w:p>
+      <w:pPr>
+        <w:spacing w:line="360" w:lineRule="auto"/>
+        <w:rPr>
+          <w:rFonts w:ascii="Arial" w:hAnsi="Arial" w:cs="Arial"/>
+          <w:b/>
+          <w:sz w:val="24"/>
+          <w:szCs w:val="24"/>
+        </w:rPr>
+      </w:pPr>
+    </w:p>
+    <w:p>
+      <w:pPr>
+        <w:spacing w:line="360" w:lineRule="auto"/>
+        <w:rPr>
+          <w:rFonts w:ascii="Arial" w:hAnsi="Arial" w:cs="Arial"/>
+          <w:b/>
+          <w:sz w:val="24"/>
+          <w:szCs w:val="24"/>
+        </w:rPr>
+      </w:pPr>
       <w:proofErr w:type="gramStart"/>
       <w:r>
         <w:rPr>
@@ -13583,6 +14248,167 @@
           <w:szCs w:val="24"/>
         </w:rPr>
       </w:pPr>
+      <w:r>
+        <w:rPr>
+          <w:rFonts w:ascii="Arial" w:hAnsi="Arial" w:cs="Arial"/>
+          <w:b/>
+          <w:noProof/>
+          <w:sz w:val="24"/>
+          <w:szCs w:val="24"/>
+          <w:lang w:eastAsia="pt-BR"/>
+        </w:rPr>
+        <w:drawing>
+          <wp:inline distT="0" distB="0" distL="0" distR="0">
+            <wp:extent cx="5629275" cy="4927600"/>
+            <wp:effectExtent l="0" t="0" r="9525" b="6350"/>
+            <wp:docPr id="6" name="Imagem 6"/>
+            <wp:cNvGraphicFramePr>
+              <a:graphicFrameLocks xmlns:a="http://schemas.openxmlformats.org/drawingml/2006/main" noChangeAspect="1"/>
+            </wp:cNvGraphicFramePr>
+            <a:graphic xmlns:a="http://schemas.openxmlformats.org/drawingml/2006/main">
+              <a:graphicData uri="http://schemas.openxmlformats.org/drawingml/2006/picture">
+                <pic:pic xmlns:pic="http://schemas.openxmlformats.org/drawingml/2006/picture">
+                  <pic:nvPicPr>
+                    <pic:cNvPr id="6" name="ModeloPacotes.jpeg"/>
+                    <pic:cNvPicPr/>
+                  </pic:nvPicPr>
+                  <pic:blipFill>
+                    <a:blip r:embed="rId8">
+                      <a:extLst>
+                        <a:ext uri="{28A0092B-C50C-407E-A947-70E740481C1C}">
+                          <a14:useLocalDpi xmlns:a14="http://schemas.microsoft.com/office/drawing/2010/main" val="0"/>
+                        </a:ext>
+                      </a:extLst>
+                    </a:blip>
+                    <a:stretch>
+                      <a:fillRect/>
+                    </a:stretch>
+                  </pic:blipFill>
+                  <pic:spPr>
+                    <a:xfrm>
+                      <a:off x="0" y="0"/>
+                      <a:ext cx="5633133" cy="4930977"/>
+                    </a:xfrm>
+                    <a:prstGeom prst="rect">
+                      <a:avLst/>
+                    </a:prstGeom>
+                  </pic:spPr>
+                </pic:pic>
+              </a:graphicData>
+            </a:graphic>
+          </wp:inline>
+        </w:drawing>
+      </w:r>
+    </w:p>
+    <w:p>
+      <w:pPr>
+        <w:spacing w:line="360" w:lineRule="auto"/>
+        <w:rPr>
+          <w:rFonts w:ascii="Arial" w:hAnsi="Arial" w:cs="Arial"/>
+          <w:b/>
+          <w:sz w:val="24"/>
+          <w:szCs w:val="24"/>
+        </w:rPr>
+      </w:pPr>
+    </w:p>
+    <w:p>
+      <w:pPr>
+        <w:spacing w:line="360" w:lineRule="auto"/>
+        <w:rPr>
+          <w:rFonts w:ascii="Arial" w:hAnsi="Arial" w:cs="Arial"/>
+          <w:b/>
+          <w:sz w:val="24"/>
+          <w:szCs w:val="24"/>
+        </w:rPr>
+      </w:pPr>
+    </w:p>
+    <w:p>
+      <w:pPr>
+        <w:spacing w:line="360" w:lineRule="auto"/>
+        <w:rPr>
+          <w:rFonts w:ascii="Arial" w:hAnsi="Arial" w:cs="Arial"/>
+          <w:b/>
+          <w:sz w:val="24"/>
+          <w:szCs w:val="24"/>
+        </w:rPr>
+      </w:pPr>
+    </w:p>
+    <w:p>
+      <w:pPr>
+        <w:spacing w:line="360" w:lineRule="auto"/>
+        <w:rPr>
+          <w:rFonts w:ascii="Arial" w:hAnsi="Arial" w:cs="Arial"/>
+          <w:b/>
+          <w:sz w:val="24"/>
+          <w:szCs w:val="24"/>
+        </w:rPr>
+      </w:pPr>
+    </w:p>
+    <w:p>
+      <w:pPr>
+        <w:spacing w:line="360" w:lineRule="auto"/>
+        <w:rPr>
+          <w:rFonts w:ascii="Arial" w:hAnsi="Arial" w:cs="Arial"/>
+          <w:b/>
+          <w:sz w:val="24"/>
+          <w:szCs w:val="24"/>
+        </w:rPr>
+      </w:pPr>
+    </w:p>
+    <w:p>
+      <w:pPr>
+        <w:spacing w:line="360" w:lineRule="auto"/>
+        <w:rPr>
+          <w:rFonts w:ascii="Arial" w:hAnsi="Arial" w:cs="Arial"/>
+          <w:b/>
+          <w:sz w:val="24"/>
+          <w:szCs w:val="24"/>
+        </w:rPr>
+      </w:pPr>
+    </w:p>
+    <w:p>
+      <w:pPr>
+        <w:spacing w:line="360" w:lineRule="auto"/>
+        <w:rPr>
+          <w:rFonts w:ascii="Arial" w:hAnsi="Arial" w:cs="Arial"/>
+          <w:b/>
+          <w:sz w:val="24"/>
+          <w:szCs w:val="24"/>
+        </w:rPr>
+      </w:pPr>
+    </w:p>
+    <w:p>
+      <w:pPr>
+        <w:spacing w:line="360" w:lineRule="auto"/>
+        <w:rPr>
+          <w:rFonts w:ascii="Arial" w:hAnsi="Arial" w:cs="Arial"/>
+          <w:b/>
+          <w:sz w:val="24"/>
+          <w:szCs w:val="24"/>
+        </w:rPr>
+      </w:pPr>
+    </w:p>
+    <w:p>
+      <w:pPr>
+        <w:spacing w:line="360" w:lineRule="auto"/>
+        <w:rPr>
+          <w:rFonts w:ascii="Arial" w:hAnsi="Arial" w:cs="Arial"/>
+          <w:b/>
+          <w:sz w:val="24"/>
+          <w:szCs w:val="24"/>
+        </w:rPr>
+      </w:pPr>
+    </w:p>
+    <w:p>
+      <w:pPr>
+        <w:spacing w:line="360" w:lineRule="auto"/>
+        <w:rPr>
+          <w:rFonts w:ascii="Arial" w:hAnsi="Arial" w:cs="Arial"/>
+          <w:b/>
+          <w:sz w:val="24"/>
+          <w:szCs w:val="24"/>
+        </w:rPr>
+      </w:pPr>
       <w:proofErr w:type="gramStart"/>
       <w:r>
         <w:rPr>
@@ -13591,6 +14417,7 @@
           <w:sz w:val="24"/>
           <w:szCs w:val="24"/>
         </w:rPr>
+        <w:lastRenderedPageBreak/>
         <w:t>2.4 Diagrama</w:t>
       </w:r>
       <w:proofErr w:type="gramEnd"/>
@@ -13670,7 +14497,7 @@
                     <pic:cNvPicPr/>
                   </pic:nvPicPr>
                   <pic:blipFill>
-                    <a:blip r:embed="rId8">
+                    <a:blip r:embed="rId9">
                       <a:extLst>
                         <a:ext uri="{28A0092B-C50C-407E-A947-70E740481C1C}">
                           <a14:useLocalDpi xmlns:a14="http://schemas.microsoft.com/office/drawing/2010/main" val="0"/>
@@ -13696,8 +14523,6 @@
           </wp:inline>
         </w:drawing>
       </w:r>
-      <w:bookmarkStart w:id="0" w:name="_GoBack"/>
-      <w:bookmarkEnd w:id="0"/>
     </w:p>
     <w:p>
       <w:pPr>
@@ -13757,7 +14582,7 @@
               <w:left w:val="single" w:sz="1" w:space="0" w:color="000000"/>
               <w:bottom w:val="single" w:sz="1" w:space="0" w:color="000000"/>
             </w:tcBorders>
-            <w:shd w:val="clear" w:color="auto" w:fill="B2B2B2"/>
+            <w:shd w:val="clear" w:color="auto" w:fill="A6A6A6" w:themeFill="background1" w:themeFillShade="A6"/>
             <w:vAlign w:val="center"/>
           </w:tcPr>
           <w:p>
@@ -13790,7 +14615,7 @@
               <w:left w:val="single" w:sz="1" w:space="0" w:color="000000"/>
               <w:bottom w:val="single" w:sz="1" w:space="0" w:color="000000"/>
             </w:tcBorders>
-            <w:shd w:val="clear" w:color="auto" w:fill="B2B2B2"/>
+            <w:shd w:val="clear" w:color="auto" w:fill="A6A6A6" w:themeFill="background1" w:themeFillShade="A6"/>
             <w:vAlign w:val="center"/>
           </w:tcPr>
           <w:p>
@@ -13834,7 +14659,7 @@
               <w:left w:val="single" w:sz="1" w:space="0" w:color="000000"/>
               <w:bottom w:val="single" w:sz="1" w:space="0" w:color="000000"/>
             </w:tcBorders>
-            <w:shd w:val="clear" w:color="auto" w:fill="B2B2B2"/>
+            <w:shd w:val="clear" w:color="auto" w:fill="A6A6A6" w:themeFill="background1" w:themeFillShade="A6"/>
             <w:vAlign w:val="center"/>
           </w:tcPr>
           <w:p>
@@ -13868,7 +14693,7 @@
               <w:bottom w:val="single" w:sz="1" w:space="0" w:color="000000"/>
               <w:right w:val="single" w:sz="1" w:space="0" w:color="000000"/>
             </w:tcBorders>
-            <w:shd w:val="clear" w:color="auto" w:fill="B2B2B2"/>
+            <w:shd w:val="clear" w:color="auto" w:fill="A6A6A6" w:themeFill="background1" w:themeFillShade="A6"/>
             <w:vAlign w:val="center"/>
           </w:tcPr>
           <w:p>
@@ -14315,24 +15140,31 @@
                 <w:rFonts w:ascii="Arial" w:hAnsi="Arial" w:cs="Arial"/>
                 <w:color w:val="000000"/>
               </w:rPr>
+              <w:t>CDU4:</w:t>
+            </w:r>
+          </w:p>
+          <w:p>
+            <w:pPr>
+              <w:pStyle w:val="Contedodetabela"/>
+              <w:rPr>
+                <w:rFonts w:ascii="Arial" w:hAnsi="Arial" w:cs="Arial"/>
+                <w:color w:val="000000"/>
+              </w:rPr>
+            </w:pPr>
+            <w:r>
+              <w:rPr>
+                <w:rFonts w:ascii="Arial" w:hAnsi="Arial" w:cs="Arial"/>
+                <w:color w:val="000000"/>
+              </w:rPr>
+              <w:t xml:space="preserve">Registrar </w:t>
+            </w:r>
+            <w:r>
+              <w:rPr>
+                <w:rFonts w:ascii="Arial" w:hAnsi="Arial" w:cs="Arial"/>
+                <w:color w:val="000000"/>
+              </w:rPr>
               <w:lastRenderedPageBreak/>
-              <w:t>CDU4:</w:t>
-            </w:r>
-          </w:p>
-          <w:p>
-            <w:pPr>
-              <w:pStyle w:val="Contedodetabela"/>
-              <w:rPr>
-                <w:rFonts w:ascii="Arial" w:hAnsi="Arial" w:cs="Arial"/>
-                <w:color w:val="000000"/>
-              </w:rPr>
-            </w:pPr>
-            <w:r>
-              <w:rPr>
-                <w:rFonts w:ascii="Arial" w:hAnsi="Arial" w:cs="Arial"/>
-                <w:color w:val="000000"/>
-              </w:rPr>
-              <w:t>Registrar Eventos</w:t>
+              <w:t>Eventos</w:t>
             </w:r>
           </w:p>
         </w:tc>
@@ -14358,6 +15190,7 @@
                 <w:rFonts w:ascii="Arial" w:hAnsi="Arial" w:cs="Arial"/>
                 <w:color w:val="000000"/>
               </w:rPr>
+              <w:lastRenderedPageBreak/>
               <w:t>Administrador</w:t>
             </w:r>
           </w:p>
@@ -14384,7 +15217,15 @@
                 <w:rFonts w:ascii="Arial" w:hAnsi="Arial" w:cs="Arial"/>
                 <w:color w:val="000000"/>
               </w:rPr>
-              <w:t>O Administrador inicia o registro de um novo evento informando tipo, nome, data e a cidade. O sistema informa que foi registrado com sucesso.</w:t>
+              <w:t xml:space="preserve">O Administrador inicia o registro de um novo evento informando tipo, nome, data e a cidade. </w:t>
+            </w:r>
+            <w:r>
+              <w:rPr>
+                <w:rFonts w:ascii="Arial" w:hAnsi="Arial" w:cs="Arial"/>
+                <w:color w:val="000000"/>
+              </w:rPr>
+              <w:lastRenderedPageBreak/>
+              <w:t>O sistema informa que foi registrado com sucesso.</w:t>
             </w:r>
           </w:p>
         </w:tc>
@@ -14411,6 +15252,7 @@
                 <w:rFonts w:ascii="Arial" w:hAnsi="Arial" w:cs="Arial"/>
                 <w:color w:val="000000"/>
               </w:rPr>
+              <w:lastRenderedPageBreak/>
               <w:t>F5, F7</w:t>
             </w:r>
           </w:p>
@@ -15394,7 +16236,7 @@
               <w:left w:val="single" w:sz="1" w:space="0" w:color="000000"/>
               <w:bottom w:val="single" w:sz="1" w:space="0" w:color="000000"/>
             </w:tcBorders>
-            <w:shd w:val="clear" w:color="auto" w:fill="A6A6A6"/>
+            <w:shd w:val="clear" w:color="auto" w:fill="A6A6A6" w:themeFill="background1" w:themeFillShade="A6"/>
           </w:tcPr>
           <w:p>
             <w:pPr>
@@ -15851,7 +16693,6 @@
                 <w:color w:val="auto"/>
                 <w:lang w:val="pt-BR"/>
               </w:rPr>
-              <w:lastRenderedPageBreak/>
               <w:t>CDU 2</w:t>
             </w:r>
           </w:p>
@@ -15999,6 +16840,7 @@
                 <w:color w:val="auto"/>
                 <w:lang w:val="pt-BR"/>
               </w:rPr>
+              <w:lastRenderedPageBreak/>
               <w:t>Pré-condições</w:t>
             </w:r>
           </w:p>
@@ -17713,7 +18555,6 @@
                 <w:color w:val="auto"/>
                 <w:lang w:val="pt-BR"/>
               </w:rPr>
-              <w:lastRenderedPageBreak/>
               <w:t>1.1 O sistema pede que os campos sejam revisados.</w:t>
             </w:r>
           </w:p>
@@ -19694,8 +20535,34 @@
                 <w:color w:val="auto"/>
                 <w:lang w:val="pt-BR"/>
               </w:rPr>
-              <w:t xml:space="preserve">Ocorre quando algum dado inserido contradiz alguma regra de </w:t>
-            </w:r>
+              <w:t>Ocorre quando algum dado inserido contradiz alguma regra de negócio.</w:t>
+            </w:r>
+          </w:p>
+          <w:p>
+            <w:pPr>
+              <w:pStyle w:val="Standard"/>
+              <w:rPr>
+                <w:rFonts w:ascii="Arial" w:eastAsia="Arial" w:hAnsi="Arial" w:cs="Arial"/>
+                <w:color w:val="auto"/>
+                <w:lang w:val="pt-BR"/>
+              </w:rPr>
+            </w:pPr>
+            <w:r>
+              <w:rPr>
+                <w:rFonts w:ascii="Arial" w:eastAsia="Arial" w:hAnsi="Arial" w:cs="Arial"/>
+                <w:color w:val="auto"/>
+                <w:lang w:val="pt-BR"/>
+              </w:rPr>
+              <w:t>1.1 O sistema pede que os campos sejam revisados.</w:t>
+            </w:r>
+          </w:p>
+          <w:p>
+            <w:pPr>
+              <w:pStyle w:val="Standard"/>
+              <w:rPr>
+                <w:rFonts w:ascii="Arial" w:hAnsi="Arial" w:cs="Arial"/>
+              </w:rPr>
+            </w:pPr>
             <w:r>
               <w:rPr>
                 <w:rFonts w:ascii="Arial" w:eastAsia="Arial" w:hAnsi="Arial" w:cs="Arial"/>
@@ -19703,40 +20570,6 @@
                 <w:lang w:val="pt-BR"/>
               </w:rPr>
               <w:lastRenderedPageBreak/>
-              <w:t>negócio.</w:t>
-            </w:r>
-          </w:p>
-          <w:p>
-            <w:pPr>
-              <w:pStyle w:val="Standard"/>
-              <w:rPr>
-                <w:rFonts w:ascii="Arial" w:eastAsia="Arial" w:hAnsi="Arial" w:cs="Arial"/>
-                <w:color w:val="auto"/>
-                <w:lang w:val="pt-BR"/>
-              </w:rPr>
-            </w:pPr>
-            <w:r>
-              <w:rPr>
-                <w:rFonts w:ascii="Arial" w:eastAsia="Arial" w:hAnsi="Arial" w:cs="Arial"/>
-                <w:color w:val="auto"/>
-                <w:lang w:val="pt-BR"/>
-              </w:rPr>
-              <w:t>1.1 O sistema pede que os campos sejam revisados.</w:t>
-            </w:r>
-          </w:p>
-          <w:p>
-            <w:pPr>
-              <w:pStyle w:val="Standard"/>
-              <w:rPr>
-                <w:rFonts w:ascii="Arial" w:hAnsi="Arial" w:cs="Arial"/>
-              </w:rPr>
-            </w:pPr>
-            <w:r>
-              <w:rPr>
-                <w:rFonts w:ascii="Arial" w:eastAsia="Arial" w:hAnsi="Arial" w:cs="Arial"/>
-                <w:color w:val="auto"/>
-                <w:lang w:val="pt-BR"/>
-              </w:rPr>
               <w:t>1.2 O caso retorna ao passo 1.</w:t>
             </w:r>
           </w:p>
@@ -21339,7 +22172,7 @@
                     <pic:cNvPicPr/>
                   </pic:nvPicPr>
                   <pic:blipFill>
-                    <a:blip r:embed="rId9">
+                    <a:blip r:embed="rId10">
                       <a:extLst>
                         <a:ext uri="{28A0092B-C50C-407E-A947-70E740481C1C}">
                           <a14:useLocalDpi xmlns:a14="http://schemas.microsoft.com/office/drawing/2010/main" val="0"/>
@@ -21446,7 +22279,7 @@
                     <pic:cNvPicPr/>
                   </pic:nvPicPr>
                   <pic:blipFill>
-                    <a:blip r:embed="rId10">
+                    <a:blip r:embed="rId11">
                       <a:extLst>
                         <a:ext uri="{28A0092B-C50C-407E-A947-70E740481C1C}">
                           <a14:useLocalDpi xmlns:a14="http://schemas.microsoft.com/office/drawing/2010/main" val="0"/>
@@ -25108,7 +25941,7 @@
                     <pic:cNvPicPr/>
                   </pic:nvPicPr>
                   <pic:blipFill>
-                    <a:blip r:embed="rId11" cstate="print"/>
+                    <a:blip r:embed="rId12" cstate="print"/>
                     <a:stretch>
                       <a:fillRect/>
                     </a:stretch>
@@ -25455,7 +26288,7 @@
                     </pic:cNvPicPr>
                   </pic:nvPicPr>
                   <pic:blipFill>
-                    <a:blip r:embed="rId12"/>
+                    <a:blip r:embed="rId13"/>
                     <a:srcRect l="13837" t="9842" r="13837" b="9842"/>
                     <a:stretch>
                       <a:fillRect/>
@@ -25558,7 +26391,7 @@
                     </pic:cNvPicPr>
                   </pic:nvPicPr>
                   <pic:blipFill>
-                    <a:blip r:embed="rId13"/>
+                    <a:blip r:embed="rId14"/>
                     <a:srcRect l="13837" t="9842" r="13837"/>
                     <a:stretch>
                       <a:fillRect/>
@@ -25655,7 +26488,7 @@
                     </pic:cNvPicPr>
                   </pic:nvPicPr>
                   <pic:blipFill>
-                    <a:blip r:embed="rId14"/>
+                    <a:blip r:embed="rId15"/>
                     <a:srcRect l="13837" t="9842" r="13837"/>
                     <a:stretch>
                       <a:fillRect/>
@@ -25771,7 +26604,7 @@
                     </pic:cNvPicPr>
                   </pic:nvPicPr>
                   <pic:blipFill>
-                    <a:blip r:embed="rId15"/>
+                    <a:blip r:embed="rId16"/>
                     <a:srcRect l="13837" t="9842" r="13837"/>
                     <a:stretch>
                       <a:fillRect/>
@@ -25902,7 +26735,7 @@
                     </pic:cNvPicPr>
                   </pic:nvPicPr>
                   <pic:blipFill>
-                    <a:blip r:embed="rId16"/>
+                    <a:blip r:embed="rId17"/>
                     <a:srcRect l="13837" t="9842" r="13837"/>
                     <a:stretch>
                       <a:fillRect/>
@@ -26348,7 +27181,7 @@
         </w:rPr>
         <w:t xml:space="preserve"> Disponível em: &lt;</w:t>
       </w:r>
-      <w:hyperlink r:id="rId17" w:history="1">
+      <w:hyperlink r:id="rId18" w:history="1">
         <w:r>
           <w:rPr>
             <w:rStyle w:val="Hyperlink"/>
@@ -26534,7 +27367,7 @@
         </w:rPr>
         <w:t xml:space="preserve"> Disponível em: &lt;</w:t>
       </w:r>
-      <w:hyperlink r:id="rId18" w:history="1">
+      <w:hyperlink r:id="rId19" w:history="1">
         <w:r>
           <w:rPr>
             <w:rStyle w:val="Hyperlink"/>
@@ -26623,7 +27456,7 @@
         </w:rPr>
         <w:t xml:space="preserve"> Disponível em: &lt;</w:t>
       </w:r>
-      <w:hyperlink r:id="rId19" w:history="1">
+      <w:hyperlink r:id="rId20" w:history="1">
         <w:r>
           <w:rPr>
             <w:rStyle w:val="Hyperlink"/>
@@ -26707,7 +27540,7 @@
         </w:rPr>
         <w:t>. Disponível em: &lt;</w:t>
       </w:r>
-      <w:hyperlink r:id="rId20" w:history="1">
+      <w:hyperlink r:id="rId21" w:history="1">
         <w:r>
           <w:rPr>
             <w:rStyle w:val="Hyperlink"/>
@@ -26787,7 +27620,7 @@
         </w:rPr>
         <w:t>. Disponível em: &lt;</w:t>
       </w:r>
-      <w:hyperlink r:id="rId21" w:history="1">
+      <w:hyperlink r:id="rId22" w:history="1">
         <w:r>
           <w:rPr>
             <w:rStyle w:val="Hyperlink"/>
@@ -26905,7 +27738,7 @@
         </w:rPr>
         <w:t>. Disponível em: &lt;</w:t>
       </w:r>
-      <w:hyperlink r:id="rId22" w:history="1">
+      <w:hyperlink r:id="rId23" w:history="1">
         <w:r>
           <w:rPr>
             <w:rStyle w:val="Hyperlink"/>
@@ -26961,7 +27794,7 @@
         </w:rPr>
         <w:t>. Disponível em: &lt;</w:t>
       </w:r>
-      <w:hyperlink r:id="rId23" w:history="1">
+      <w:hyperlink r:id="rId24" w:history="1">
         <w:r>
           <w:rPr>
             <w:rStyle w:val="Hyperlink"/>
@@ -27047,7 +27880,7 @@
         </w:rPr>
         <w:t>Disponível em: &lt;</w:t>
       </w:r>
-      <w:hyperlink r:id="rId24" w:history="1">
+      <w:hyperlink r:id="rId25" w:history="1">
         <w:r>
           <w:rPr>
             <w:rStyle w:val="Hyperlink"/>
@@ -27106,7 +27939,7 @@
         </w:rPr>
         <w:t>. Disponível em: &lt;</w:t>
       </w:r>
-      <w:hyperlink r:id="rId25" w:history="1">
+      <w:hyperlink r:id="rId26" w:history="1">
         <w:r>
           <w:rPr>
             <w:rStyle w:val="Hyperlink"/>
@@ -27225,7 +28058,7 @@
         </w:rPr>
         <w:t xml:space="preserve">. Disponível em:&lt; </w:t>
       </w:r>
-      <w:hyperlink r:id="rId26" w:history="1">
+      <w:hyperlink r:id="rId27" w:history="1">
         <w:r>
           <w:rPr>
             <w:rStyle w:val="Hyperlink"/>
@@ -27291,7 +28124,7 @@
         </w:rPr>
         <w:t>. Disponível em: &lt;</w:t>
       </w:r>
-      <w:hyperlink r:id="rId27" w:anchor="7-2-caracteristicas-do-jsf" w:history="1">
+      <w:hyperlink r:id="rId28" w:anchor="7-2-caracteristicas-do-jsf" w:history="1">
         <w:r>
           <w:rPr>
             <w:rStyle w:val="Hyperlink"/>
@@ -27346,7 +28179,7 @@
         </w:rPr>
         <w:t>. Disponível em: &lt;</w:t>
       </w:r>
-      <w:hyperlink r:id="rId28" w:history="1">
+      <w:hyperlink r:id="rId29" w:history="1">
         <w:r>
           <w:rPr>
             <w:rStyle w:val="Hyperlink"/>
@@ -28106,9 +28939,9 @@
     </w:lvl>
   </w:abstractNum>
   <w:abstractNum w:abstractNumId="15">
-    <w:nsid w:val="6A9B0089"/>
+    <w:nsid w:val="2FB871FD"/>
     <w:multiLevelType w:val="hybridMultilevel"/>
-    <w:tmpl w:val="64FEE28E"/>
+    <w:tmpl w:val="A6FC92DA"/>
     <w:lvl w:ilvl="0" w:tplc="04160001">
       <w:start w:val="1"/>
       <w:numFmt w:val="bullet"/>
@@ -28219,6 +29052,119 @@
     </w:lvl>
   </w:abstractNum>
   <w:abstractNum w:abstractNumId="16">
+    <w:nsid w:val="6A9B0089"/>
+    <w:multiLevelType w:val="hybridMultilevel"/>
+    <w:tmpl w:val="64FEE28E"/>
+    <w:lvl w:ilvl="0" w:tplc="04160001">
+      <w:start w:val="1"/>
+      <w:numFmt w:val="bullet"/>
+      <w:lvlText w:val=""/>
+      <w:lvlJc w:val="left"/>
+      <w:pPr>
+        <w:ind w:left="720" w:hanging="360"/>
+      </w:pPr>
+      <w:rPr>
+        <w:rFonts w:ascii="Symbol" w:hAnsi="Symbol" w:hint="default"/>
+      </w:rPr>
+    </w:lvl>
+    <w:lvl w:ilvl="1" w:tplc="04160003" w:tentative="1">
+      <w:start w:val="1"/>
+      <w:numFmt w:val="bullet"/>
+      <w:lvlText w:val="o"/>
+      <w:lvlJc w:val="left"/>
+      <w:pPr>
+        <w:ind w:left="1440" w:hanging="360"/>
+      </w:pPr>
+      <w:rPr>
+        <w:rFonts w:ascii="Courier New" w:hAnsi="Courier New" w:cs="Courier New" w:hint="default"/>
+      </w:rPr>
+    </w:lvl>
+    <w:lvl w:ilvl="2" w:tplc="04160005" w:tentative="1">
+      <w:start w:val="1"/>
+      <w:numFmt w:val="bullet"/>
+      <w:lvlText w:val=""/>
+      <w:lvlJc w:val="left"/>
+      <w:pPr>
+        <w:ind w:left="2160" w:hanging="360"/>
+      </w:pPr>
+      <w:rPr>
+        <w:rFonts w:ascii="Wingdings" w:hAnsi="Wingdings" w:hint="default"/>
+      </w:rPr>
+    </w:lvl>
+    <w:lvl w:ilvl="3" w:tplc="04160001" w:tentative="1">
+      <w:start w:val="1"/>
+      <w:numFmt w:val="bullet"/>
+      <w:lvlText w:val=""/>
+      <w:lvlJc w:val="left"/>
+      <w:pPr>
+        <w:ind w:left="2880" w:hanging="360"/>
+      </w:pPr>
+      <w:rPr>
+        <w:rFonts w:ascii="Symbol" w:hAnsi="Symbol" w:hint="default"/>
+      </w:rPr>
+    </w:lvl>
+    <w:lvl w:ilvl="4" w:tplc="04160003" w:tentative="1">
+      <w:start w:val="1"/>
+      <w:numFmt w:val="bullet"/>
+      <w:lvlText w:val="o"/>
+      <w:lvlJc w:val="left"/>
+      <w:pPr>
+        <w:ind w:left="3600" w:hanging="360"/>
+      </w:pPr>
+      <w:rPr>
+        <w:rFonts w:ascii="Courier New" w:hAnsi="Courier New" w:cs="Courier New" w:hint="default"/>
+      </w:rPr>
+    </w:lvl>
+    <w:lvl w:ilvl="5" w:tplc="04160005" w:tentative="1">
+      <w:start w:val="1"/>
+      <w:numFmt w:val="bullet"/>
+      <w:lvlText w:val=""/>
+      <w:lvlJc w:val="left"/>
+      <w:pPr>
+        <w:ind w:left="4320" w:hanging="360"/>
+      </w:pPr>
+      <w:rPr>
+        <w:rFonts w:ascii="Wingdings" w:hAnsi="Wingdings" w:hint="default"/>
+      </w:rPr>
+    </w:lvl>
+    <w:lvl w:ilvl="6" w:tplc="04160001" w:tentative="1">
+      <w:start w:val="1"/>
+      <w:numFmt w:val="bullet"/>
+      <w:lvlText w:val=""/>
+      <w:lvlJc w:val="left"/>
+      <w:pPr>
+        <w:ind w:left="5040" w:hanging="360"/>
+      </w:pPr>
+      <w:rPr>
+        <w:rFonts w:ascii="Symbol" w:hAnsi="Symbol" w:hint="default"/>
+      </w:rPr>
+    </w:lvl>
+    <w:lvl w:ilvl="7" w:tplc="04160003" w:tentative="1">
+      <w:start w:val="1"/>
+      <w:numFmt w:val="bullet"/>
+      <w:lvlText w:val="o"/>
+      <w:lvlJc w:val="left"/>
+      <w:pPr>
+        <w:ind w:left="5760" w:hanging="360"/>
+      </w:pPr>
+      <w:rPr>
+        <w:rFonts w:ascii="Courier New" w:hAnsi="Courier New" w:cs="Courier New" w:hint="default"/>
+      </w:rPr>
+    </w:lvl>
+    <w:lvl w:ilvl="8" w:tplc="04160005" w:tentative="1">
+      <w:start w:val="1"/>
+      <w:numFmt w:val="bullet"/>
+      <w:lvlText w:val=""/>
+      <w:lvlJc w:val="left"/>
+      <w:pPr>
+        <w:ind w:left="6480" w:hanging="360"/>
+      </w:pPr>
+      <w:rPr>
+        <w:rFonts w:ascii="Wingdings" w:hAnsi="Wingdings" w:hint="default"/>
+      </w:rPr>
+    </w:lvl>
+  </w:abstractNum>
+  <w:abstractNum w:abstractNumId="17">
     <w:nsid w:val="791B509B"/>
     <w:multiLevelType w:val="hybridMultilevel"/>
     <w:tmpl w:val="0AFEFF94"/>
@@ -28341,10 +29287,10 @@
     <w:abstractNumId w:val="12"/>
   </w:num>
   <w:num w:numId="4">
-    <w:abstractNumId w:val="15"/>
+    <w:abstractNumId w:val="16"/>
   </w:num>
   <w:num w:numId="5">
-    <w:abstractNumId w:val="16"/>
+    <w:abstractNumId w:val="17"/>
   </w:num>
   <w:num w:numId="6">
     <w:abstractNumId w:val="0"/>
@@ -28381,6 +29327,9 @@
   </w:num>
   <w:num w:numId="17">
     <w:abstractNumId w:val="11"/>
+  </w:num>
+  <w:num w:numId="18">
+    <w:abstractNumId w:val="15"/>
   </w:num>
 </w:numbering>
 </file>

</xml_diff>